<commit_message>
Updated cohort library.  And one test component.
</commit_message>
<xml_diff>
--- a/docs/LANDIS-II Dynamic Biomass Fuel System v2.2 User Guide.docx
+++ b/docs/LANDIS-II Dynamic Biomass Fuel System v2.2 User Guide.docx
@@ -1,6 +1,6 @@
 
 <file path=word/document.xml><?xml version="1.0" encoding="utf-8"?>
-<w:document xmlns:wpc="http://schemas.microsoft.com/office/word/2010/wordprocessingCanvas" xmlns:mc="http://schemas.openxmlformats.org/markup-compatibility/2006" xmlns:o="urn:schemas-microsoft-com:office:office" xmlns:r="http://schemas.openxmlformats.org/officeDocument/2006/relationships" xmlns:m="http://schemas.openxmlformats.org/officeDocument/2006/math" xmlns:v="urn:schemas-microsoft-com:vml" xmlns:wp14="http://schemas.microsoft.com/office/word/2010/wordprocessingDrawing" xmlns:wp="http://schemas.openxmlformats.org/drawingml/2006/wordprocessingDrawing" xmlns:w10="urn:schemas-microsoft-com:office:word" xmlns:w="http://schemas.openxmlformats.org/wordprocessingml/2006/main" xmlns:w14="http://schemas.microsoft.com/office/word/2010/wordml" xmlns:wpg="http://schemas.microsoft.com/office/word/2010/wordprocessingGroup" xmlns:wpi="http://schemas.microsoft.com/office/word/2010/wordprocessingInk" xmlns:wne="http://schemas.microsoft.com/office/word/2006/wordml" xmlns:wps="http://schemas.microsoft.com/office/word/2010/wordprocessingShape" mc:Ignorable="w14 wp14">
+<w:document xmlns:wpc="http://schemas.microsoft.com/office/word/2010/wordprocessingCanvas" xmlns:cx="http://schemas.microsoft.com/office/drawing/2014/chartex" xmlns:cx1="http://schemas.microsoft.com/office/drawing/2015/9/8/chartex" xmlns:mc="http://schemas.openxmlformats.org/markup-compatibility/2006" xmlns:o="urn:schemas-microsoft-com:office:office" xmlns:r="http://schemas.openxmlformats.org/officeDocument/2006/relationships" xmlns:m="http://schemas.openxmlformats.org/officeDocument/2006/math" xmlns:v="urn:schemas-microsoft-com:vml" xmlns:wp14="http://schemas.microsoft.com/office/word/2010/wordprocessingDrawing" xmlns:wp="http://schemas.openxmlformats.org/drawingml/2006/wordprocessingDrawing" xmlns:w10="urn:schemas-microsoft-com:office:word" xmlns:w="http://schemas.openxmlformats.org/wordprocessingml/2006/main" xmlns:w14="http://schemas.microsoft.com/office/word/2010/wordml" xmlns:w15="http://schemas.microsoft.com/office/word/2012/wordml" xmlns:w16se="http://schemas.microsoft.com/office/word/2015/wordml/symex" xmlns:wpg="http://schemas.microsoft.com/office/word/2010/wordprocessingGroup" xmlns:wpi="http://schemas.microsoft.com/office/word/2010/wordprocessingInk" xmlns:wne="http://schemas.microsoft.com/office/word/2006/wordml" xmlns:wps="http://schemas.microsoft.com/office/word/2010/wordprocessingShape" mc:Ignorable="w14 w15 w16se wp14">
   <w:body>
     <w:p>
       <w:pPr>
@@ -10,121 +10,101 @@
       <w:r>
         <w:t xml:space="preserve">LANDIS-II </w:t>
       </w:r>
+      <w:fldSimple w:instr=" DOCPROPERTY  &quot;Extension Name&quot;  \* MERGEFORMAT ">
+        <w:r>
+          <w:t>Dynamic Biomass Fuel System</w:t>
+        </w:r>
+      </w:fldSimple>
+      <w:r>
+        <w:t xml:space="preserve"> </w:t>
+      </w:r>
+      <w:r>
+        <w:t xml:space="preserve">Extension </w:t>
+      </w:r>
+      <w:r>
+        <w:t>v</w:t>
+      </w:r>
+      <w:fldSimple w:instr=" DOCPROPERTY  &quot;Extension Version&quot;  \* MERGEFORMAT ">
+        <w:r>
+          <w:t>2.2</w:t>
+        </w:r>
+      </w:fldSimple>
+      <w:r>
+        <w:t xml:space="preserve"> </w:t>
+      </w:r>
+      <w:r>
+        <w:t>User Guide</w:t>
+      </w:r>
+    </w:p>
+    <w:p>
+      <w:pPr>
+        <w:jc w:val="center"/>
+      </w:pPr>
+    </w:p>
+    <w:p>
+      <w:pPr>
+        <w:pStyle w:val="PlainText"/>
+        <w:tabs>
+          <w:tab w:val="left" w:pos="720"/>
+        </w:tabs>
+        <w:jc w:val="center"/>
+        <w:rPr>
+          <w:rFonts w:ascii="Times New Roman" w:hAnsi="Times New Roman"/>
+          <w:sz w:val="24"/>
+          <w:szCs w:val="24"/>
+        </w:rPr>
+      </w:pPr>
+      <w:r>
+        <w:rPr>
+          <w:rFonts w:ascii="Times New Roman" w:hAnsi="Times New Roman"/>
+          <w:sz w:val="24"/>
+          <w:szCs w:val="24"/>
+        </w:rPr>
+        <w:t>Robert M. Scheller</w:t>
+      </w:r>
+      <w:r>
+        <w:rPr>
+          <w:rFonts w:ascii="Times New Roman" w:hAnsi="Times New Roman"/>
+          <w:sz w:val="24"/>
+          <w:szCs w:val="24"/>
+        </w:rPr>
+        <w:t xml:space="preserve">, North Carolina </w:t>
+      </w:r>
+      <w:r>
+        <w:rPr>
+          <w:rFonts w:ascii="Times New Roman" w:hAnsi="Times New Roman"/>
+          <w:sz w:val="24"/>
+          <w:szCs w:val="24"/>
+        </w:rPr>
+        <w:t>State University</w:t>
+      </w:r>
+    </w:p>
+    <w:p>
+      <w:pPr>
+        <w:jc w:val="center"/>
+      </w:pPr>
+    </w:p>
+    <w:p>
+      <w:pPr>
+        <w:jc w:val="center"/>
+      </w:pPr>
+      <w:r>
+        <w:t xml:space="preserve">Last Revised:  </w:t>
+      </w:r>
       <w:r>
         <w:fldChar w:fldCharType="begin"/>
       </w:r>
       <w:r>
-        <w:instrText xml:space="preserve"> DOCPROPERTY  "Extension Name"  \* MERGEFORMAT </w:instrText>
+        <w:instrText xml:space="preserve"> DATE  \@ "MMMM d, yyyy"  \* MERGEFORMAT </w:instrText>
       </w:r>
       <w:r>
         <w:fldChar w:fldCharType="separate"/>
       </w:r>
       <w:r>
-        <w:t>Dynamic Biomass Fuel System</w:t>
-      </w:r>
-      <w:r>
-        <w:fldChar w:fldCharType="end"/>
-      </w:r>
-      <w:r>
-        <w:t xml:space="preserve"> </w:t>
-      </w:r>
-      <w:r>
-        <w:t xml:space="preserve">Extension </w:t>
-      </w:r>
-      <w:r>
-        <w:t>v</w:t>
-      </w:r>
-      <w:r>
-        <w:fldChar w:fldCharType="begin"/>
-      </w:r>
-      <w:r>
-        <w:instrText xml:space="preserve"> DOCPROPERTY  "Extension Version"  \* MERGEFORMAT </w:instrText>
-      </w:r>
-      <w:r>
-        <w:fldChar w:fldCharType="separate"/>
-      </w:r>
-      <w:r>
-        <w:t>2.2</w:t>
-      </w:r>
-      <w:r>
-        <w:fldChar w:fldCharType="end"/>
-      </w:r>
-      <w:r>
-        <w:t xml:space="preserve"> </w:t>
-      </w:r>
-      <w:r>
-        <w:t>User Guide</w:t>
-      </w:r>
-    </w:p>
-    <w:p>
-      <w:pPr>
-        <w:jc w:val="center"/>
-      </w:pPr>
-    </w:p>
-    <w:p>
-      <w:pPr>
-        <w:pStyle w:val="PlainText"/>
-        <w:tabs>
-          <w:tab w:val="left" w:pos="720"/>
-        </w:tabs>
-        <w:jc w:val="center"/>
-        <w:rPr>
-          <w:rFonts w:ascii="Times New Roman" w:hAnsi="Times New Roman"/>
-          <w:sz w:val="24"/>
-          <w:szCs w:val="24"/>
-        </w:rPr>
-      </w:pPr>
-      <w:r>
-        <w:rPr>
-          <w:rFonts w:ascii="Times New Roman" w:hAnsi="Times New Roman"/>
-          <w:sz w:val="24"/>
-          <w:szCs w:val="24"/>
-        </w:rPr>
-        <w:t>Robert M. Scheller</w:t>
-      </w:r>
-      <w:r>
-        <w:rPr>
-          <w:rFonts w:ascii="Times New Roman" w:hAnsi="Times New Roman"/>
-          <w:sz w:val="24"/>
-          <w:szCs w:val="24"/>
-        </w:rPr>
-        <w:t xml:space="preserve">, North Carolina </w:t>
-      </w:r>
-      <w:r>
-        <w:rPr>
-          <w:rFonts w:ascii="Times New Roman" w:hAnsi="Times New Roman"/>
-          <w:sz w:val="24"/>
-          <w:szCs w:val="24"/>
-        </w:rPr>
-        <w:t>State University</w:t>
-      </w:r>
-    </w:p>
-    <w:p>
-      <w:pPr>
-        <w:jc w:val="center"/>
-      </w:pPr>
-    </w:p>
-    <w:p>
-      <w:pPr>
-        <w:jc w:val="center"/>
-      </w:pPr>
-      <w:r>
-        <w:t xml:space="preserve">Last Revised:  </w:t>
-      </w:r>
-      <w:r>
-        <w:fldChar w:fldCharType="begin"/>
-      </w:r>
-      <w:r>
-        <w:instrText xml:space="preserve"> DATE  \@ "MMMM d, yyyy"  \* MERGEFORMAT </w:instrText>
-      </w:r>
-      <w:r>
-        <w:fldChar w:fldCharType="separate"/>
-      </w:r>
-      <w:r>
         <w:rPr>
           <w:noProof/>
         </w:rPr>
-        <w:t>June 26, 2017</w:t>
+        <w:t>May 18, 2018</w:t>
       </w:r>
       <w:r>
         <w:rPr>
@@ -155,7 +135,7 @@
       <w:pPr>
         <w:pStyle w:val="text"/>
         <w:sectPr>
-          <w:headerReference w:type="default" r:id="rId9"/>
+          <w:headerReference w:type="default" r:id="rId8"/>
           <w:pgSz w:w="12240" w:h="15840" w:code="1"/>
           <w:pgMar w:top="1627" w:right="1627" w:bottom="2707" w:left="1627" w:header="935" w:footer="720" w:gutter="0"/>
           <w:cols w:space="720"/>
@@ -217,7 +197,7 @@
         </w:rPr>
         <w:fldChar w:fldCharType="separate"/>
       </w:r>
-      <w:hyperlink w:anchor="_Toc484684375" w:history="1">
+      <w:hyperlink w:anchor="_Toc514393748" w:history="1">
         <w:r>
           <w:rPr>
             <w:rStyle w:val="Hyperlink"/>
@@ -263,7 +243,7 @@
             <w:noProof/>
             <w:webHidden/>
           </w:rPr>
-          <w:instrText xml:space="preserve"> PAGEREF _Toc484684375 \h </w:instrText>
+          <w:instrText xml:space="preserve"> PAGEREF _Toc514393748 \h </w:instrText>
         </w:r>
         <w:r>
           <w:rPr>
@@ -301,7 +281,7 @@
           <w:tab w:val="left" w:pos="720"/>
           <w:tab w:val="right" w:leader="dot" w:pos="8976"/>
         </w:tabs>
-        <w:spacing w:after="0"/>
+        <w:spacing w:after="0" w:line="240" w:lineRule="auto"/>
         <w:rPr>
           <w:rFonts w:eastAsiaTheme="minorEastAsia"/>
           <w:noProof/>
@@ -309,7 +289,7 @@
           <w:szCs w:val="22"/>
         </w:rPr>
       </w:pPr>
-      <w:hyperlink w:anchor="_Toc484684376" w:history="1">
+      <w:hyperlink w:anchor="_Toc514393749" w:history="1">
         <w:r>
           <w:rPr>
             <w:rStyle w:val="Hyperlink"/>
@@ -352,7 +332,7 @@
             <w:noProof/>
             <w:webHidden/>
           </w:rPr>
-          <w:instrText xml:space="preserve"> PAGEREF _Toc484684376 \h </w:instrText>
+          <w:instrText xml:space="preserve"> PAGEREF _Toc514393749 \h </w:instrText>
         </w:r>
         <w:r>
           <w:rPr>
@@ -390,7 +370,7 @@
           <w:tab w:val="left" w:pos="720"/>
           <w:tab w:val="right" w:leader="dot" w:pos="8976"/>
         </w:tabs>
-        <w:spacing w:after="0"/>
+        <w:spacing w:after="0" w:line="240" w:lineRule="auto"/>
         <w:rPr>
           <w:rFonts w:eastAsiaTheme="minorEastAsia"/>
           <w:noProof/>
@@ -398,7 +378,7 @@
           <w:szCs w:val="22"/>
         </w:rPr>
       </w:pPr>
-      <w:hyperlink w:anchor="_Toc484684377" w:history="1">
+      <w:hyperlink w:anchor="_Toc514393750" w:history="1">
         <w:r>
           <w:rPr>
             <w:rStyle w:val="Hyperlink"/>
@@ -441,7 +421,7 @@
             <w:noProof/>
             <w:webHidden/>
           </w:rPr>
-          <w:instrText xml:space="preserve"> PAGEREF _Toc484684377 \h </w:instrText>
+          <w:instrText xml:space="preserve"> PAGEREF _Toc514393750 \h </w:instrText>
         </w:r>
         <w:r>
           <w:rPr>
@@ -479,7 +459,7 @@
           <w:tab w:val="left" w:pos="720"/>
           <w:tab w:val="right" w:leader="dot" w:pos="8976"/>
         </w:tabs>
-        <w:spacing w:after="0"/>
+        <w:spacing w:after="0" w:line="240" w:lineRule="auto"/>
         <w:rPr>
           <w:rFonts w:eastAsiaTheme="minorEastAsia"/>
           <w:noProof/>
@@ -487,7 +467,7 @@
           <w:szCs w:val="22"/>
         </w:rPr>
       </w:pPr>
-      <w:hyperlink w:anchor="_Toc484684378" w:history="1">
+      <w:hyperlink w:anchor="_Toc514393751" w:history="1">
         <w:r>
           <w:rPr>
             <w:rStyle w:val="Hyperlink"/>
@@ -530,7 +510,7 @@
             <w:noProof/>
             <w:webHidden/>
           </w:rPr>
-          <w:instrText xml:space="preserve"> PAGEREF _Toc484684378 \h </w:instrText>
+          <w:instrText xml:space="preserve"> PAGEREF _Toc514393751 \h </w:instrText>
         </w:r>
         <w:r>
           <w:rPr>
@@ -568,7 +548,7 @@
           <w:tab w:val="left" w:pos="720"/>
           <w:tab w:val="right" w:leader="dot" w:pos="8976"/>
         </w:tabs>
-        <w:spacing w:after="0"/>
+        <w:spacing w:after="0" w:line="240" w:lineRule="auto"/>
         <w:rPr>
           <w:rFonts w:eastAsiaTheme="minorEastAsia"/>
           <w:noProof/>
@@ -576,7 +556,7 @@
           <w:szCs w:val="22"/>
         </w:rPr>
       </w:pPr>
-      <w:hyperlink w:anchor="_Toc484684379" w:history="1">
+      <w:hyperlink w:anchor="_Toc514393752" w:history="1">
         <w:r>
           <w:rPr>
             <w:rStyle w:val="Hyperlink"/>
@@ -619,7 +599,7 @@
             <w:noProof/>
             <w:webHidden/>
           </w:rPr>
-          <w:instrText xml:space="preserve"> PAGEREF _Toc484684379 \h </w:instrText>
+          <w:instrText xml:space="preserve"> PAGEREF _Toc514393752 \h </w:instrText>
         </w:r>
         <w:r>
           <w:rPr>
@@ -657,7 +637,7 @@
           <w:tab w:val="left" w:pos="720"/>
           <w:tab w:val="right" w:leader="dot" w:pos="8976"/>
         </w:tabs>
-        <w:spacing w:after="0"/>
+        <w:spacing w:after="0" w:line="240" w:lineRule="auto"/>
         <w:rPr>
           <w:rFonts w:eastAsiaTheme="minorEastAsia"/>
           <w:noProof/>
@@ -665,7 +645,7 @@
           <w:szCs w:val="22"/>
         </w:rPr>
       </w:pPr>
-      <w:hyperlink w:anchor="_Toc484684380" w:history="1">
+      <w:hyperlink w:anchor="_Toc514393753" w:history="1">
         <w:r>
           <w:rPr>
             <w:rStyle w:val="Hyperlink"/>
@@ -708,7 +688,7 @@
             <w:noProof/>
             <w:webHidden/>
           </w:rPr>
-          <w:instrText xml:space="preserve"> PAGEREF _Toc484684380 \h </w:instrText>
+          <w:instrText xml:space="preserve"> PAGEREF _Toc514393753 \h </w:instrText>
         </w:r>
         <w:r>
           <w:rPr>
@@ -746,7 +726,7 @@
           <w:tab w:val="left" w:pos="720"/>
           <w:tab w:val="right" w:leader="dot" w:pos="8976"/>
         </w:tabs>
-        <w:spacing w:after="0"/>
+        <w:spacing w:after="0" w:line="240" w:lineRule="auto"/>
         <w:rPr>
           <w:rFonts w:eastAsiaTheme="minorEastAsia"/>
           <w:noProof/>
@@ -754,7 +734,7 @@
           <w:szCs w:val="22"/>
         </w:rPr>
       </w:pPr>
-      <w:hyperlink w:anchor="_Toc484684381" w:history="1">
+      <w:hyperlink w:anchor="_Toc514393754" w:history="1">
         <w:r>
           <w:rPr>
             <w:rStyle w:val="Hyperlink"/>
@@ -797,7 +777,7 @@
             <w:noProof/>
             <w:webHidden/>
           </w:rPr>
-          <w:instrText xml:space="preserve"> PAGEREF _Toc484684381 \h </w:instrText>
+          <w:instrText xml:space="preserve"> PAGEREF _Toc514393754 \h </w:instrText>
         </w:r>
         <w:r>
           <w:rPr>
@@ -835,7 +815,7 @@
           <w:tab w:val="left" w:pos="1200"/>
           <w:tab w:val="right" w:leader="dot" w:pos="8976"/>
         </w:tabs>
-        <w:spacing w:after="0"/>
+        <w:spacing w:after="0" w:line="240" w:lineRule="auto"/>
         <w:rPr>
           <w:rFonts w:eastAsiaTheme="minorEastAsia"/>
           <w:i w:val="0"/>
@@ -845,7 +825,7 @@
           <w:szCs w:val="22"/>
         </w:rPr>
       </w:pPr>
-      <w:hyperlink w:anchor="_Toc484684382" w:history="1">
+      <w:hyperlink w:anchor="_Toc514393755" w:history="1">
         <w:r>
           <w:rPr>
             <w:rStyle w:val="Hyperlink"/>
@@ -890,7 +870,7 @@
             <w:noProof/>
             <w:webHidden/>
           </w:rPr>
-          <w:instrText xml:space="preserve"> PAGEREF _Toc484684382 \h </w:instrText>
+          <w:instrText xml:space="preserve"> PAGEREF _Toc514393755 \h </w:instrText>
         </w:r>
         <w:r>
           <w:rPr>
@@ -928,7 +908,7 @@
           <w:tab w:val="left" w:pos="1200"/>
           <w:tab w:val="right" w:leader="dot" w:pos="8976"/>
         </w:tabs>
-        <w:spacing w:after="0"/>
+        <w:spacing w:after="0" w:line="240" w:lineRule="auto"/>
         <w:rPr>
           <w:rFonts w:eastAsiaTheme="minorEastAsia"/>
           <w:i w:val="0"/>
@@ -938,7 +918,7 @@
           <w:szCs w:val="22"/>
         </w:rPr>
       </w:pPr>
-      <w:hyperlink w:anchor="_Toc484684383" w:history="1">
+      <w:hyperlink w:anchor="_Toc514393756" w:history="1">
         <w:r>
           <w:rPr>
             <w:rStyle w:val="Hyperlink"/>
@@ -983,7 +963,7 @@
             <w:noProof/>
             <w:webHidden/>
           </w:rPr>
-          <w:instrText xml:space="preserve"> PAGEREF _Toc484684383 \h </w:instrText>
+          <w:instrText xml:space="preserve"> PAGEREF _Toc514393756 \h </w:instrText>
         </w:r>
         <w:r>
           <w:rPr>
@@ -1021,7 +1001,7 @@
           <w:tab w:val="left" w:pos="1200"/>
           <w:tab w:val="right" w:leader="dot" w:pos="8976"/>
         </w:tabs>
-        <w:spacing w:after="0"/>
+        <w:spacing w:after="0" w:line="240" w:lineRule="auto"/>
         <w:rPr>
           <w:rFonts w:eastAsiaTheme="minorEastAsia"/>
           <w:i w:val="0"/>
@@ -1031,7 +1011,7 @@
           <w:szCs w:val="22"/>
         </w:rPr>
       </w:pPr>
-      <w:hyperlink w:anchor="_Toc484684384" w:history="1">
+      <w:hyperlink w:anchor="_Toc514393757" w:history="1">
         <w:r>
           <w:rPr>
             <w:rStyle w:val="Hyperlink"/>
@@ -1076,7 +1056,7 @@
             <w:noProof/>
             <w:webHidden/>
           </w:rPr>
-          <w:instrText xml:space="preserve"> PAGEREF _Toc484684384 \h </w:instrText>
+          <w:instrText xml:space="preserve"> PAGEREF _Toc514393757 \h </w:instrText>
         </w:r>
         <w:r>
           <w:rPr>
@@ -1096,7 +1076,7 @@
             <w:noProof/>
             <w:webHidden/>
           </w:rPr>
-          <w:t>7</w:t>
+          <w:t>6</w:t>
         </w:r>
         <w:r>
           <w:rPr>
@@ -1114,7 +1094,7 @@
           <w:tab w:val="left" w:pos="1200"/>
           <w:tab w:val="right" w:leader="dot" w:pos="8976"/>
         </w:tabs>
-        <w:spacing w:after="0"/>
+        <w:spacing w:after="0" w:line="240" w:lineRule="auto"/>
         <w:rPr>
           <w:rFonts w:eastAsiaTheme="minorEastAsia"/>
           <w:i w:val="0"/>
@@ -1124,7 +1104,7 @@
           <w:szCs w:val="22"/>
         </w:rPr>
       </w:pPr>
-      <w:hyperlink w:anchor="_Toc484684385" w:history="1">
+      <w:hyperlink w:anchor="_Toc514393758" w:history="1">
         <w:r>
           <w:rPr>
             <w:rStyle w:val="Hyperlink"/>
@@ -1150,6 +1130,8 @@
           </w:rPr>
           <w:t>Version 1.1</w:t>
         </w:r>
+        <w:bookmarkStart w:id="1" w:name="_GoBack"/>
+        <w:bookmarkEnd w:id="1"/>
         <w:r>
           <w:rPr>
             <w:noProof/>
@@ -1169,7 +1151,7 @@
             <w:noProof/>
             <w:webHidden/>
           </w:rPr>
-          <w:instrText xml:space="preserve"> PAGEREF _Toc484684385 \h </w:instrText>
+          <w:instrText xml:space="preserve"> PAGEREF _Toc514393758 \h </w:instrText>
         </w:r>
         <w:r>
           <w:rPr>
@@ -1189,7 +1171,7 @@
             <w:noProof/>
             <w:webHidden/>
           </w:rPr>
-          <w:t>7</w:t>
+          <w:t>6</w:t>
         </w:r>
         <w:r>
           <w:rPr>
@@ -1207,7 +1189,7 @@
           <w:tab w:val="left" w:pos="720"/>
           <w:tab w:val="right" w:leader="dot" w:pos="8976"/>
         </w:tabs>
-        <w:spacing w:after="0"/>
+        <w:spacing w:after="0" w:line="240" w:lineRule="auto"/>
         <w:rPr>
           <w:rFonts w:eastAsiaTheme="minorEastAsia"/>
           <w:noProof/>
@@ -1215,7 +1197,7 @@
           <w:szCs w:val="22"/>
         </w:rPr>
       </w:pPr>
-      <w:hyperlink w:anchor="_Toc484684386" w:history="1">
+      <w:hyperlink w:anchor="_Toc514393759" w:history="1">
         <w:r>
           <w:rPr>
             <w:rStyle w:val="Hyperlink"/>
@@ -1258,7 +1240,193 @@
             <w:noProof/>
             <w:webHidden/>
           </w:rPr>
-          <w:instrText xml:space="preserve"> PAGEREF _Toc484684386 \h </w:instrText>
+          <w:instrText xml:space="preserve"> PAGEREF _Toc514393759 \h </w:instrText>
+        </w:r>
+        <w:r>
+          <w:rPr>
+            <w:noProof/>
+            <w:webHidden/>
+          </w:rPr>
+        </w:r>
+        <w:r>
+          <w:rPr>
+            <w:noProof/>
+            <w:webHidden/>
+          </w:rPr>
+          <w:fldChar w:fldCharType="separate"/>
+        </w:r>
+        <w:r>
+          <w:rPr>
+            <w:noProof/>
+            <w:webHidden/>
+          </w:rPr>
+          <w:t>7</w:t>
+        </w:r>
+        <w:r>
+          <w:rPr>
+            <w:noProof/>
+            <w:webHidden/>
+          </w:rPr>
+          <w:fldChar w:fldCharType="end"/>
+        </w:r>
+      </w:hyperlink>
+    </w:p>
+    <w:p>
+      <w:pPr>
+        <w:pStyle w:val="TOC3"/>
+        <w:tabs>
+          <w:tab w:val="left" w:pos="1200"/>
+          <w:tab w:val="right" w:leader="dot" w:pos="8976"/>
+        </w:tabs>
+        <w:spacing w:after="0" w:line="240" w:lineRule="auto"/>
+        <w:rPr>
+          <w:rFonts w:eastAsiaTheme="minorEastAsia"/>
+          <w:i w:val="0"/>
+          <w:iCs w:val="0"/>
+          <w:noProof/>
+          <w:sz w:val="22"/>
+          <w:szCs w:val="22"/>
+        </w:rPr>
+      </w:pPr>
+      <w:hyperlink w:anchor="_Toc514393760" w:history="1">
+        <w:r>
+          <w:rPr>
+            <w:rStyle w:val="Hyperlink"/>
+            <w:noProof/>
+          </w:rPr>
+          <w:t>1.7.1</w:t>
+        </w:r>
+        <w:r>
+          <w:rPr>
+            <w:rFonts w:eastAsiaTheme="minorEastAsia"/>
+            <w:i w:val="0"/>
+            <w:iCs w:val="0"/>
+            <w:noProof/>
+            <w:sz w:val="22"/>
+            <w:szCs w:val="22"/>
+          </w:rPr>
+          <w:tab/>
+        </w:r>
+        <w:r>
+          <w:rPr>
+            <w:rStyle w:val="Hyperlink"/>
+            <w:noProof/>
+          </w:rPr>
+          <w:t>Version 2.2.3 (May 2018)</w:t>
+        </w:r>
+        <w:r>
+          <w:rPr>
+            <w:noProof/>
+            <w:webHidden/>
+          </w:rPr>
+          <w:tab/>
+        </w:r>
+        <w:r>
+          <w:rPr>
+            <w:noProof/>
+            <w:webHidden/>
+          </w:rPr>
+          <w:fldChar w:fldCharType="begin"/>
+        </w:r>
+        <w:r>
+          <w:rPr>
+            <w:noProof/>
+            <w:webHidden/>
+          </w:rPr>
+          <w:instrText xml:space="preserve"> PAGEREF _Toc514393760 \h </w:instrText>
+        </w:r>
+        <w:r>
+          <w:rPr>
+            <w:noProof/>
+            <w:webHidden/>
+          </w:rPr>
+        </w:r>
+        <w:r>
+          <w:rPr>
+            <w:noProof/>
+            <w:webHidden/>
+          </w:rPr>
+          <w:fldChar w:fldCharType="separate"/>
+        </w:r>
+        <w:r>
+          <w:rPr>
+            <w:noProof/>
+            <w:webHidden/>
+          </w:rPr>
+          <w:t>7</w:t>
+        </w:r>
+        <w:r>
+          <w:rPr>
+            <w:noProof/>
+            <w:webHidden/>
+          </w:rPr>
+          <w:fldChar w:fldCharType="end"/>
+        </w:r>
+      </w:hyperlink>
+    </w:p>
+    <w:p>
+      <w:pPr>
+        <w:pStyle w:val="TOC3"/>
+        <w:tabs>
+          <w:tab w:val="left" w:pos="1200"/>
+          <w:tab w:val="right" w:leader="dot" w:pos="8976"/>
+        </w:tabs>
+        <w:spacing w:after="0" w:line="240" w:lineRule="auto"/>
+        <w:rPr>
+          <w:rFonts w:eastAsiaTheme="minorEastAsia"/>
+          <w:i w:val="0"/>
+          <w:iCs w:val="0"/>
+          <w:noProof/>
+          <w:sz w:val="22"/>
+          <w:szCs w:val="22"/>
+        </w:rPr>
+      </w:pPr>
+      <w:hyperlink w:anchor="_Toc514393761" w:history="1">
+        <w:r>
+          <w:rPr>
+            <w:rStyle w:val="Hyperlink"/>
+            <w:noProof/>
+          </w:rPr>
+          <w:t>1.7.2</w:t>
+        </w:r>
+        <w:r>
+          <w:rPr>
+            <w:rFonts w:eastAsiaTheme="minorEastAsia"/>
+            <w:i w:val="0"/>
+            <w:iCs w:val="0"/>
+            <w:noProof/>
+            <w:sz w:val="22"/>
+            <w:szCs w:val="22"/>
+          </w:rPr>
+          <w:tab/>
+        </w:r>
+        <w:r>
+          <w:rPr>
+            <w:rStyle w:val="Hyperlink"/>
+            <w:noProof/>
+          </w:rPr>
+          <w:t>Version 2.1.1 (July 2017)</w:t>
+        </w:r>
+        <w:r>
+          <w:rPr>
+            <w:noProof/>
+            <w:webHidden/>
+          </w:rPr>
+          <w:tab/>
+        </w:r>
+        <w:r>
+          <w:rPr>
+            <w:noProof/>
+            <w:webHidden/>
+          </w:rPr>
+          <w:fldChar w:fldCharType="begin"/>
+        </w:r>
+        <w:r>
+          <w:rPr>
+            <w:noProof/>
+            <w:webHidden/>
+          </w:rPr>
+          <w:instrText xml:space="preserve"> PAGEREF _Toc514393761 \h </w:instrText>
         </w:r>
         <w:r>
           <w:rPr>
@@ -1296,7 +1464,7 @@
           <w:tab w:val="left" w:pos="720"/>
           <w:tab w:val="right" w:leader="dot" w:pos="8976"/>
         </w:tabs>
-        <w:spacing w:after="0"/>
+        <w:spacing w:after="0" w:line="240" w:lineRule="auto"/>
         <w:rPr>
           <w:rFonts w:eastAsiaTheme="minorEastAsia"/>
           <w:noProof/>
@@ -1304,7 +1472,7 @@
           <w:szCs w:val="22"/>
         </w:rPr>
       </w:pPr>
-      <w:hyperlink w:anchor="_Toc484684387" w:history="1">
+      <w:hyperlink w:anchor="_Toc514393762" w:history="1">
         <w:r>
           <w:rPr>
             <w:rStyle w:val="Hyperlink"/>
@@ -1347,7 +1515,7 @@
             <w:noProof/>
             <w:webHidden/>
           </w:rPr>
-          <w:instrText xml:space="preserve"> PAGEREF _Toc484684387 \h </w:instrText>
+          <w:instrText xml:space="preserve"> PAGEREF _Toc514393762 \h </w:instrText>
         </w:r>
         <w:r>
           <w:rPr>
@@ -1391,7 +1559,7 @@
           <w:szCs w:val="22"/>
         </w:rPr>
       </w:pPr>
-      <w:hyperlink w:anchor="_Toc484684388" w:history="1">
+      <w:hyperlink w:anchor="_Toc514393763" w:history="1">
         <w:r>
           <w:rPr>
             <w:rStyle w:val="Hyperlink"/>
@@ -1437,7 +1605,7 @@
             <w:noProof/>
             <w:webHidden/>
           </w:rPr>
-          <w:instrText xml:space="preserve"> PAGEREF _Toc484684388 \h </w:instrText>
+          <w:instrText xml:space="preserve"> PAGEREF _Toc514393763 \h </w:instrText>
         </w:r>
         <w:r>
           <w:rPr>
@@ -1475,7 +1643,7 @@
           <w:tab w:val="left" w:pos="720"/>
           <w:tab w:val="right" w:leader="dot" w:pos="8976"/>
         </w:tabs>
-        <w:spacing w:after="0"/>
+        <w:spacing w:after="0" w:line="240" w:lineRule="auto"/>
         <w:rPr>
           <w:rFonts w:eastAsiaTheme="minorEastAsia"/>
           <w:noProof/>
@@ -1483,7 +1651,7 @@
           <w:szCs w:val="22"/>
         </w:rPr>
       </w:pPr>
-      <w:hyperlink w:anchor="_Toc484684389" w:history="1">
+      <w:hyperlink w:anchor="_Toc514393764" w:history="1">
         <w:r>
           <w:rPr>
             <w:rStyle w:val="Hyperlink"/>
@@ -1526,7 +1694,7 @@
             <w:noProof/>
             <w:webHidden/>
           </w:rPr>
-          <w:instrText xml:space="preserve"> PAGEREF _Toc484684389 \h </w:instrText>
+          <w:instrText xml:space="preserve"> PAGEREF _Toc514393764 \h </w:instrText>
         </w:r>
         <w:r>
           <w:rPr>
@@ -1564,7 +1732,7 @@
           <w:tab w:val="left" w:pos="720"/>
           <w:tab w:val="right" w:leader="dot" w:pos="8976"/>
         </w:tabs>
-        <w:spacing w:after="0"/>
+        <w:spacing w:after="0" w:line="240" w:lineRule="auto"/>
         <w:rPr>
           <w:rFonts w:eastAsiaTheme="minorEastAsia"/>
           <w:noProof/>
@@ -1572,7 +1740,7 @@
           <w:szCs w:val="22"/>
         </w:rPr>
       </w:pPr>
-      <w:hyperlink w:anchor="_Toc484684390" w:history="1">
+      <w:hyperlink w:anchor="_Toc514393765" w:history="1">
         <w:r>
           <w:rPr>
             <w:rStyle w:val="Hyperlink"/>
@@ -1615,7 +1783,7 @@
             <w:noProof/>
             <w:webHidden/>
           </w:rPr>
-          <w:instrText xml:space="preserve"> PAGEREF _Toc484684390 \h </w:instrText>
+          <w:instrText xml:space="preserve"> PAGEREF _Toc514393765 \h </w:instrText>
         </w:r>
         <w:r>
           <w:rPr>
@@ -1653,7 +1821,7 @@
           <w:tab w:val="left" w:pos="720"/>
           <w:tab w:val="right" w:leader="dot" w:pos="8976"/>
         </w:tabs>
-        <w:spacing w:after="0"/>
+        <w:spacing w:after="0" w:line="240" w:lineRule="auto"/>
         <w:rPr>
           <w:rFonts w:eastAsiaTheme="minorEastAsia"/>
           <w:noProof/>
@@ -1661,7 +1829,7 @@
           <w:szCs w:val="22"/>
         </w:rPr>
       </w:pPr>
-      <w:hyperlink w:anchor="_Toc484684391" w:history="1">
+      <w:hyperlink w:anchor="_Toc514393766" w:history="1">
         <w:r>
           <w:rPr>
             <w:rStyle w:val="Hyperlink"/>
@@ -1704,7 +1872,7 @@
             <w:noProof/>
             <w:webHidden/>
           </w:rPr>
-          <w:instrText xml:space="preserve"> PAGEREF _Toc484684391 \h </w:instrText>
+          <w:instrText xml:space="preserve"> PAGEREF _Toc514393766 \h </w:instrText>
         </w:r>
         <w:r>
           <w:rPr>
@@ -1742,7 +1910,7 @@
           <w:tab w:val="left" w:pos="720"/>
           <w:tab w:val="right" w:leader="dot" w:pos="8976"/>
         </w:tabs>
-        <w:spacing w:after="0"/>
+        <w:spacing w:after="0" w:line="240" w:lineRule="auto"/>
         <w:rPr>
           <w:rFonts w:eastAsiaTheme="minorEastAsia"/>
           <w:noProof/>
@@ -1750,7 +1918,7 @@
           <w:szCs w:val="22"/>
         </w:rPr>
       </w:pPr>
-      <w:hyperlink w:anchor="_Toc484684392" w:history="1">
+      <w:hyperlink w:anchor="_Toc514393767" w:history="1">
         <w:r>
           <w:rPr>
             <w:rStyle w:val="Hyperlink"/>
@@ -1793,7 +1961,7 @@
             <w:noProof/>
             <w:webHidden/>
           </w:rPr>
-          <w:instrText xml:space="preserve"> PAGEREF _Toc484684392 \h </w:instrText>
+          <w:instrText xml:space="preserve"> PAGEREF _Toc514393767 \h </w:instrText>
         </w:r>
         <w:r>
           <w:rPr>
@@ -1831,7 +1999,7 @@
           <w:tab w:val="left" w:pos="720"/>
           <w:tab w:val="right" w:leader="dot" w:pos="8976"/>
         </w:tabs>
-        <w:spacing w:after="0"/>
+        <w:spacing w:after="0" w:line="240" w:lineRule="auto"/>
         <w:rPr>
           <w:rFonts w:eastAsiaTheme="minorEastAsia"/>
           <w:noProof/>
@@ -1839,7 +2007,7 @@
           <w:szCs w:val="22"/>
         </w:rPr>
       </w:pPr>
-      <w:hyperlink w:anchor="_Toc484684393" w:history="1">
+      <w:hyperlink w:anchor="_Toc514393768" w:history="1">
         <w:r>
           <w:rPr>
             <w:rStyle w:val="Hyperlink"/>
@@ -1882,7 +2050,7 @@
             <w:noProof/>
             <w:webHidden/>
           </w:rPr>
-          <w:instrText xml:space="preserve"> PAGEREF _Toc484684393 \h </w:instrText>
+          <w:instrText xml:space="preserve"> PAGEREF _Toc514393768 \h </w:instrText>
         </w:r>
         <w:r>
           <w:rPr>
@@ -1920,7 +2088,7 @@
           <w:tab w:val="left" w:pos="720"/>
           <w:tab w:val="right" w:leader="dot" w:pos="8976"/>
         </w:tabs>
-        <w:spacing w:after="0"/>
+        <w:spacing w:after="0" w:line="240" w:lineRule="auto"/>
         <w:rPr>
           <w:rFonts w:eastAsiaTheme="minorEastAsia"/>
           <w:noProof/>
@@ -1928,7 +2096,7 @@
           <w:szCs w:val="22"/>
         </w:rPr>
       </w:pPr>
-      <w:hyperlink w:anchor="_Toc484684394" w:history="1">
+      <w:hyperlink w:anchor="_Toc514393769" w:history="1">
         <w:r>
           <w:rPr>
             <w:rStyle w:val="Hyperlink"/>
@@ -1971,7 +2139,7 @@
             <w:noProof/>
             <w:webHidden/>
           </w:rPr>
-          <w:instrText xml:space="preserve"> PAGEREF _Toc484684394 \h </w:instrText>
+          <w:instrText xml:space="preserve"> PAGEREF _Toc514393769 \h </w:instrText>
         </w:r>
         <w:r>
           <w:rPr>
@@ -2009,7 +2177,7 @@
           <w:tab w:val="left" w:pos="720"/>
           <w:tab w:val="right" w:leader="dot" w:pos="8976"/>
         </w:tabs>
-        <w:spacing w:after="0"/>
+        <w:spacing w:after="0" w:line="240" w:lineRule="auto"/>
         <w:rPr>
           <w:rFonts w:eastAsiaTheme="minorEastAsia"/>
           <w:noProof/>
@@ -2017,7 +2185,7 @@
           <w:szCs w:val="22"/>
         </w:rPr>
       </w:pPr>
-      <w:hyperlink w:anchor="_Toc484684395" w:history="1">
+      <w:hyperlink w:anchor="_Toc514393770" w:history="1">
         <w:r>
           <w:rPr>
             <w:rStyle w:val="Hyperlink"/>
@@ -2060,7 +2228,7 @@
             <w:noProof/>
             <w:webHidden/>
           </w:rPr>
-          <w:instrText xml:space="preserve"> PAGEREF _Toc484684395 \h </w:instrText>
+          <w:instrText xml:space="preserve"> PAGEREF _Toc514393770 \h </w:instrText>
         </w:r>
         <w:r>
           <w:rPr>
@@ -2098,7 +2266,7 @@
           <w:tab w:val="left" w:pos="720"/>
           <w:tab w:val="right" w:leader="dot" w:pos="8976"/>
         </w:tabs>
-        <w:spacing w:after="0"/>
+        <w:spacing w:after="0" w:line="240" w:lineRule="auto"/>
         <w:rPr>
           <w:rFonts w:eastAsiaTheme="minorEastAsia"/>
           <w:noProof/>
@@ -2106,7 +2274,7 @@
           <w:szCs w:val="22"/>
         </w:rPr>
       </w:pPr>
-      <w:hyperlink w:anchor="_Toc484684396" w:history="1">
+      <w:hyperlink w:anchor="_Toc514393771" w:history="1">
         <w:r>
           <w:rPr>
             <w:rStyle w:val="Hyperlink"/>
@@ -2149,7 +2317,7 @@
             <w:noProof/>
             <w:webHidden/>
           </w:rPr>
-          <w:instrText xml:space="preserve"> PAGEREF _Toc484684396 \h </w:instrText>
+          <w:instrText xml:space="preserve"> PAGEREF _Toc514393771 \h </w:instrText>
         </w:r>
         <w:r>
           <w:rPr>
@@ -2169,7 +2337,7 @@
             <w:noProof/>
             <w:webHidden/>
           </w:rPr>
-          <w:t>10</w:t>
+          <w:t>9</w:t>
         </w:r>
         <w:r>
           <w:rPr>
@@ -2187,7 +2355,7 @@
           <w:tab w:val="left" w:pos="720"/>
           <w:tab w:val="right" w:leader="dot" w:pos="8976"/>
         </w:tabs>
-        <w:spacing w:after="0"/>
+        <w:spacing w:after="0" w:line="240" w:lineRule="auto"/>
         <w:rPr>
           <w:rFonts w:eastAsiaTheme="minorEastAsia"/>
           <w:noProof/>
@@ -2195,7 +2363,7 @@
           <w:szCs w:val="22"/>
         </w:rPr>
       </w:pPr>
-      <w:hyperlink w:anchor="_Toc484684397" w:history="1">
+      <w:hyperlink w:anchor="_Toc514393772" w:history="1">
         <w:r>
           <w:rPr>
             <w:rStyle w:val="Hyperlink"/>
@@ -2238,7 +2406,7 @@
             <w:noProof/>
             <w:webHidden/>
           </w:rPr>
-          <w:instrText xml:space="preserve"> PAGEREF _Toc484684397 \h </w:instrText>
+          <w:instrText xml:space="preserve"> PAGEREF _Toc514393772 \h </w:instrText>
         </w:r>
         <w:r>
           <w:rPr>
@@ -2276,7 +2444,7 @@
           <w:tab w:val="left" w:pos="960"/>
           <w:tab w:val="right" w:leader="dot" w:pos="8976"/>
         </w:tabs>
-        <w:spacing w:after="0"/>
+        <w:spacing w:after="0" w:line="240" w:lineRule="auto"/>
         <w:rPr>
           <w:rFonts w:eastAsiaTheme="minorEastAsia"/>
           <w:noProof/>
@@ -2284,7 +2452,7 @@
           <w:szCs w:val="22"/>
         </w:rPr>
       </w:pPr>
-      <w:hyperlink w:anchor="_Toc484684398" w:history="1">
+      <w:hyperlink w:anchor="_Toc514393773" w:history="1">
         <w:r>
           <w:rPr>
             <w:rStyle w:val="Hyperlink"/>
@@ -2327,7 +2495,7 @@
             <w:noProof/>
             <w:webHidden/>
           </w:rPr>
-          <w:instrText xml:space="preserve"> PAGEREF _Toc484684398 \h </w:instrText>
+          <w:instrText xml:space="preserve"> PAGEREF _Toc514393773 \h </w:instrText>
         </w:r>
         <w:r>
           <w:rPr>
@@ -2347,7 +2515,7 @@
             <w:noProof/>
             <w:webHidden/>
           </w:rPr>
-          <w:t>11</w:t>
+          <w:t>10</w:t>
         </w:r>
         <w:r>
           <w:rPr>
@@ -2365,7 +2533,7 @@
           <w:tab w:val="left" w:pos="960"/>
           <w:tab w:val="right" w:leader="dot" w:pos="8976"/>
         </w:tabs>
-        <w:spacing w:after="0"/>
+        <w:spacing w:after="0" w:line="240" w:lineRule="auto"/>
         <w:rPr>
           <w:rFonts w:eastAsiaTheme="minorEastAsia"/>
           <w:noProof/>
@@ -2373,7 +2541,7 @@
           <w:szCs w:val="22"/>
         </w:rPr>
       </w:pPr>
-      <w:hyperlink w:anchor="_Toc484684399" w:history="1">
+      <w:hyperlink w:anchor="_Toc514393774" w:history="1">
         <w:r>
           <w:rPr>
             <w:rStyle w:val="Hyperlink"/>
@@ -2416,7 +2584,7 @@
             <w:noProof/>
             <w:webHidden/>
           </w:rPr>
-          <w:instrText xml:space="preserve"> PAGEREF _Toc484684399 \h </w:instrText>
+          <w:instrText xml:space="preserve"> PAGEREF _Toc514393774 \h </w:instrText>
         </w:r>
         <w:r>
           <w:rPr>
@@ -2460,7 +2628,7 @@
           <w:szCs w:val="22"/>
         </w:rPr>
       </w:pPr>
-      <w:hyperlink w:anchor="_Toc484684400" w:history="1">
+      <w:hyperlink w:anchor="_Toc514393775" w:history="1">
         <w:r>
           <w:rPr>
             <w:rStyle w:val="Hyperlink"/>
@@ -2506,7 +2674,7 @@
             <w:noProof/>
             <w:webHidden/>
           </w:rPr>
-          <w:instrText xml:space="preserve"> PAGEREF _Toc484684400 \h </w:instrText>
+          <w:instrText xml:space="preserve"> PAGEREF _Toc514393775 \h </w:instrText>
         </w:r>
         <w:r>
           <w:rPr>
@@ -2561,15 +2729,15 @@
       <w:pPr>
         <w:pStyle w:val="Heading1"/>
       </w:pPr>
-      <w:bookmarkStart w:id="1" w:name="_Toc102232953"/>
-      <w:bookmarkStart w:id="2" w:name="_Toc484684375"/>
+      <w:bookmarkStart w:id="2" w:name="_Toc102232953"/>
+      <w:bookmarkStart w:id="3" w:name="_Toc514393748"/>
       <w:r>
         <w:lastRenderedPageBreak/>
         <w:t>Introduction</w:t>
       </w:r>
       <w:bookmarkEnd w:id="0"/>
-      <w:bookmarkEnd w:id="1"/>
       <w:bookmarkEnd w:id="2"/>
+      <w:bookmarkEnd w:id="3"/>
     </w:p>
     <w:p>
       <w:pPr>
@@ -2584,8 +2752,8 @@
           <w:szCs w:val="24"/>
         </w:rPr>
       </w:pPr>
-      <w:bookmarkStart w:id="3" w:name="_Toc133386203"/>
-      <w:bookmarkStart w:id="4" w:name="_Toc133907137"/>
+      <w:bookmarkStart w:id="4" w:name="_Toc133386203"/>
+      <w:bookmarkStart w:id="5" w:name="_Toc133907137"/>
       <w:r>
         <w:rPr>
           <w:rFonts w:ascii="Times New Roman" w:hAnsi="Times New Roman"/>
@@ -3109,13 +3277,13 @@
       <w:pPr>
         <w:pStyle w:val="Heading2"/>
       </w:pPr>
-      <w:bookmarkStart w:id="5" w:name="_Toc484684376"/>
-      <w:bookmarkEnd w:id="3"/>
+      <w:bookmarkStart w:id="6" w:name="_Toc514393749"/>
       <w:bookmarkEnd w:id="4"/>
+      <w:bookmarkEnd w:id="5"/>
       <w:r>
         <w:t>Fuel Types</w:t>
       </w:r>
-      <w:bookmarkEnd w:id="5"/>
+      <w:bookmarkEnd w:id="6"/>
     </w:p>
     <w:p>
       <w:pPr>
@@ -3190,16 +3358,107 @@
           <w:sz w:val="24"/>
           <w:szCs w:val="24"/>
         </w:rPr>
+        <w:t xml:space="preserve">The </w:t>
+      </w:r>
+      <w:r>
+        <w:rPr>
+          <w:rFonts w:ascii="Times New Roman" w:hAnsi="Times New Roman"/>
+          <w:sz w:val="24"/>
+          <w:szCs w:val="24"/>
+        </w:rPr>
+        <w:t xml:space="preserve">LANDIS-II </w:t>
+      </w:r>
+      <w:r>
+        <w:rPr>
+          <w:rFonts w:ascii="Times New Roman" w:hAnsi="Times New Roman"/>
+          <w:b/>
+          <w:sz w:val="24"/>
+          <w:szCs w:val="24"/>
+        </w:rPr>
+        <w:t xml:space="preserve">Dynamic </w:t>
+      </w:r>
+      <w:r>
+        <w:rPr>
+          <w:rFonts w:ascii="Times New Roman" w:hAnsi="Times New Roman"/>
+          <w:b/>
+          <w:sz w:val="24"/>
+          <w:szCs w:val="24"/>
+        </w:rPr>
+        <w:t xml:space="preserve">Biomass </w:t>
+      </w:r>
+      <w:r>
+        <w:rPr>
+          <w:rFonts w:ascii="Times New Roman" w:hAnsi="Times New Roman"/>
+          <w:b/>
+          <w:sz w:val="24"/>
+          <w:szCs w:val="24"/>
+        </w:rPr>
+        <w:t>Fuel System</w:t>
+      </w:r>
+      <w:r>
+        <w:rPr>
+          <w:rFonts w:ascii="Times New Roman" w:hAnsi="Times New Roman"/>
+          <w:sz w:val="24"/>
+          <w:szCs w:val="24"/>
+        </w:rPr>
+        <w:t xml:space="preserve"> e</w:t>
+      </w:r>
+      <w:r>
+        <w:rPr>
+          <w:rFonts w:ascii="Times New Roman" w:hAnsi="Times New Roman"/>
+          <w:sz w:val="24"/>
+          <w:szCs w:val="24"/>
+        </w:rPr>
+        <w:t xml:space="preserve">xtension </w:t>
+      </w:r>
+      <w:r>
+        <w:rPr>
+          <w:rFonts w:ascii="Times New Roman" w:hAnsi="Times New Roman"/>
+          <w:sz w:val="24"/>
+          <w:szCs w:val="24"/>
+        </w:rPr>
+        <w:t xml:space="preserve">(‘fuel extension’ henceforth) allows up to 100 different fuel types, limited to the following base fuel types:  Conifer, ConiferPlantation, Deciduous, Slash, and Open.  The rules </w:t>
+      </w:r>
+      <w:r>
+        <w:rPr>
+          <w:rFonts w:ascii="Times New Roman" w:hAnsi="Times New Roman"/>
+          <w:sz w:val="24"/>
+          <w:szCs w:val="24"/>
+        </w:rPr>
         <w:lastRenderedPageBreak/>
-        <w:t xml:space="preserve">The </w:t>
-      </w:r>
-      <w:r>
-        <w:rPr>
-          <w:rFonts w:ascii="Times New Roman" w:hAnsi="Times New Roman"/>
-          <w:sz w:val="24"/>
-          <w:szCs w:val="24"/>
-        </w:rPr>
-        <w:t xml:space="preserve">LANDIS-II </w:t>
+        <w:t xml:space="preserve">defined below determine which fuel type each site is assigned.  These types – each given a numeric index </w:t>
+      </w:r>
+      <w:r>
+        <w:rPr>
+          <w:rFonts w:ascii="Times New Roman" w:hAnsi="Times New Roman"/>
+          <w:sz w:val="24"/>
+          <w:szCs w:val="24"/>
+        </w:rPr>
+        <w:t>–</w:t>
+      </w:r>
+      <w:r>
+        <w:rPr>
+          <w:rFonts w:ascii="Times New Roman" w:hAnsi="Times New Roman"/>
+          <w:sz w:val="24"/>
+          <w:szCs w:val="24"/>
+        </w:rPr>
+        <w:t xml:space="preserve"> </w:t>
+      </w:r>
+      <w:r>
+        <w:rPr>
+          <w:rFonts w:ascii="Times New Roman" w:hAnsi="Times New Roman"/>
+          <w:sz w:val="24"/>
+          <w:szCs w:val="24"/>
+        </w:rPr>
+        <w:t xml:space="preserve">should </w:t>
+      </w:r>
+      <w:r>
+        <w:rPr>
+          <w:rFonts w:ascii="Times New Roman" w:hAnsi="Times New Roman"/>
+          <w:sz w:val="24"/>
+          <w:szCs w:val="24"/>
+        </w:rPr>
+        <w:t xml:space="preserve">match the fuel types and indices defined in the </w:t>
       </w:r>
       <w:r>
         <w:rPr>
@@ -3208,89 +3467,6 @@
           <w:sz w:val="24"/>
           <w:szCs w:val="24"/>
         </w:rPr>
-        <w:t xml:space="preserve">Dynamic </w:t>
-      </w:r>
-      <w:r>
-        <w:rPr>
-          <w:rFonts w:ascii="Times New Roman" w:hAnsi="Times New Roman"/>
-          <w:b/>
-          <w:sz w:val="24"/>
-          <w:szCs w:val="24"/>
-        </w:rPr>
-        <w:t xml:space="preserve">Biomass </w:t>
-      </w:r>
-      <w:r>
-        <w:rPr>
-          <w:rFonts w:ascii="Times New Roman" w:hAnsi="Times New Roman"/>
-          <w:b/>
-          <w:sz w:val="24"/>
-          <w:szCs w:val="24"/>
-        </w:rPr>
-        <w:t>Fuel System</w:t>
-      </w:r>
-      <w:r>
-        <w:rPr>
-          <w:rFonts w:ascii="Times New Roman" w:hAnsi="Times New Roman"/>
-          <w:sz w:val="24"/>
-          <w:szCs w:val="24"/>
-        </w:rPr>
-        <w:t xml:space="preserve"> e</w:t>
-      </w:r>
-      <w:r>
-        <w:rPr>
-          <w:rFonts w:ascii="Times New Roman" w:hAnsi="Times New Roman"/>
-          <w:sz w:val="24"/>
-          <w:szCs w:val="24"/>
-        </w:rPr>
-        <w:t xml:space="preserve">xtension </w:t>
-      </w:r>
-      <w:r>
-        <w:rPr>
-          <w:rFonts w:ascii="Times New Roman" w:hAnsi="Times New Roman"/>
-          <w:sz w:val="24"/>
-          <w:szCs w:val="24"/>
-        </w:rPr>
-        <w:t xml:space="preserve">(‘fuel extension’ henceforth) allows up to 100 different fuel types, limited to the following base fuel types:  Conifer, ConiferPlantation, Deciduous, Slash, and Open.  The rules defined below determine which fuel type each site is assigned.  These types – each given a numeric index </w:t>
-      </w:r>
-      <w:r>
-        <w:rPr>
-          <w:rFonts w:ascii="Times New Roman" w:hAnsi="Times New Roman"/>
-          <w:sz w:val="24"/>
-          <w:szCs w:val="24"/>
-        </w:rPr>
-        <w:t>–</w:t>
-      </w:r>
-      <w:r>
-        <w:rPr>
-          <w:rFonts w:ascii="Times New Roman" w:hAnsi="Times New Roman"/>
-          <w:sz w:val="24"/>
-          <w:szCs w:val="24"/>
-        </w:rPr>
-        <w:t xml:space="preserve"> </w:t>
-      </w:r>
-      <w:r>
-        <w:rPr>
-          <w:rFonts w:ascii="Times New Roman" w:hAnsi="Times New Roman"/>
-          <w:sz w:val="24"/>
-          <w:szCs w:val="24"/>
-        </w:rPr>
-        <w:t xml:space="preserve">should </w:t>
-      </w:r>
-      <w:r>
-        <w:rPr>
-          <w:rFonts w:ascii="Times New Roman" w:hAnsi="Times New Roman"/>
-          <w:sz w:val="24"/>
-          <w:szCs w:val="24"/>
-        </w:rPr>
-        <w:t xml:space="preserve">match the fuel types and indices defined in the </w:t>
-      </w:r>
-      <w:r>
-        <w:rPr>
-          <w:rFonts w:ascii="Times New Roman" w:hAnsi="Times New Roman"/>
-          <w:b/>
-          <w:sz w:val="24"/>
-          <w:szCs w:val="24"/>
-        </w:rPr>
         <w:t>Dynamic Fire System</w:t>
       </w:r>
       <w:r>
@@ -3306,11 +3482,11 @@
       <w:pPr>
         <w:pStyle w:val="Heading2"/>
       </w:pPr>
-      <w:bookmarkStart w:id="6" w:name="_Toc484684377"/>
+      <w:bookmarkStart w:id="7" w:name="_Toc514393750"/>
       <w:r>
         <w:t>Fuel Classification</w:t>
       </w:r>
-      <w:bookmarkEnd w:id="6"/>
+      <w:bookmarkEnd w:id="7"/>
     </w:p>
     <w:p>
       <w:pPr>
@@ -3362,10 +3538,10 @@
             <v:path o:extrusionok="f" gradientshapeok="t" o:connecttype="rect"/>
             <o:lock v:ext="edit" aspectratio="t"/>
           </v:shapetype>
-          <v:shape id="_x0000_i1025" type="#_x0000_t75" style="width:222pt;height:23.25pt" o:ole="">
-            <v:imagedata r:id="rId10" o:title=""/>
+          <v:shape id="_x0000_i1025" type="#_x0000_t75" style="width:222pt;height:23.4pt" o:ole="">
+            <v:imagedata r:id="rId9" o:title=""/>
           </v:shape>
-          <o:OLEObject Type="Embed" ProgID="Equation.3" ShapeID="_x0000_i1025" DrawAspect="Content" ObjectID="_1559986321" r:id="rId11"/>
+          <o:OLEObject Type="Embed" ProgID="Equation.3" ShapeID="_x0000_i1025" DrawAspect="Content" ObjectID="_1588135613" r:id="rId10"/>
         </w:object>
       </w:r>
     </w:p>
@@ -3518,8 +3694,8 @@
       <w:pPr>
         <w:pStyle w:val="Heading2"/>
       </w:pPr>
-      <w:bookmarkStart w:id="7" w:name="_Toc484684378"/>
       <w:bookmarkStart w:id="8" w:name="_Toc102232956"/>
+      <w:bookmarkStart w:id="9" w:name="_Toc514393751"/>
       <w:r>
         <w:t xml:space="preserve">Conifer </w:t>
       </w:r>
@@ -3529,7 +3705,7 @@
       <w:r>
         <w:t>Dominance</w:t>
       </w:r>
-      <w:bookmarkEnd w:id="7"/>
+      <w:bookmarkEnd w:id="9"/>
     </w:p>
     <w:bookmarkEnd w:id="8"/>
     <w:p>
@@ -3615,8 +3791,86 @@
           <w:sz w:val="24"/>
           <w:szCs w:val="24"/>
         </w:rPr>
-        <w:t xml:space="preserve">The conifer dominance is calculated using the sum of </w:t>
-      </w:r>
+        <w:t xml:space="preserve">The conifer dominance is calculated using the sum of dominance values for </w:t>
+      </w:r>
+      <w:r>
+        <w:rPr>
+          <w:rFonts w:ascii="Times New Roman" w:hAnsi="Times New Roman"/>
+          <w:sz w:val="24"/>
+          <w:szCs w:val="24"/>
+        </w:rPr>
+        <w:t xml:space="preserve">the two </w:t>
+      </w:r>
+      <w:r>
+        <w:rPr>
+          <w:rFonts w:ascii="Times New Roman" w:hAnsi="Times New Roman"/>
+          <w:sz w:val="24"/>
+          <w:szCs w:val="24"/>
+        </w:rPr>
+        <w:t xml:space="preserve">conifer </w:t>
+      </w:r>
+      <w:r>
+        <w:rPr>
+          <w:rFonts w:ascii="Times New Roman" w:hAnsi="Times New Roman"/>
+          <w:sz w:val="24"/>
+          <w:szCs w:val="24"/>
+        </w:rPr>
+        <w:t xml:space="preserve">base types (Conifer and ConiferPlantation).  Deciduous dominance is the sum of dominance values for the Deciduous base type.  To determine their respective types, each is </w:t>
+      </w:r>
+      <w:r>
+        <w:rPr>
+          <w:rFonts w:ascii="Times New Roman" w:hAnsi="Times New Roman"/>
+          <w:sz w:val="24"/>
+          <w:szCs w:val="24"/>
+        </w:rPr>
+        <w:t xml:space="preserve">divided by the sum of </w:t>
+      </w:r>
+      <w:r>
+        <w:rPr>
+          <w:rFonts w:ascii="Times New Roman" w:hAnsi="Times New Roman"/>
+          <w:sz w:val="24"/>
+          <w:szCs w:val="24"/>
+        </w:rPr>
+        <w:t xml:space="preserve">conifer plus </w:t>
+      </w:r>
+      <w:r>
+        <w:rPr>
+          <w:rFonts w:ascii="Times New Roman" w:hAnsi="Times New Roman"/>
+          <w:sz w:val="24"/>
+          <w:szCs w:val="24"/>
+        </w:rPr>
+        <w:t>deciduous dom</w:t>
+      </w:r>
+      <w:r>
+        <w:rPr>
+          <w:rFonts w:ascii="Times New Roman" w:hAnsi="Times New Roman"/>
+          <w:sz w:val="24"/>
+          <w:szCs w:val="24"/>
+        </w:rPr>
+        <w:t>inance</w:t>
+      </w:r>
+      <w:r>
+        <w:rPr>
+          <w:rFonts w:ascii="Times New Roman" w:hAnsi="Times New Roman"/>
+          <w:sz w:val="24"/>
+          <w:szCs w:val="24"/>
+        </w:rPr>
+        <w:t xml:space="preserve">.  </w:t>
+      </w:r>
+    </w:p>
+    <w:p>
+      <w:pPr>
+        <w:pStyle w:val="PlainText"/>
+        <w:tabs>
+          <w:tab w:val="left" w:pos="720"/>
+        </w:tabs>
+        <w:ind w:left="1122"/>
+        <w:rPr>
+          <w:rFonts w:ascii="Times New Roman" w:hAnsi="Times New Roman"/>
+          <w:sz w:val="24"/>
+          <w:szCs w:val="24"/>
+        </w:rPr>
+      </w:pPr>
       <w:r>
         <w:rPr>
           <w:rFonts w:ascii="Times New Roman" w:hAnsi="Times New Roman"/>
@@ -3624,63 +3878,552 @@
           <w:szCs w:val="24"/>
         </w:rPr>
         <w:lastRenderedPageBreak/>
-        <w:t xml:space="preserve">dominance values for </w:t>
-      </w:r>
-      <w:r>
-        <w:rPr>
-          <w:rFonts w:ascii="Times New Roman" w:hAnsi="Times New Roman"/>
-          <w:sz w:val="24"/>
-          <w:szCs w:val="24"/>
-        </w:rPr>
-        <w:t xml:space="preserve">the two </w:t>
-      </w:r>
-      <w:r>
-        <w:rPr>
-          <w:rFonts w:ascii="Times New Roman" w:hAnsi="Times New Roman"/>
-          <w:sz w:val="24"/>
-          <w:szCs w:val="24"/>
-        </w:rPr>
-        <w:t xml:space="preserve">conifer </w:t>
-      </w:r>
-      <w:r>
-        <w:rPr>
-          <w:rFonts w:ascii="Times New Roman" w:hAnsi="Times New Roman"/>
-          <w:sz w:val="24"/>
-          <w:szCs w:val="24"/>
-        </w:rPr>
-        <w:t xml:space="preserve">base types (Conifer and ConiferPlantation).  Deciduous dominance is the sum of dominance values for the Deciduous base type.  To determine their respective types, each is </w:t>
-      </w:r>
-      <w:r>
-        <w:rPr>
-          <w:rFonts w:ascii="Times New Roman" w:hAnsi="Times New Roman"/>
-          <w:sz w:val="24"/>
-          <w:szCs w:val="24"/>
-        </w:rPr>
-        <w:t xml:space="preserve">divided by the sum of </w:t>
-      </w:r>
-      <w:r>
-        <w:rPr>
-          <w:rFonts w:ascii="Times New Roman" w:hAnsi="Times New Roman"/>
-          <w:sz w:val="24"/>
-          <w:szCs w:val="24"/>
-        </w:rPr>
-        <w:t xml:space="preserve">conifer plus </w:t>
-      </w:r>
-      <w:r>
-        <w:rPr>
-          <w:rFonts w:ascii="Times New Roman" w:hAnsi="Times New Roman"/>
-          <w:sz w:val="24"/>
-          <w:szCs w:val="24"/>
-        </w:rPr>
-        <w:t>deciduous dom</w:t>
-      </w:r>
-      <w:r>
-        <w:rPr>
-          <w:rFonts w:ascii="Times New Roman" w:hAnsi="Times New Roman"/>
-          <w:sz w:val="24"/>
-          <w:szCs w:val="24"/>
-        </w:rPr>
-        <w:t>inance</w:t>
+        <w:t>An optional, maximum percent hardwood (PH) “cut-off” value can be defined by the user that will determine whether sites containing both deciduous and coniferous species are placed into either coniferous or mixedwood fuel groups. The default maximum PH value for placement of a site into the coniferous fuel group category is 0% (i.e., CD = 1.0).  Under this default setting, active sites that contain both deciduous and coniferous species (i.e., PH &gt; 0%; CD &lt; 1.0) are categorized as a mixed</w:t>
+      </w:r>
+      <w:r>
+        <w:rPr>
+          <w:rFonts w:ascii="Times New Roman" w:hAnsi="Times New Roman"/>
+          <w:sz w:val="24"/>
+          <w:szCs w:val="24"/>
+        </w:rPr>
+        <w:t>-</w:t>
+      </w:r>
+      <w:r>
+        <w:rPr>
+          <w:rFonts w:ascii="Times New Roman" w:hAnsi="Times New Roman"/>
+          <w:sz w:val="24"/>
+          <w:szCs w:val="24"/>
+        </w:rPr>
+        <w:t xml:space="preserve">wood fuel type, and fire spread rates will be calculated as a proportional “blend” of the deciduous and coniferous components (see equations 27 &amp; 28 in the </w:t>
+      </w:r>
+      <w:r>
+        <w:rPr>
+          <w:rFonts w:ascii="Times New Roman" w:hAnsi="Times New Roman"/>
+          <w:b/>
+          <w:sz w:val="24"/>
+          <w:szCs w:val="24"/>
+        </w:rPr>
+        <w:t>Dynamic Fire Extension</w:t>
+      </w:r>
+      <w:r>
+        <w:rPr>
+          <w:rFonts w:ascii="Times New Roman" w:hAnsi="Times New Roman"/>
+          <w:sz w:val="24"/>
+          <w:szCs w:val="24"/>
+        </w:rPr>
+        <w:t xml:space="preserve"> Users Guide).  However, a higher maximum PH value can be set by the user that will result in an active site containing both coniferous and deciduous species being placed into a coniferous or deciduous fuel type.  This option might be desirable when the user wishes to </w:t>
+      </w:r>
+      <w:r>
+        <w:rPr>
+          <w:rFonts w:ascii="Times New Roman" w:hAnsi="Times New Roman"/>
+          <w:sz w:val="24"/>
+          <w:szCs w:val="24"/>
+        </w:rPr>
+        <w:t xml:space="preserve">prevent </w:t>
+      </w:r>
+      <w:r>
+        <w:rPr>
+          <w:rFonts w:ascii="Times New Roman" w:hAnsi="Times New Roman"/>
+          <w:sz w:val="24"/>
+          <w:szCs w:val="24"/>
+        </w:rPr>
+        <w:t>active sites from being categorized as a mixed</w:t>
+      </w:r>
+      <w:r>
+        <w:rPr>
+          <w:rFonts w:ascii="Times New Roman" w:hAnsi="Times New Roman"/>
+          <w:sz w:val="24"/>
+          <w:szCs w:val="24"/>
+        </w:rPr>
+        <w:t>-</w:t>
+      </w:r>
+      <w:r>
+        <w:rPr>
+          <w:rFonts w:ascii="Times New Roman" w:hAnsi="Times New Roman"/>
+          <w:sz w:val="24"/>
+          <w:szCs w:val="24"/>
+        </w:rPr>
+        <w:t xml:space="preserve">wood fuel type because either the deciduous or coniferous component is minor (e.g., a mature-conifer dominated site that contains one young-age cohort of a single deciduous species).  The PH cut-off is also used to categorize mixed types as “pure” hardwoods. In this case, the CD must be greater than (100 – PH) to be classified as mixed.  Therefore, when the PH value is &gt; 0, then mixed types occur only when actual CD is between PH and (100 – PH).  Caution should be used in setting the maximum PH value above the default value of zero (0), and interactions with the user-defined fuel coefficient set in the CD equation (1) should be carefully considered and tested.  </w:t>
+      </w:r>
+    </w:p>
+    <w:p>
+      <w:pPr>
+        <w:pStyle w:val="Heading2"/>
+      </w:pPr>
+      <w:bookmarkStart w:id="10" w:name="_Toc514393752"/>
+      <w:r>
+        <w:t>Dead Conifer Index</w:t>
+      </w:r>
+      <w:bookmarkEnd w:id="10"/>
+    </w:p>
+    <w:p>
+      <w:pPr>
+        <w:pStyle w:val="PlainText"/>
+        <w:tabs>
+          <w:tab w:val="left" w:pos="720"/>
+        </w:tabs>
+        <w:ind w:left="1122"/>
+        <w:rPr>
+          <w:rFonts w:ascii="Times New Roman" w:hAnsi="Times New Roman"/>
+          <w:sz w:val="24"/>
+          <w:szCs w:val="24"/>
+        </w:rPr>
+      </w:pPr>
+      <w:bookmarkStart w:id="11" w:name="_Toc102232957"/>
+      <w:r>
+        <w:rPr>
+          <w:rFonts w:ascii="Times New Roman" w:hAnsi="Times New Roman"/>
+          <w:sz w:val="24"/>
+          <w:szCs w:val="24"/>
+        </w:rPr>
+        <w:t xml:space="preserve">To reflect the ladder-fuel effects of dead conifers in a stand understory, the Fuel Extension can apply an optional dead conifer index input from the external </w:t>
+      </w:r>
+      <w:r>
+        <w:rPr>
+          <w:rFonts w:ascii="Times New Roman" w:hAnsi="Times New Roman"/>
+          <w:sz w:val="24"/>
+          <w:szCs w:val="24"/>
+        </w:rPr>
+        <w:t xml:space="preserve">Base </w:t>
+      </w:r>
+      <w:r>
+        <w:rPr>
+          <w:rFonts w:ascii="Times New Roman" w:hAnsi="Times New Roman"/>
+          <w:sz w:val="24"/>
+          <w:szCs w:val="24"/>
+        </w:rPr>
+        <w:t xml:space="preserve">BDA Extension.  The dead conifer index is based on the total number of dead fir and spruce cohorts relative to the total number of species cohorts at each site, with possible values ranging from 0 to 1. The dead </w:t>
+      </w:r>
+      <w:r>
+        <w:rPr>
+          <w:rFonts w:ascii="Times New Roman" w:hAnsi="Times New Roman"/>
+          <w:sz w:val="24"/>
+          <w:szCs w:val="24"/>
+        </w:rPr>
+        <w:t>conifer index lasts for a duration defined by the user, after which time the</w:t>
+      </w:r>
+      <w:r>
+        <w:rPr>
+          <w:rFonts w:ascii="Times New Roman" w:hAnsi="Times New Roman"/>
+          <w:sz w:val="24"/>
+          <w:szCs w:val="24"/>
+        </w:rPr>
+        <w:t xml:space="preserve"> dead conifer index </w:t>
+      </w:r>
+      <w:r>
+        <w:rPr>
+          <w:rFonts w:ascii="Times New Roman" w:hAnsi="Times New Roman"/>
+          <w:sz w:val="24"/>
+          <w:szCs w:val="24"/>
+        </w:rPr>
+        <w:t>is reset</w:t>
+      </w:r>
+      <w:r>
+        <w:rPr>
+          <w:rFonts w:ascii="Times New Roman" w:hAnsi="Times New Roman"/>
+          <w:sz w:val="24"/>
+          <w:szCs w:val="24"/>
+        </w:rPr>
+        <w:t xml:space="preserve"> to zero. </w:t>
+      </w:r>
+    </w:p>
+    <w:p>
+      <w:pPr>
+        <w:pStyle w:val="PlainText"/>
+        <w:tabs>
+          <w:tab w:val="left" w:pos="720"/>
+        </w:tabs>
+        <w:ind w:left="1122"/>
+        <w:rPr>
+          <w:rFonts w:ascii="Times New Roman" w:hAnsi="Times New Roman"/>
+          <w:sz w:val="24"/>
+          <w:szCs w:val="24"/>
+        </w:rPr>
+      </w:pPr>
+      <w:r>
+        <w:rPr>
+          <w:rFonts w:ascii="Times New Roman" w:hAnsi="Times New Roman"/>
+          <w:sz w:val="24"/>
+          <w:szCs w:val="24"/>
+        </w:rPr>
+        <w:t xml:space="preserve">The dead conifer index input is applied to all mixed-wood and conifer fuel types, such that any dead conifer index value &gt; 0 effectively </w:t>
+      </w:r>
+      <w:r>
+        <w:rPr>
+          <w:rFonts w:ascii="Times New Roman" w:hAnsi="Times New Roman"/>
+          <w:sz w:val="24"/>
+          <w:szCs w:val="24"/>
+        </w:rPr>
+        <w:t>alters the spread rate for any Conifer, Conifer</w:t>
+      </w:r>
+      <w:r>
+        <w:rPr>
+          <w:rFonts w:ascii="Times New Roman" w:hAnsi="Times New Roman"/>
+          <w:sz w:val="24"/>
+          <w:szCs w:val="24"/>
+        </w:rPr>
+        <w:t xml:space="preserve"> </w:t>
+      </w:r>
+      <w:r>
+        <w:rPr>
+          <w:rFonts w:ascii="Times New Roman" w:hAnsi="Times New Roman"/>
+          <w:sz w:val="24"/>
+          <w:szCs w:val="24"/>
+        </w:rPr>
+        <w:t>Plantation, and any mixed f</w:t>
+      </w:r>
+      <w:r>
+        <w:rPr>
+          <w:rFonts w:ascii="Times New Roman" w:hAnsi="Times New Roman"/>
+          <w:sz w:val="24"/>
+          <w:szCs w:val="24"/>
+        </w:rPr>
+        <w:t xml:space="preserve">uel types (depending on the fire season input in the Fire </w:t>
+      </w:r>
+      <w:r>
+        <w:rPr>
+          <w:rFonts w:ascii="Times New Roman" w:hAnsi="Times New Roman"/>
+          <w:sz w:val="24"/>
+          <w:szCs w:val="24"/>
+        </w:rPr>
+        <w:t xml:space="preserve">Extension).  However, note that a pre-existing conifer fuel type with a dead conifer index &gt; 0 will only be converted to the </w:t>
+      </w:r>
+      <w:r>
+        <w:rPr>
+          <w:rFonts w:ascii="Times New Roman" w:hAnsi="Times New Roman"/>
+          <w:sz w:val="24"/>
+          <w:szCs w:val="24"/>
+        </w:rPr>
+        <w:t>D</w:t>
+      </w:r>
+      <w:r>
+        <w:rPr>
+          <w:rFonts w:ascii="Times New Roman" w:hAnsi="Times New Roman"/>
+          <w:sz w:val="24"/>
+          <w:szCs w:val="24"/>
+        </w:rPr>
+        <w:t xml:space="preserve">ead </w:t>
+      </w:r>
+      <w:r>
+        <w:rPr>
+          <w:rFonts w:ascii="Times New Roman" w:hAnsi="Times New Roman"/>
+          <w:sz w:val="24"/>
+          <w:szCs w:val="24"/>
+        </w:rPr>
+        <w:t>B</w:t>
+      </w:r>
+      <w:r>
+        <w:rPr>
+          <w:rFonts w:ascii="Times New Roman" w:hAnsi="Times New Roman"/>
+          <w:sz w:val="24"/>
+          <w:szCs w:val="24"/>
+        </w:rPr>
+        <w:t xml:space="preserve">alsam </w:t>
+      </w:r>
+      <w:r>
+        <w:rPr>
+          <w:rFonts w:ascii="Times New Roman" w:hAnsi="Times New Roman"/>
+          <w:sz w:val="24"/>
+          <w:szCs w:val="24"/>
+        </w:rPr>
+        <w:t>F</w:t>
+      </w:r>
+      <w:r>
+        <w:rPr>
+          <w:rFonts w:ascii="Times New Roman" w:hAnsi="Times New Roman"/>
+          <w:sz w:val="24"/>
+          <w:szCs w:val="24"/>
+        </w:rPr>
+        <w:t xml:space="preserve">ir </w:t>
+      </w:r>
+      <w:r>
+        <w:rPr>
+          <w:rFonts w:ascii="Times New Roman" w:hAnsi="Times New Roman"/>
+          <w:sz w:val="24"/>
+          <w:szCs w:val="24"/>
+        </w:rPr>
+        <w:t>(</w:t>
+      </w:r>
+      <w:r>
+        <w:rPr>
+          <w:rFonts w:ascii="Times New Roman" w:hAnsi="Times New Roman"/>
+          <w:sz w:val="24"/>
+          <w:szCs w:val="24"/>
+        </w:rPr>
+        <w:t>leaf off</w:t>
+      </w:r>
+      <w:r>
+        <w:rPr>
+          <w:rFonts w:ascii="Times New Roman" w:hAnsi="Times New Roman"/>
+          <w:sz w:val="24"/>
+          <w:szCs w:val="24"/>
+        </w:rPr>
+        <w:t>)</w:t>
+      </w:r>
+      <w:r>
+        <w:rPr>
+          <w:rFonts w:ascii="Times New Roman" w:hAnsi="Times New Roman"/>
+          <w:sz w:val="24"/>
+          <w:szCs w:val="24"/>
+        </w:rPr>
+        <w:t xml:space="preserve"> fuel type, whereas the deciduous and boreal mixed</w:t>
+      </w:r>
+      <w:r>
+        <w:rPr>
+          <w:rFonts w:ascii="Times New Roman" w:hAnsi="Times New Roman"/>
+          <w:sz w:val="24"/>
+          <w:szCs w:val="24"/>
+        </w:rPr>
+        <w:t>-</w:t>
+      </w:r>
+      <w:r>
+        <w:rPr>
+          <w:rFonts w:ascii="Times New Roman" w:hAnsi="Times New Roman"/>
+          <w:sz w:val="24"/>
+          <w:szCs w:val="24"/>
+        </w:rPr>
+        <w:t xml:space="preserve">wood </w:t>
+      </w:r>
+      <w:r>
+        <w:rPr>
+          <w:rFonts w:ascii="Times New Roman" w:hAnsi="Times New Roman"/>
+          <w:sz w:val="24"/>
+          <w:szCs w:val="24"/>
+        </w:rPr>
+        <w:lastRenderedPageBreak/>
+        <w:t xml:space="preserve">fuel types with a dead conifer index &gt; 0 can be converted to </w:t>
+      </w:r>
+      <w:r>
+        <w:rPr>
+          <w:rFonts w:ascii="Times New Roman" w:hAnsi="Times New Roman"/>
+          <w:sz w:val="24"/>
+          <w:szCs w:val="24"/>
+        </w:rPr>
+        <w:t xml:space="preserve">a mixed </w:t>
+      </w:r>
+      <w:r>
+        <w:rPr>
+          <w:rFonts w:ascii="Times New Roman" w:hAnsi="Times New Roman"/>
+          <w:sz w:val="24"/>
+          <w:szCs w:val="24"/>
+        </w:rPr>
+        <w:t>fuel type. If the optional dead conifer index or the BDA Extension are not activated, the Fuel Extension will assign a default value of “no effect” for the</w:t>
+      </w:r>
+      <w:r>
+        <w:rPr>
+          <w:rFonts w:ascii="Times New Roman" w:hAnsi="Times New Roman"/>
+          <w:sz w:val="24"/>
+          <w:szCs w:val="24"/>
+        </w:rPr>
+        <w:t xml:space="preserve"> dead conifer index.</w:t>
+      </w:r>
+    </w:p>
+    <w:p>
+      <w:pPr>
+        <w:pStyle w:val="Heading2"/>
+      </w:pPr>
+      <w:bookmarkStart w:id="12" w:name="_Toc514393753"/>
+      <w:bookmarkEnd w:id="11"/>
+      <w:r>
+        <w:t>Post Disturbance Information</w:t>
+      </w:r>
+      <w:bookmarkEnd w:id="12"/>
+    </w:p>
+    <w:p>
+      <w:pPr>
+        <w:pStyle w:val="PlainText"/>
+        <w:tabs>
+          <w:tab w:val="left" w:pos="720"/>
+        </w:tabs>
+        <w:ind w:left="1122"/>
+        <w:rPr>
+          <w:rFonts w:ascii="Times New Roman" w:hAnsi="Times New Roman"/>
+          <w:sz w:val="24"/>
+          <w:szCs w:val="24"/>
+        </w:rPr>
+      </w:pPr>
+      <w:bookmarkStart w:id="13" w:name="_Toc102232958"/>
+      <w:r>
+        <w:rPr>
+          <w:rFonts w:ascii="Times New Roman" w:hAnsi="Times New Roman"/>
+          <w:sz w:val="24"/>
+          <w:szCs w:val="24"/>
+        </w:rPr>
+        <w:t xml:space="preserve">To simulate the </w:t>
+      </w:r>
+      <w:r>
+        <w:rPr>
+          <w:rFonts w:ascii="Times New Roman" w:hAnsi="Times New Roman"/>
+          <w:sz w:val="24"/>
+          <w:szCs w:val="24"/>
+        </w:rPr>
+        <w:t>change in fuels following a disturbance, the fuels e</w:t>
+      </w:r>
+      <w:r>
+        <w:rPr>
+          <w:rFonts w:ascii="Times New Roman" w:hAnsi="Times New Roman"/>
+          <w:sz w:val="24"/>
+          <w:szCs w:val="24"/>
+        </w:rPr>
+        <w:t xml:space="preserve">xtension provides an option to assign an active site to a </w:t>
+      </w:r>
+      <w:r>
+        <w:rPr>
+          <w:rFonts w:ascii="Times New Roman" w:hAnsi="Times New Roman"/>
+          <w:sz w:val="24"/>
+          <w:szCs w:val="24"/>
+        </w:rPr>
+        <w:t xml:space="preserve">new </w:t>
+      </w:r>
+      <w:r>
+        <w:rPr>
+          <w:rFonts w:ascii="Times New Roman" w:hAnsi="Times New Roman"/>
+          <w:sz w:val="24"/>
+          <w:szCs w:val="24"/>
+        </w:rPr>
+        <w:t xml:space="preserve">fuel type.  The user must also determine the duration (in number of years) for the </w:t>
+      </w:r>
+      <w:r>
+        <w:rPr>
+          <w:rFonts w:ascii="Times New Roman" w:hAnsi="Times New Roman"/>
+          <w:sz w:val="24"/>
+          <w:szCs w:val="24"/>
+        </w:rPr>
+        <w:t xml:space="preserve">conversion </w:t>
+      </w:r>
+      <w:r>
+        <w:rPr>
+          <w:rFonts w:ascii="Times New Roman" w:hAnsi="Times New Roman"/>
+          <w:sz w:val="24"/>
+          <w:szCs w:val="24"/>
+        </w:rPr>
+        <w:t xml:space="preserve">fuel types.  </w:t>
+      </w:r>
+      <w:r>
+        <w:rPr>
+          <w:rFonts w:ascii="Times New Roman" w:hAnsi="Times New Roman"/>
+          <w:sz w:val="24"/>
+          <w:szCs w:val="24"/>
+        </w:rPr>
+        <w:t xml:space="preserve">These new fuel types can be any fuel listed in the Dynamic Fire System extension.  </w:t>
+      </w:r>
+      <w:r>
+        <w:rPr>
+          <w:rFonts w:ascii="Times New Roman" w:hAnsi="Times New Roman"/>
+          <w:sz w:val="24"/>
+          <w:szCs w:val="24"/>
+        </w:rPr>
+        <w:t xml:space="preserve">After </w:t>
+      </w:r>
+      <w:r>
+        <w:rPr>
+          <w:rFonts w:ascii="Times New Roman" w:hAnsi="Times New Roman"/>
+          <w:sz w:val="24"/>
+          <w:szCs w:val="24"/>
+        </w:rPr>
+        <w:t xml:space="preserve">a </w:t>
+      </w:r>
+      <w:r>
+        <w:rPr>
+          <w:rFonts w:ascii="Times New Roman" w:hAnsi="Times New Roman"/>
+          <w:sz w:val="24"/>
+          <w:szCs w:val="24"/>
+        </w:rPr>
+        <w:t xml:space="preserve">stipulated number of years expire, the </w:t>
+      </w:r>
+      <w:r>
+        <w:rPr>
+          <w:rFonts w:ascii="Times New Roman" w:hAnsi="Times New Roman"/>
+          <w:sz w:val="24"/>
+          <w:szCs w:val="24"/>
+        </w:rPr>
+        <w:t xml:space="preserve">conversion </w:t>
+      </w:r>
+      <w:r>
+        <w:rPr>
+          <w:rFonts w:ascii="Times New Roman" w:hAnsi="Times New Roman"/>
+          <w:sz w:val="24"/>
+          <w:szCs w:val="24"/>
+        </w:rPr>
+        <w:t xml:space="preserve">fuel type is replaced by a new fuel type, based on other </w:t>
+      </w:r>
+      <w:r>
+        <w:rPr>
+          <w:rFonts w:ascii="Times New Roman" w:hAnsi="Times New Roman"/>
+          <w:sz w:val="24"/>
+          <w:szCs w:val="24"/>
+        </w:rPr>
+        <w:t>fuel e</w:t>
+      </w:r>
+      <w:r>
+        <w:rPr>
+          <w:rFonts w:ascii="Times New Roman" w:hAnsi="Times New Roman"/>
+          <w:sz w:val="24"/>
+          <w:szCs w:val="24"/>
+        </w:rPr>
+        <w:t xml:space="preserve">xtension inputs and parameters.  </w:t>
+      </w:r>
+    </w:p>
+    <w:p>
+      <w:pPr>
+        <w:pStyle w:val="PlainText"/>
+        <w:tabs>
+          <w:tab w:val="left" w:pos="720"/>
+        </w:tabs>
+        <w:ind w:left="1122"/>
+        <w:rPr>
+          <w:rFonts w:ascii="Times New Roman" w:hAnsi="Times New Roman"/>
+          <w:sz w:val="24"/>
+          <w:szCs w:val="24"/>
+        </w:rPr>
+      </w:pPr>
+      <w:r>
+        <w:rPr>
+          <w:rFonts w:ascii="Times New Roman" w:hAnsi="Times New Roman"/>
+          <w:sz w:val="24"/>
+          <w:szCs w:val="24"/>
+        </w:rPr>
+        <w:t>P</w:t>
+      </w:r>
+      <w:r>
+        <w:rPr>
+          <w:rFonts w:ascii="Times New Roman" w:hAnsi="Times New Roman"/>
+          <w:sz w:val="24"/>
+          <w:szCs w:val="24"/>
+        </w:rPr>
+        <w:t xml:space="preserve">ost-disturbance fuel </w:t>
+      </w:r>
+      <w:r>
+        <w:rPr>
+          <w:rFonts w:ascii="Times New Roman" w:hAnsi="Times New Roman"/>
+          <w:sz w:val="24"/>
+          <w:szCs w:val="24"/>
+        </w:rPr>
+        <w:t xml:space="preserve">types </w:t>
+      </w:r>
+      <w:r>
+        <w:rPr>
+          <w:rFonts w:ascii="Times New Roman" w:hAnsi="Times New Roman"/>
+          <w:sz w:val="24"/>
+          <w:szCs w:val="24"/>
+        </w:rPr>
+        <w:t xml:space="preserve">typically </w:t>
+      </w:r>
+      <w:r>
+        <w:rPr>
+          <w:rFonts w:ascii="Times New Roman" w:hAnsi="Times New Roman"/>
+          <w:sz w:val="24"/>
+          <w:szCs w:val="24"/>
+        </w:rPr>
+        <w:t xml:space="preserve">persist for only a few years after </w:t>
+      </w:r>
+      <w:r>
+        <w:rPr>
+          <w:rFonts w:ascii="Times New Roman" w:hAnsi="Times New Roman"/>
+          <w:sz w:val="24"/>
+          <w:szCs w:val="24"/>
+        </w:rPr>
+        <w:t>a disturbance</w:t>
       </w:r>
       <w:r>
         <w:rPr>
@@ -3690,731 +4433,164 @@
         </w:rPr>
         <w:t xml:space="preserve">.  </w:t>
       </w:r>
-    </w:p>
-    <w:p>
-      <w:pPr>
-        <w:pStyle w:val="PlainText"/>
-        <w:tabs>
-          <w:tab w:val="left" w:pos="720"/>
-        </w:tabs>
-        <w:ind w:left="1122"/>
-        <w:rPr>
-          <w:rFonts w:ascii="Times New Roman" w:hAnsi="Times New Roman"/>
-          <w:sz w:val="24"/>
-          <w:szCs w:val="24"/>
-        </w:rPr>
-      </w:pPr>
-      <w:r>
-        <w:rPr>
-          <w:rFonts w:ascii="Times New Roman" w:hAnsi="Times New Roman"/>
-          <w:sz w:val="24"/>
-          <w:szCs w:val="24"/>
-        </w:rPr>
-        <w:t>An optional, maximum percent hardwood (PH) “cut-off” value can be defined by the user that will determine whether sites containing both deciduous and coniferous species are placed into either coniferous or mixedwood fuel groups. The default maximum PH value for placement of a site into the coniferous fuel group category is 0% (i.e., CD = 1.0).  Under this default setting, active sites that contain both deciduous and coniferous species (i.e., PH &gt; 0%; CD &lt; 1.0) are categorized as a mixed</w:t>
-      </w:r>
-      <w:r>
-        <w:rPr>
-          <w:rFonts w:ascii="Times New Roman" w:hAnsi="Times New Roman"/>
-          <w:sz w:val="24"/>
-          <w:szCs w:val="24"/>
-        </w:rPr>
-        <w:t>-</w:t>
-      </w:r>
-      <w:r>
-        <w:rPr>
-          <w:rFonts w:ascii="Times New Roman" w:hAnsi="Times New Roman"/>
-          <w:sz w:val="24"/>
-          <w:szCs w:val="24"/>
-        </w:rPr>
-        <w:t xml:space="preserve">wood fuel type, and fire spread rates will be calculated as a proportional “blend” of the deciduous and coniferous components (see equations 27 &amp; 28 in the </w:t>
-      </w:r>
-      <w:r>
-        <w:rPr>
-          <w:rFonts w:ascii="Times New Roman" w:hAnsi="Times New Roman"/>
-          <w:b/>
-          <w:sz w:val="24"/>
-          <w:szCs w:val="24"/>
-        </w:rPr>
-        <w:t>Dynamic Fire Extension</w:t>
-      </w:r>
-      <w:r>
-        <w:rPr>
-          <w:rFonts w:ascii="Times New Roman" w:hAnsi="Times New Roman"/>
-          <w:sz w:val="24"/>
-          <w:szCs w:val="24"/>
-        </w:rPr>
-        <w:t xml:space="preserve"> Users Guide).  However, a higher maximum PH value can be set by the user that will result in an active site containing both coniferous and deciduous species being placed into a coniferous or deciduous fuel type.  This option might be desirable when the user wishes to </w:t>
-      </w:r>
-      <w:r>
-        <w:rPr>
-          <w:rFonts w:ascii="Times New Roman" w:hAnsi="Times New Roman"/>
-          <w:sz w:val="24"/>
-          <w:szCs w:val="24"/>
-        </w:rPr>
-        <w:t xml:space="preserve">prevent </w:t>
-      </w:r>
-      <w:r>
-        <w:rPr>
-          <w:rFonts w:ascii="Times New Roman" w:hAnsi="Times New Roman"/>
-          <w:sz w:val="24"/>
-          <w:szCs w:val="24"/>
-        </w:rPr>
-        <w:t>active sites from being categorized as a mixed</w:t>
-      </w:r>
-      <w:r>
-        <w:rPr>
-          <w:rFonts w:ascii="Times New Roman" w:hAnsi="Times New Roman"/>
-          <w:sz w:val="24"/>
-          <w:szCs w:val="24"/>
-        </w:rPr>
-        <w:t>-</w:t>
-      </w:r>
-      <w:r>
-        <w:rPr>
-          <w:rFonts w:ascii="Times New Roman" w:hAnsi="Times New Roman"/>
-          <w:sz w:val="24"/>
-          <w:szCs w:val="24"/>
-        </w:rPr>
-        <w:t xml:space="preserve">wood fuel type because either the deciduous or coniferous component is minor (e.g., a mature-conifer dominated site that contains one young-age cohort of a single deciduous species).  The PH cut-off is also used to categorize mixed types as “pure” hardwoods. In this case, the CD must be greater than (100 – PH) to be classified as mixed.  Therefore, when the PH value is &gt; 0, then mixed types occur only when actual CD is between PH and (100 – PH).  Caution should be used in setting the maximum PH value above the default value of zero (0), and interactions with the user-defined fuel coefficient set in the CD equation (1) should be carefully considered and tested.  </w:t>
+      <w:r>
+        <w:rPr>
+          <w:rFonts w:ascii="Times New Roman" w:hAnsi="Times New Roman"/>
+          <w:sz w:val="24"/>
+          <w:szCs w:val="24"/>
+        </w:rPr>
+        <w:t xml:space="preserve">For example, litter from slash will quickly decompose.  </w:t>
+      </w:r>
+      <w:r>
+        <w:rPr>
+          <w:rFonts w:ascii="Times New Roman" w:hAnsi="Times New Roman"/>
+          <w:sz w:val="24"/>
+          <w:szCs w:val="24"/>
+        </w:rPr>
+        <w:t xml:space="preserve">Unless fuels are arranged to occur after </w:t>
+      </w:r>
+      <w:r>
+        <w:rPr>
+          <w:rFonts w:ascii="Times New Roman" w:hAnsi="Times New Roman"/>
+          <w:sz w:val="24"/>
+          <w:szCs w:val="24"/>
+        </w:rPr>
+        <w:t xml:space="preserve">a </w:t>
+      </w:r>
+      <w:r>
+        <w:rPr>
+          <w:rFonts w:ascii="Times New Roman" w:hAnsi="Times New Roman"/>
+          <w:sz w:val="24"/>
+          <w:szCs w:val="24"/>
+        </w:rPr>
+        <w:t xml:space="preserve">disturbance using </w:t>
+      </w:r>
+      <w:r>
+        <w:rPr>
+          <w:rFonts w:ascii="Times New Roman" w:hAnsi="Times New Roman"/>
+          <w:sz w:val="24"/>
+          <w:szCs w:val="24"/>
+        </w:rPr>
+        <w:t>the same time step, th</w:t>
+      </w:r>
+      <w:r>
+        <w:rPr>
+          <w:rFonts w:ascii="Times New Roman" w:hAnsi="Times New Roman"/>
+          <w:sz w:val="24"/>
+          <w:szCs w:val="24"/>
+        </w:rPr>
+        <w:t>e</w:t>
+      </w:r>
+      <w:r>
+        <w:rPr>
+          <w:rFonts w:ascii="Times New Roman" w:hAnsi="Times New Roman"/>
+          <w:sz w:val="24"/>
+          <w:szCs w:val="24"/>
+        </w:rPr>
+        <w:t xml:space="preserve"> short </w:t>
+      </w:r>
+      <w:r>
+        <w:rPr>
+          <w:rFonts w:ascii="Times New Roman" w:hAnsi="Times New Roman"/>
+          <w:sz w:val="24"/>
+          <w:szCs w:val="24"/>
+        </w:rPr>
+        <w:t xml:space="preserve">duration of post-disturbance fuels usually </w:t>
+      </w:r>
+      <w:r>
+        <w:rPr>
+          <w:rFonts w:ascii="Times New Roman" w:hAnsi="Times New Roman"/>
+          <w:sz w:val="24"/>
+          <w:szCs w:val="24"/>
+        </w:rPr>
+        <w:t xml:space="preserve">requires </w:t>
+      </w:r>
+      <w:r>
+        <w:rPr>
+          <w:rFonts w:ascii="Times New Roman" w:hAnsi="Times New Roman"/>
+          <w:sz w:val="24"/>
+          <w:szCs w:val="24"/>
+        </w:rPr>
+        <w:t xml:space="preserve">that and annual </w:t>
+      </w:r>
+      <w:r>
+        <w:rPr>
+          <w:rFonts w:ascii="Times New Roman" w:hAnsi="Times New Roman"/>
+          <w:sz w:val="24"/>
+          <w:szCs w:val="24"/>
+        </w:rPr>
+        <w:t>time steps i</w:t>
+      </w:r>
+      <w:r>
+        <w:rPr>
+          <w:rFonts w:ascii="Times New Roman" w:hAnsi="Times New Roman"/>
+          <w:sz w:val="24"/>
+          <w:szCs w:val="24"/>
+        </w:rPr>
+        <w:t>s used in</w:t>
+      </w:r>
+      <w:r>
+        <w:rPr>
+          <w:rFonts w:ascii="Times New Roman" w:hAnsi="Times New Roman"/>
+          <w:sz w:val="24"/>
+          <w:szCs w:val="24"/>
+        </w:rPr>
+        <w:t xml:space="preserve"> the </w:t>
+      </w:r>
+      <w:r>
+        <w:rPr>
+          <w:rFonts w:ascii="Times New Roman" w:hAnsi="Times New Roman"/>
+          <w:sz w:val="24"/>
+          <w:szCs w:val="24"/>
+        </w:rPr>
+        <w:t xml:space="preserve">Dynamic </w:t>
+      </w:r>
+      <w:r>
+        <w:rPr>
+          <w:rFonts w:ascii="Times New Roman" w:hAnsi="Times New Roman"/>
+          <w:sz w:val="24"/>
+          <w:szCs w:val="24"/>
+        </w:rPr>
+        <w:t xml:space="preserve">Fuel Extension.  However, </w:t>
+      </w:r>
+      <w:r>
+        <w:rPr>
+          <w:rFonts w:ascii="Times New Roman" w:hAnsi="Times New Roman"/>
+          <w:sz w:val="24"/>
+          <w:szCs w:val="24"/>
+        </w:rPr>
+        <w:t xml:space="preserve">post-disturbance </w:t>
+      </w:r>
+      <w:r>
+        <w:rPr>
+          <w:rFonts w:ascii="Times New Roman" w:hAnsi="Times New Roman"/>
+          <w:sz w:val="24"/>
+          <w:szCs w:val="24"/>
+        </w:rPr>
+        <w:t xml:space="preserve">fuel types could persist longer in drier climates, permitting longer time steps. </w:t>
       </w:r>
     </w:p>
     <w:p>
       <w:pPr>
         <w:pStyle w:val="Heading2"/>
       </w:pPr>
-      <w:bookmarkStart w:id="9" w:name="_Toc484684379"/>
-      <w:r>
-        <w:t>Dead Conifer Index</w:t>
-      </w:r>
-      <w:bookmarkEnd w:id="9"/>
-    </w:p>
-    <w:p>
-      <w:pPr>
-        <w:pStyle w:val="PlainText"/>
-        <w:tabs>
-          <w:tab w:val="left" w:pos="720"/>
-        </w:tabs>
-        <w:ind w:left="1122"/>
-        <w:rPr>
-          <w:rFonts w:ascii="Times New Roman" w:hAnsi="Times New Roman"/>
-          <w:sz w:val="24"/>
-          <w:szCs w:val="24"/>
-        </w:rPr>
-      </w:pPr>
-      <w:bookmarkStart w:id="10" w:name="_Toc102232957"/>
-      <w:r>
-        <w:rPr>
-          <w:rFonts w:ascii="Times New Roman" w:hAnsi="Times New Roman"/>
-          <w:sz w:val="24"/>
-          <w:szCs w:val="24"/>
-        </w:rPr>
-        <w:t xml:space="preserve">To reflect the ladder-fuel effects of dead conifers in a stand understory, the Fuel Extension can apply an optional dead conifer index input from the external </w:t>
-      </w:r>
-      <w:r>
-        <w:rPr>
-          <w:rFonts w:ascii="Times New Roman" w:hAnsi="Times New Roman"/>
-          <w:sz w:val="24"/>
-          <w:szCs w:val="24"/>
-        </w:rPr>
-        <w:t xml:space="preserve">Base </w:t>
-      </w:r>
-      <w:r>
-        <w:rPr>
-          <w:rFonts w:ascii="Times New Roman" w:hAnsi="Times New Roman"/>
-          <w:sz w:val="24"/>
-          <w:szCs w:val="24"/>
-        </w:rPr>
-        <w:t xml:space="preserve">BDA Extension.  The dead conifer index is based on the total number of dead fir and spruce cohorts relative to the total number of species cohorts at each site, with possible values ranging from 0 to 1. The dead </w:t>
-      </w:r>
-      <w:r>
-        <w:rPr>
-          <w:rFonts w:ascii="Times New Roman" w:hAnsi="Times New Roman"/>
-          <w:sz w:val="24"/>
-          <w:szCs w:val="24"/>
-        </w:rPr>
-        <w:t>conifer index lasts for a duration defined by the user, after which time the</w:t>
-      </w:r>
-      <w:r>
-        <w:rPr>
-          <w:rFonts w:ascii="Times New Roman" w:hAnsi="Times New Roman"/>
-          <w:sz w:val="24"/>
-          <w:szCs w:val="24"/>
-        </w:rPr>
-        <w:t xml:space="preserve"> dead conifer index </w:t>
-      </w:r>
-      <w:r>
-        <w:rPr>
-          <w:rFonts w:ascii="Times New Roman" w:hAnsi="Times New Roman"/>
-          <w:sz w:val="24"/>
-          <w:szCs w:val="24"/>
-        </w:rPr>
-        <w:t>is reset</w:t>
-      </w:r>
-      <w:r>
-        <w:rPr>
-          <w:rFonts w:ascii="Times New Roman" w:hAnsi="Times New Roman"/>
-          <w:sz w:val="24"/>
-          <w:szCs w:val="24"/>
-        </w:rPr>
-        <w:t xml:space="preserve"> to zero. </w:t>
-      </w:r>
-    </w:p>
-    <w:p>
-      <w:pPr>
-        <w:pStyle w:val="PlainText"/>
-        <w:tabs>
-          <w:tab w:val="left" w:pos="720"/>
-        </w:tabs>
-        <w:ind w:left="1122"/>
-        <w:rPr>
-          <w:rFonts w:ascii="Times New Roman" w:hAnsi="Times New Roman"/>
-          <w:sz w:val="24"/>
-          <w:szCs w:val="24"/>
-        </w:rPr>
-      </w:pPr>
-      <w:r>
-        <w:rPr>
-          <w:rFonts w:ascii="Times New Roman" w:hAnsi="Times New Roman"/>
-          <w:sz w:val="24"/>
-          <w:szCs w:val="24"/>
-        </w:rPr>
-        <w:lastRenderedPageBreak/>
-        <w:t xml:space="preserve">The dead conifer index input is applied to all mixed-wood and conifer fuel types, such that any dead conifer index value &gt; 0 effectively </w:t>
-      </w:r>
-      <w:r>
-        <w:rPr>
-          <w:rFonts w:ascii="Times New Roman" w:hAnsi="Times New Roman"/>
-          <w:sz w:val="24"/>
-          <w:szCs w:val="24"/>
-        </w:rPr>
-        <w:t>alters the spread rate for any Conifer, Conifer</w:t>
-      </w:r>
-      <w:r>
-        <w:rPr>
-          <w:rFonts w:ascii="Times New Roman" w:hAnsi="Times New Roman"/>
-          <w:sz w:val="24"/>
-          <w:szCs w:val="24"/>
-        </w:rPr>
-        <w:t xml:space="preserve"> </w:t>
-      </w:r>
-      <w:r>
-        <w:rPr>
-          <w:rFonts w:ascii="Times New Roman" w:hAnsi="Times New Roman"/>
-          <w:sz w:val="24"/>
-          <w:szCs w:val="24"/>
-        </w:rPr>
-        <w:t>Plantation, and any mixed f</w:t>
-      </w:r>
-      <w:r>
-        <w:rPr>
-          <w:rFonts w:ascii="Times New Roman" w:hAnsi="Times New Roman"/>
-          <w:sz w:val="24"/>
-          <w:szCs w:val="24"/>
-        </w:rPr>
-        <w:t xml:space="preserve">uel types (depending on the fire season input in the Fire </w:t>
-      </w:r>
-      <w:r>
-        <w:rPr>
-          <w:rFonts w:ascii="Times New Roman" w:hAnsi="Times New Roman"/>
-          <w:sz w:val="24"/>
-          <w:szCs w:val="24"/>
-        </w:rPr>
-        <w:t xml:space="preserve">Extension).  However, note that a pre-existing conifer fuel type with a dead conifer index &gt; 0 will only be converted to the </w:t>
-      </w:r>
-      <w:r>
-        <w:rPr>
-          <w:rFonts w:ascii="Times New Roman" w:hAnsi="Times New Roman"/>
-          <w:sz w:val="24"/>
-          <w:szCs w:val="24"/>
-        </w:rPr>
-        <w:t>D</w:t>
-      </w:r>
-      <w:r>
-        <w:rPr>
-          <w:rFonts w:ascii="Times New Roman" w:hAnsi="Times New Roman"/>
-          <w:sz w:val="24"/>
-          <w:szCs w:val="24"/>
-        </w:rPr>
-        <w:t xml:space="preserve">ead </w:t>
-      </w:r>
-      <w:r>
-        <w:rPr>
-          <w:rFonts w:ascii="Times New Roman" w:hAnsi="Times New Roman"/>
-          <w:sz w:val="24"/>
-          <w:szCs w:val="24"/>
-        </w:rPr>
-        <w:t>B</w:t>
-      </w:r>
-      <w:r>
-        <w:rPr>
-          <w:rFonts w:ascii="Times New Roman" w:hAnsi="Times New Roman"/>
-          <w:sz w:val="24"/>
-          <w:szCs w:val="24"/>
-        </w:rPr>
-        <w:t xml:space="preserve">alsam </w:t>
-      </w:r>
-      <w:r>
-        <w:rPr>
-          <w:rFonts w:ascii="Times New Roman" w:hAnsi="Times New Roman"/>
-          <w:sz w:val="24"/>
-          <w:szCs w:val="24"/>
-        </w:rPr>
-        <w:t>F</w:t>
-      </w:r>
-      <w:r>
-        <w:rPr>
-          <w:rFonts w:ascii="Times New Roman" w:hAnsi="Times New Roman"/>
-          <w:sz w:val="24"/>
-          <w:szCs w:val="24"/>
-        </w:rPr>
-        <w:t xml:space="preserve">ir </w:t>
-      </w:r>
-      <w:r>
-        <w:rPr>
-          <w:rFonts w:ascii="Times New Roman" w:hAnsi="Times New Roman"/>
-          <w:sz w:val="24"/>
-          <w:szCs w:val="24"/>
-        </w:rPr>
-        <w:t>(</w:t>
-      </w:r>
-      <w:r>
-        <w:rPr>
-          <w:rFonts w:ascii="Times New Roman" w:hAnsi="Times New Roman"/>
-          <w:sz w:val="24"/>
-          <w:szCs w:val="24"/>
-        </w:rPr>
-        <w:t>leaf off</w:t>
-      </w:r>
-      <w:r>
-        <w:rPr>
-          <w:rFonts w:ascii="Times New Roman" w:hAnsi="Times New Roman"/>
-          <w:sz w:val="24"/>
-          <w:szCs w:val="24"/>
-        </w:rPr>
-        <w:t>)</w:t>
-      </w:r>
-      <w:r>
-        <w:rPr>
-          <w:rFonts w:ascii="Times New Roman" w:hAnsi="Times New Roman"/>
-          <w:sz w:val="24"/>
-          <w:szCs w:val="24"/>
-        </w:rPr>
-        <w:t xml:space="preserve"> fuel type, whereas the deciduous and boreal mixed</w:t>
-      </w:r>
-      <w:r>
-        <w:rPr>
-          <w:rFonts w:ascii="Times New Roman" w:hAnsi="Times New Roman"/>
-          <w:sz w:val="24"/>
-          <w:szCs w:val="24"/>
-        </w:rPr>
-        <w:t>-</w:t>
-      </w:r>
-      <w:r>
-        <w:rPr>
-          <w:rFonts w:ascii="Times New Roman" w:hAnsi="Times New Roman"/>
-          <w:sz w:val="24"/>
-          <w:szCs w:val="24"/>
-        </w:rPr>
-        <w:t xml:space="preserve">wood fuel types with a dead conifer index &gt; 0 can be converted to </w:t>
-      </w:r>
-      <w:r>
-        <w:rPr>
-          <w:rFonts w:ascii="Times New Roman" w:hAnsi="Times New Roman"/>
-          <w:sz w:val="24"/>
-          <w:szCs w:val="24"/>
-        </w:rPr>
-        <w:t xml:space="preserve">a mixed </w:t>
-      </w:r>
-      <w:r>
-        <w:rPr>
-          <w:rFonts w:ascii="Times New Roman" w:hAnsi="Times New Roman"/>
-          <w:sz w:val="24"/>
-          <w:szCs w:val="24"/>
-        </w:rPr>
-        <w:t>fuel type. If the optional dead conifer index or the BDA Extension are not activated, the Fuel Extension will assign a default value of “no effect” for the</w:t>
-      </w:r>
-      <w:r>
-        <w:rPr>
-          <w:rFonts w:ascii="Times New Roman" w:hAnsi="Times New Roman"/>
-          <w:sz w:val="24"/>
-          <w:szCs w:val="24"/>
-        </w:rPr>
-        <w:t xml:space="preserve"> dead conifer index.</w:t>
-      </w:r>
-    </w:p>
-    <w:p>
-      <w:pPr>
-        <w:pStyle w:val="Heading2"/>
-      </w:pPr>
-      <w:bookmarkStart w:id="11" w:name="_Toc484684380"/>
-      <w:bookmarkEnd w:id="10"/>
-      <w:r>
-        <w:t>Post Disturbance Information</w:t>
-      </w:r>
-      <w:bookmarkEnd w:id="11"/>
-    </w:p>
-    <w:p>
-      <w:pPr>
-        <w:pStyle w:val="PlainText"/>
-        <w:tabs>
-          <w:tab w:val="left" w:pos="720"/>
-        </w:tabs>
-        <w:ind w:left="1122"/>
-        <w:rPr>
-          <w:rFonts w:ascii="Times New Roman" w:hAnsi="Times New Roman"/>
-          <w:sz w:val="24"/>
-          <w:szCs w:val="24"/>
-        </w:rPr>
-      </w:pPr>
-      <w:bookmarkStart w:id="12" w:name="_Toc102232958"/>
-      <w:r>
-        <w:rPr>
-          <w:rFonts w:ascii="Times New Roman" w:hAnsi="Times New Roman"/>
-          <w:sz w:val="24"/>
-          <w:szCs w:val="24"/>
-        </w:rPr>
-        <w:t xml:space="preserve">To simulate the </w:t>
-      </w:r>
-      <w:r>
-        <w:rPr>
-          <w:rFonts w:ascii="Times New Roman" w:hAnsi="Times New Roman"/>
-          <w:sz w:val="24"/>
-          <w:szCs w:val="24"/>
-        </w:rPr>
-        <w:t>change in fuels following a disturbance, the fuels e</w:t>
-      </w:r>
-      <w:r>
-        <w:rPr>
-          <w:rFonts w:ascii="Times New Roman" w:hAnsi="Times New Roman"/>
-          <w:sz w:val="24"/>
-          <w:szCs w:val="24"/>
-        </w:rPr>
-        <w:t xml:space="preserve">xtension provides an option to assign an active site to a </w:t>
-      </w:r>
-      <w:r>
-        <w:rPr>
-          <w:rFonts w:ascii="Times New Roman" w:hAnsi="Times New Roman"/>
-          <w:sz w:val="24"/>
-          <w:szCs w:val="24"/>
-        </w:rPr>
-        <w:t xml:space="preserve">new </w:t>
-      </w:r>
-      <w:r>
-        <w:rPr>
-          <w:rFonts w:ascii="Times New Roman" w:hAnsi="Times New Roman"/>
-          <w:sz w:val="24"/>
-          <w:szCs w:val="24"/>
-        </w:rPr>
-        <w:t xml:space="preserve">fuel type.  The user must also determine the duration (in number of years) for the </w:t>
-      </w:r>
-      <w:r>
-        <w:rPr>
-          <w:rFonts w:ascii="Times New Roman" w:hAnsi="Times New Roman"/>
-          <w:sz w:val="24"/>
-          <w:szCs w:val="24"/>
-        </w:rPr>
-        <w:t xml:space="preserve">conversion </w:t>
-      </w:r>
-      <w:r>
-        <w:rPr>
-          <w:rFonts w:ascii="Times New Roman" w:hAnsi="Times New Roman"/>
-          <w:sz w:val="24"/>
-          <w:szCs w:val="24"/>
-        </w:rPr>
-        <w:t xml:space="preserve">fuel types.  </w:t>
-      </w:r>
-      <w:r>
-        <w:rPr>
-          <w:rFonts w:ascii="Times New Roman" w:hAnsi="Times New Roman"/>
-          <w:sz w:val="24"/>
-          <w:szCs w:val="24"/>
-        </w:rPr>
-        <w:t xml:space="preserve">These new fuel types can be any fuel listed in the Dynamic Fire System extension.  </w:t>
-      </w:r>
-      <w:r>
-        <w:rPr>
-          <w:rFonts w:ascii="Times New Roman" w:hAnsi="Times New Roman"/>
-          <w:sz w:val="24"/>
-          <w:szCs w:val="24"/>
-        </w:rPr>
-        <w:t xml:space="preserve">After </w:t>
-      </w:r>
-      <w:r>
-        <w:rPr>
-          <w:rFonts w:ascii="Times New Roman" w:hAnsi="Times New Roman"/>
-          <w:sz w:val="24"/>
-          <w:szCs w:val="24"/>
-        </w:rPr>
-        <w:t xml:space="preserve">a </w:t>
-      </w:r>
-      <w:r>
-        <w:rPr>
-          <w:rFonts w:ascii="Times New Roman" w:hAnsi="Times New Roman"/>
-          <w:sz w:val="24"/>
-          <w:szCs w:val="24"/>
-        </w:rPr>
-        <w:t xml:space="preserve">stipulated number of years expire, the </w:t>
-      </w:r>
-      <w:r>
-        <w:rPr>
-          <w:rFonts w:ascii="Times New Roman" w:hAnsi="Times New Roman"/>
-          <w:sz w:val="24"/>
-          <w:szCs w:val="24"/>
-        </w:rPr>
-        <w:t xml:space="preserve">conversion </w:t>
-      </w:r>
-      <w:r>
-        <w:rPr>
-          <w:rFonts w:ascii="Times New Roman" w:hAnsi="Times New Roman"/>
-          <w:sz w:val="24"/>
-          <w:szCs w:val="24"/>
-        </w:rPr>
-        <w:t xml:space="preserve">fuel type is replaced by a new fuel type, based on other </w:t>
-      </w:r>
-      <w:r>
-        <w:rPr>
-          <w:rFonts w:ascii="Times New Roman" w:hAnsi="Times New Roman"/>
-          <w:sz w:val="24"/>
-          <w:szCs w:val="24"/>
-        </w:rPr>
-        <w:t>fuel e</w:t>
-      </w:r>
-      <w:r>
-        <w:rPr>
-          <w:rFonts w:ascii="Times New Roman" w:hAnsi="Times New Roman"/>
-          <w:sz w:val="24"/>
-          <w:szCs w:val="24"/>
-        </w:rPr>
-        <w:t xml:space="preserve">xtension inputs and parameters.  </w:t>
-      </w:r>
-    </w:p>
-    <w:p>
-      <w:pPr>
-        <w:pStyle w:val="PlainText"/>
-        <w:tabs>
-          <w:tab w:val="left" w:pos="720"/>
-        </w:tabs>
-        <w:ind w:left="1122"/>
-        <w:rPr>
-          <w:rFonts w:ascii="Times New Roman" w:hAnsi="Times New Roman"/>
-          <w:sz w:val="24"/>
-          <w:szCs w:val="24"/>
-        </w:rPr>
-      </w:pPr>
-      <w:r>
-        <w:rPr>
-          <w:rFonts w:ascii="Times New Roman" w:hAnsi="Times New Roman"/>
-          <w:sz w:val="24"/>
-          <w:szCs w:val="24"/>
-        </w:rPr>
-        <w:t>P</w:t>
-      </w:r>
-      <w:r>
-        <w:rPr>
-          <w:rFonts w:ascii="Times New Roman" w:hAnsi="Times New Roman"/>
-          <w:sz w:val="24"/>
-          <w:szCs w:val="24"/>
-        </w:rPr>
-        <w:t xml:space="preserve">ost-disturbance fuel </w:t>
-      </w:r>
-      <w:r>
-        <w:rPr>
-          <w:rFonts w:ascii="Times New Roman" w:hAnsi="Times New Roman"/>
-          <w:sz w:val="24"/>
-          <w:szCs w:val="24"/>
-        </w:rPr>
-        <w:t xml:space="preserve">types </w:t>
-      </w:r>
-      <w:r>
-        <w:rPr>
-          <w:rFonts w:ascii="Times New Roman" w:hAnsi="Times New Roman"/>
-          <w:sz w:val="24"/>
-          <w:szCs w:val="24"/>
-        </w:rPr>
-        <w:t xml:space="preserve">typically </w:t>
-      </w:r>
-      <w:r>
-        <w:rPr>
-          <w:rFonts w:ascii="Times New Roman" w:hAnsi="Times New Roman"/>
-          <w:sz w:val="24"/>
-          <w:szCs w:val="24"/>
-        </w:rPr>
-        <w:t xml:space="preserve">persist for only a few years after </w:t>
-      </w:r>
-      <w:r>
-        <w:rPr>
-          <w:rFonts w:ascii="Times New Roman" w:hAnsi="Times New Roman"/>
-          <w:sz w:val="24"/>
-          <w:szCs w:val="24"/>
-        </w:rPr>
-        <w:t>a disturbance</w:t>
-      </w:r>
-      <w:r>
-        <w:rPr>
-          <w:rFonts w:ascii="Times New Roman" w:hAnsi="Times New Roman"/>
-          <w:sz w:val="24"/>
-          <w:szCs w:val="24"/>
-        </w:rPr>
-        <w:t xml:space="preserve">.  </w:t>
-      </w:r>
-      <w:r>
-        <w:rPr>
-          <w:rFonts w:ascii="Times New Roman" w:hAnsi="Times New Roman"/>
-          <w:sz w:val="24"/>
-          <w:szCs w:val="24"/>
-        </w:rPr>
-        <w:t xml:space="preserve">For example, litter from slash will quickly decompose.  </w:t>
-      </w:r>
-      <w:r>
-        <w:rPr>
-          <w:rFonts w:ascii="Times New Roman" w:hAnsi="Times New Roman"/>
-          <w:sz w:val="24"/>
-          <w:szCs w:val="24"/>
-        </w:rPr>
-        <w:t xml:space="preserve">Unless fuels are arranged to occur after </w:t>
-      </w:r>
-      <w:r>
-        <w:rPr>
-          <w:rFonts w:ascii="Times New Roman" w:hAnsi="Times New Roman"/>
-          <w:sz w:val="24"/>
-          <w:szCs w:val="24"/>
-        </w:rPr>
-        <w:t xml:space="preserve">a </w:t>
-      </w:r>
-      <w:r>
-        <w:rPr>
-          <w:rFonts w:ascii="Times New Roman" w:hAnsi="Times New Roman"/>
-          <w:sz w:val="24"/>
-          <w:szCs w:val="24"/>
-        </w:rPr>
-        <w:t xml:space="preserve">disturbance using </w:t>
-      </w:r>
-      <w:r>
-        <w:rPr>
-          <w:rFonts w:ascii="Times New Roman" w:hAnsi="Times New Roman"/>
-          <w:sz w:val="24"/>
-          <w:szCs w:val="24"/>
-        </w:rPr>
-        <w:t>the same time step, th</w:t>
-      </w:r>
-      <w:r>
-        <w:rPr>
-          <w:rFonts w:ascii="Times New Roman" w:hAnsi="Times New Roman"/>
-          <w:sz w:val="24"/>
-          <w:szCs w:val="24"/>
-        </w:rPr>
-        <w:t>e</w:t>
-      </w:r>
-      <w:r>
-        <w:rPr>
-          <w:rFonts w:ascii="Times New Roman" w:hAnsi="Times New Roman"/>
-          <w:sz w:val="24"/>
-          <w:szCs w:val="24"/>
-        </w:rPr>
-        <w:t xml:space="preserve"> short </w:t>
-      </w:r>
-      <w:r>
-        <w:rPr>
-          <w:rFonts w:ascii="Times New Roman" w:hAnsi="Times New Roman"/>
-          <w:sz w:val="24"/>
-          <w:szCs w:val="24"/>
-        </w:rPr>
-        <w:t xml:space="preserve">duration of post-disturbance fuels usually </w:t>
-      </w:r>
-      <w:r>
-        <w:rPr>
-          <w:rFonts w:ascii="Times New Roman" w:hAnsi="Times New Roman"/>
-          <w:sz w:val="24"/>
-          <w:szCs w:val="24"/>
-        </w:rPr>
-        <w:t xml:space="preserve">requires </w:t>
-      </w:r>
-      <w:r>
-        <w:rPr>
-          <w:rFonts w:ascii="Times New Roman" w:hAnsi="Times New Roman"/>
-          <w:sz w:val="24"/>
-          <w:szCs w:val="24"/>
-        </w:rPr>
-        <w:t xml:space="preserve">that and annual </w:t>
-      </w:r>
-      <w:r>
-        <w:rPr>
-          <w:rFonts w:ascii="Times New Roman" w:hAnsi="Times New Roman"/>
-          <w:sz w:val="24"/>
-          <w:szCs w:val="24"/>
-        </w:rPr>
-        <w:t>time steps i</w:t>
-      </w:r>
-      <w:r>
-        <w:rPr>
-          <w:rFonts w:ascii="Times New Roman" w:hAnsi="Times New Roman"/>
-          <w:sz w:val="24"/>
-          <w:szCs w:val="24"/>
-        </w:rPr>
-        <w:t>s used in</w:t>
-      </w:r>
-      <w:r>
-        <w:rPr>
-          <w:rFonts w:ascii="Times New Roman" w:hAnsi="Times New Roman"/>
-          <w:sz w:val="24"/>
-          <w:szCs w:val="24"/>
-        </w:rPr>
-        <w:t xml:space="preserve"> the </w:t>
-      </w:r>
-      <w:r>
-        <w:rPr>
-          <w:rFonts w:ascii="Times New Roman" w:hAnsi="Times New Roman"/>
-          <w:sz w:val="24"/>
-          <w:szCs w:val="24"/>
-        </w:rPr>
-        <w:t xml:space="preserve">Dynamic </w:t>
-      </w:r>
-      <w:r>
-        <w:rPr>
-          <w:rFonts w:ascii="Times New Roman" w:hAnsi="Times New Roman"/>
-          <w:sz w:val="24"/>
-          <w:szCs w:val="24"/>
-        </w:rPr>
-        <w:t xml:space="preserve">Fuel Extension.  However, </w:t>
-      </w:r>
-      <w:r>
-        <w:rPr>
-          <w:rFonts w:ascii="Times New Roman" w:hAnsi="Times New Roman"/>
-          <w:sz w:val="24"/>
-          <w:szCs w:val="24"/>
-        </w:rPr>
-        <w:t xml:space="preserve">post-disturbance </w:t>
-      </w:r>
-      <w:r>
-        <w:rPr>
-          <w:rFonts w:ascii="Times New Roman" w:hAnsi="Times New Roman"/>
-          <w:sz w:val="24"/>
-          <w:szCs w:val="24"/>
-        </w:rPr>
-        <w:t xml:space="preserve">fuel types could persist longer in drier climates, permitting longer time steps. </w:t>
-      </w:r>
-    </w:p>
-    <w:p>
-      <w:pPr>
-        <w:pStyle w:val="Heading2"/>
-      </w:pPr>
-      <w:bookmarkStart w:id="13" w:name="_Toc484684381"/>
-      <w:bookmarkEnd w:id="12"/>
+      <w:bookmarkStart w:id="14" w:name="_Toc514393754"/>
+      <w:bookmarkEnd w:id="13"/>
       <w:r>
         <w:t>Major Versions</w:t>
       </w:r>
-      <w:bookmarkEnd w:id="13"/>
+      <w:bookmarkEnd w:id="14"/>
     </w:p>
     <w:p>
       <w:pPr>
         <w:pStyle w:val="Heading3"/>
         <w:ind w:left="720" w:hanging="720"/>
       </w:pPr>
-      <w:bookmarkStart w:id="14" w:name="_Toc484684382"/>
+      <w:bookmarkStart w:id="15" w:name="_Toc514393755"/>
       <w:r>
         <w:t>Version 2.2 (June 2017)</w:t>
       </w:r>
-      <w:bookmarkEnd w:id="14"/>
+      <w:bookmarkEnd w:id="15"/>
     </w:p>
     <w:p>
       <w:pPr>
@@ -4429,25 +4605,21 @@
         <w:pStyle w:val="Heading3"/>
         <w:ind w:left="720" w:hanging="720"/>
       </w:pPr>
-      <w:bookmarkStart w:id="15" w:name="_Toc484684383"/>
+      <w:bookmarkStart w:id="16" w:name="_Toc514393756"/>
       <w:r>
         <w:t>Version 2.1</w:t>
       </w:r>
       <w:r>
         <w:t xml:space="preserve"> (September 2016)</w:t>
       </w:r>
-      <w:bookmarkEnd w:id="15"/>
+      <w:bookmarkEnd w:id="16"/>
     </w:p>
     <w:p>
       <w:pPr>
         <w:pStyle w:val="textbody"/>
       </w:pPr>
       <w:r>
-        <w:t xml:space="preserve">Added compatibility with other succession extensions that support the cohort interfaces from Biomass Cohorts through the new dependency on the Biomass Library.  Any succession extension that uses a cohort structure that </w:t>
-      </w:r>
-      <w:r>
-        <w:lastRenderedPageBreak/>
-        <w:t>supports the interfaces from Biomass Cohorts should be able to be compatible with this version.</w:t>
+        <w:t>Added compatibility with other succession extensions that support the cohort interfaces from Biomass Cohorts through the new dependency on the Biomass Library.  Any succession extension that uses a cohort structure that supports the interfaces from Biomass Cohorts should be able to be compatible with this version.</w:t>
       </w:r>
     </w:p>
     <w:p>
@@ -4455,11 +4627,11 @@
         <w:pStyle w:val="Heading3"/>
         <w:ind w:left="720" w:hanging="720"/>
       </w:pPr>
-      <w:bookmarkStart w:id="16" w:name="_Toc484684384"/>
+      <w:bookmarkStart w:id="17" w:name="_Toc514393757"/>
       <w:r>
         <w:t>Version 2.0</w:t>
       </w:r>
-      <w:bookmarkEnd w:id="16"/>
+      <w:bookmarkEnd w:id="17"/>
     </w:p>
     <w:p>
       <w:pPr>
@@ -4488,11 +4660,11 @@
         <w:pStyle w:val="Heading3"/>
         <w:ind w:left="720" w:hanging="720"/>
       </w:pPr>
-      <w:bookmarkStart w:id="17" w:name="_Toc484684385"/>
+      <w:bookmarkStart w:id="18" w:name="_Toc514393758"/>
       <w:r>
         <w:t>Version 1.1</w:t>
       </w:r>
-      <w:bookmarkEnd w:id="17"/>
+      <w:bookmarkEnd w:id="18"/>
     </w:p>
     <w:p>
       <w:pPr>
@@ -4535,6 +4707,7 @@
           <w:sz w:val="24"/>
           <w:szCs w:val="24"/>
         </w:rPr>
+        <w:lastRenderedPageBreak/>
         <w:t>Note:  The limiting ecoregions are the same as found in the main scenario file.  They are not the fire regions as defined in the Dynamic Fire System extension.</w:t>
       </w:r>
     </w:p>
@@ -4542,49 +4715,59 @@
       <w:pPr>
         <w:pStyle w:val="Heading2"/>
       </w:pPr>
-      <w:bookmarkStart w:id="18" w:name="_Toc484684386"/>
+      <w:bookmarkStart w:id="19" w:name="_Toc514393759"/>
       <w:r>
         <w:t>Minor Versions</w:t>
       </w:r>
-      <w:bookmarkEnd w:id="18"/>
+      <w:bookmarkEnd w:id="19"/>
     </w:p>
     <w:p>
       <w:pPr>
         <w:pStyle w:val="Heading3"/>
         <w:ind w:left="720" w:hanging="720"/>
       </w:pPr>
-      <w:r>
-        <w:t xml:space="preserve">Version </w:t>
-      </w:r>
-      <w:r>
-        <w:t>2.</w:t>
-      </w:r>
-      <w:r>
-        <w:t>1.1</w:t>
-      </w:r>
-      <w:r>
-        <w:t xml:space="preserve"> (July 2017)</w:t>
-      </w:r>
+      <w:bookmarkStart w:id="20" w:name="_Toc514393760"/>
+      <w:r>
+        <w:t>Version 2.2.3 (May 2018)</w:t>
+      </w:r>
+      <w:bookmarkEnd w:id="20"/>
     </w:p>
     <w:p>
       <w:pPr>
         <w:pStyle w:val="textbody"/>
       </w:pPr>
       <w:r>
+        <w:t>Updated cohort libraries.</w:t>
+      </w:r>
+    </w:p>
+    <w:p>
+      <w:pPr>
+        <w:pStyle w:val="Heading3"/>
+        <w:ind w:left="720" w:hanging="720"/>
+      </w:pPr>
+      <w:bookmarkStart w:id="21" w:name="_Toc514393761"/>
+      <w:r>
+        <w:t>Version 2.1.1 (July 2017)</w:t>
+      </w:r>
+      <w:bookmarkEnd w:id="21"/>
+    </w:p>
+    <w:p>
+      <w:pPr>
+        <w:pStyle w:val="textbody"/>
+      </w:pPr>
+      <w:r>
         <w:t>Fixed compatibility with NECN/PnET.</w:t>
       </w:r>
-      <w:bookmarkStart w:id="19" w:name="_GoBack"/>
-      <w:bookmarkEnd w:id="19"/>
     </w:p>
     <w:p>
       <w:pPr>
         <w:pStyle w:val="Heading2"/>
       </w:pPr>
-      <w:bookmarkStart w:id="20" w:name="_Toc484684387"/>
+      <w:bookmarkStart w:id="22" w:name="_Toc514393762"/>
       <w:r>
         <w:t>Acknowledgements</w:t>
       </w:r>
-      <w:bookmarkEnd w:id="20"/>
+      <w:bookmarkEnd w:id="22"/>
     </w:p>
     <w:p>
       <w:pPr>
@@ -4664,14 +4847,14 @@
       <w:pPr>
         <w:pStyle w:val="Heading1"/>
       </w:pPr>
-      <w:bookmarkStart w:id="21" w:name="_Toc102232959"/>
-      <w:bookmarkStart w:id="22" w:name="_Toc484684388"/>
+      <w:bookmarkStart w:id="23" w:name="_Toc102232959"/>
+      <w:bookmarkStart w:id="24" w:name="_Toc514393763"/>
       <w:r>
         <w:lastRenderedPageBreak/>
         <w:t>Input File</w:t>
       </w:r>
-      <w:bookmarkEnd w:id="21"/>
-      <w:bookmarkEnd w:id="22"/>
+      <w:bookmarkEnd w:id="23"/>
+      <w:bookmarkEnd w:id="24"/>
     </w:p>
     <w:p>
       <w:pPr>
@@ -4705,53 +4888,53 @@
       <w:pPr>
         <w:pStyle w:val="Heading2"/>
       </w:pPr>
-      <w:bookmarkStart w:id="23" w:name="_Toc112235332"/>
-      <w:bookmarkStart w:id="24" w:name="_Toc133386213"/>
-      <w:bookmarkStart w:id="25" w:name="_Toc133907148"/>
-      <w:bookmarkStart w:id="26" w:name="_Toc484684389"/>
+      <w:bookmarkStart w:id="25" w:name="_Toc112235332"/>
+      <w:bookmarkStart w:id="26" w:name="_Toc133386213"/>
+      <w:bookmarkStart w:id="27" w:name="_Toc133907148"/>
+      <w:bookmarkStart w:id="28" w:name="_Toc514393764"/>
       <w:r>
         <w:t>LandisData</w:t>
       </w:r>
-      <w:bookmarkEnd w:id="23"/>
-      <w:bookmarkEnd w:id="24"/>
       <w:bookmarkEnd w:id="25"/>
       <w:bookmarkEnd w:id="26"/>
-    </w:p>
-    <w:p>
-      <w:pPr>
-        <w:pStyle w:val="textbody"/>
-      </w:pPr>
-      <w:bookmarkStart w:id="27" w:name="_Toc112235333"/>
-      <w:bookmarkStart w:id="28" w:name="_Toc133386214"/>
-      <w:bookmarkStart w:id="29" w:name="_Toc133907149"/>
-      <w:r>
-        <w:t>This parameters value must be “</w:t>
-      </w:r>
-      <w:r>
-        <w:t xml:space="preserve">Dynamic </w:t>
-      </w:r>
-      <w:r>
-        <w:t xml:space="preserve">Biomass </w:t>
-      </w:r>
-      <w:r>
-        <w:t>Fuel</w:t>
-      </w:r>
-      <w:r>
-        <w:t>s”</w:t>
-      </w:r>
-    </w:p>
-    <w:p>
-      <w:pPr>
-        <w:pStyle w:val="Heading2"/>
-      </w:pPr>
-      <w:bookmarkStart w:id="30" w:name="_Toc484684390"/>
-      <w:r>
-        <w:t>Timestep</w:t>
-      </w:r>
       <w:bookmarkEnd w:id="27"/>
       <w:bookmarkEnd w:id="28"/>
+    </w:p>
+    <w:p>
+      <w:pPr>
+        <w:pStyle w:val="textbody"/>
+      </w:pPr>
+      <w:bookmarkStart w:id="29" w:name="_Toc112235333"/>
+      <w:bookmarkStart w:id="30" w:name="_Toc133386214"/>
+      <w:bookmarkStart w:id="31" w:name="_Toc133907149"/>
+      <w:r>
+        <w:t>This parameters value must be “</w:t>
+      </w:r>
+      <w:r>
+        <w:t xml:space="preserve">Dynamic </w:t>
+      </w:r>
+      <w:r>
+        <w:t xml:space="preserve">Biomass </w:t>
+      </w:r>
+      <w:r>
+        <w:t>Fuel</w:t>
+      </w:r>
+      <w:r>
+        <w:t>s”</w:t>
+      </w:r>
+    </w:p>
+    <w:p>
+      <w:pPr>
+        <w:pStyle w:val="Heading2"/>
+      </w:pPr>
+      <w:bookmarkStart w:id="32" w:name="_Toc514393765"/>
+      <w:r>
+        <w:t>Timestep</w:t>
+      </w:r>
       <w:bookmarkEnd w:id="29"/>
       <w:bookmarkEnd w:id="30"/>
+      <w:bookmarkEnd w:id="31"/>
+      <w:bookmarkEnd w:id="32"/>
     </w:p>
     <w:p>
       <w:pPr>
@@ -4771,11 +4954,11 @@
       <w:pPr>
         <w:pStyle w:val="Heading2"/>
       </w:pPr>
-      <w:bookmarkStart w:id="31" w:name="_Toc484684391"/>
+      <w:bookmarkStart w:id="33" w:name="_Toc514393766"/>
       <w:r>
         <w:t>Species Fuel Coefficients</w:t>
       </w:r>
-      <w:bookmarkEnd w:id="31"/>
+      <w:bookmarkEnd w:id="33"/>
     </w:p>
     <w:p>
       <w:pPr>
@@ -4789,17 +4972,17 @@
       <w:pPr>
         <w:pStyle w:val="Heading2"/>
       </w:pPr>
-      <w:bookmarkStart w:id="32" w:name="_Toc484684392"/>
+      <w:bookmarkStart w:id="34" w:name="_Toc514393767"/>
       <w:r>
         <w:t>Hardwood Maximum</w:t>
       </w:r>
-      <w:bookmarkEnd w:id="32"/>
+      <w:bookmarkEnd w:id="34"/>
     </w:p>
     <w:p>
       <w:pPr>
         <w:pStyle w:val="textbody"/>
       </w:pPr>
-      <w:bookmarkStart w:id="33" w:name="_Toc133907155"/>
+      <w:bookmarkStart w:id="35" w:name="_Toc133907155"/>
       <w:r>
         <w:t xml:space="preserve">The optional Hardwood Maximum value determines the maximum percent (%) hardwood </w:t>
       </w:r>
@@ -4814,18 +4997,18 @@
       <w:pPr>
         <w:pStyle w:val="Heading2"/>
       </w:pPr>
-      <w:bookmarkStart w:id="34" w:name="_Toc484684393"/>
-      <w:bookmarkEnd w:id="33"/>
+      <w:bookmarkStart w:id="36" w:name="_Toc514393768"/>
+      <w:bookmarkEnd w:id="35"/>
       <w:r>
         <w:t>Dead Fir Maximum Age</w:t>
       </w:r>
-      <w:bookmarkEnd w:id="34"/>
+      <w:bookmarkEnd w:id="36"/>
     </w:p>
     <w:p>
       <w:pPr>
         <w:pStyle w:val="textbody"/>
       </w:pPr>
-      <w:bookmarkStart w:id="35" w:name="_Toc133907156"/>
+      <w:bookmarkStart w:id="37" w:name="_Toc133907156"/>
       <w:r>
         <w:t>The DeadFirMaxAge value</w:t>
       </w:r>
@@ -4837,21 +5020,21 @@
       <w:pPr>
         <w:pStyle w:val="Heading2"/>
       </w:pPr>
-      <w:bookmarkStart w:id="36" w:name="_Toc484684394"/>
+      <w:bookmarkStart w:id="38" w:name="_Toc514393769"/>
       <w:r>
         <w:t>Fuel Type Table</w:t>
       </w:r>
-      <w:bookmarkEnd w:id="36"/>
+      <w:bookmarkEnd w:id="38"/>
       <w:r>
         <w:t xml:space="preserve"> </w:t>
       </w:r>
-      <w:bookmarkEnd w:id="35"/>
+      <w:bookmarkEnd w:id="37"/>
     </w:p>
     <w:p>
       <w:pPr>
         <w:pStyle w:val="textbody"/>
       </w:pPr>
-      <w:bookmarkStart w:id="37" w:name="_Toc133907157"/>
+      <w:bookmarkStart w:id="39" w:name="_Toc133907157"/>
       <w:r>
         <w:t xml:space="preserve">This suite of parameters defines the desired fuel type classification outputs and must be </w:t>
       </w:r>
@@ -4881,27 +5064,27 @@
         <w:pStyle w:val="textbody"/>
       </w:pPr>
       <w:r>
+        <w:t xml:space="preserve">Table </w:t>
+      </w:r>
+      <w:r>
+        <w:t>1</w:t>
+      </w:r>
+      <w:r>
+        <w:t>.</w:t>
+      </w:r>
+    </w:p>
+    <w:p>
+      <w:pPr>
+        <w:pStyle w:val="textbody"/>
+        <w:rPr>
+          <w:u w:val="single"/>
+        </w:rPr>
+      </w:pPr>
+      <w:r>
+        <w:rPr>
+          <w:u w:val="single"/>
+        </w:rPr>
         <w:lastRenderedPageBreak/>
-        <w:t xml:space="preserve">Table </w:t>
-      </w:r>
-      <w:r>
-        <w:t>1</w:t>
-      </w:r>
-      <w:r>
-        <w:t>.</w:t>
-      </w:r>
-    </w:p>
-    <w:p>
-      <w:pPr>
-        <w:pStyle w:val="textbody"/>
-        <w:rPr>
-          <w:u w:val="single"/>
-        </w:rPr>
-      </w:pPr>
-      <w:r>
-        <w:rPr>
-          <w:u w:val="single"/>
-        </w:rPr>
         <w:t>Parameter</w:t>
       </w:r>
       <w:r>
@@ -5133,12 +5316,12 @@
       <w:pPr>
         <w:pStyle w:val="Heading2"/>
       </w:pPr>
-      <w:bookmarkStart w:id="38" w:name="_Toc484684395"/>
-      <w:bookmarkEnd w:id="37"/>
+      <w:bookmarkStart w:id="40" w:name="_Toc514393770"/>
+      <w:bookmarkEnd w:id="39"/>
       <w:r>
         <w:t>Ecoregion Table</w:t>
       </w:r>
-      <w:bookmarkEnd w:id="38"/>
+      <w:bookmarkEnd w:id="40"/>
     </w:p>
     <w:p>
       <w:pPr>
@@ -5178,54 +5361,57 @@
       <w:pPr>
         <w:pStyle w:val="Heading2"/>
       </w:pPr>
-      <w:bookmarkStart w:id="39" w:name="_Toc484684396"/>
+      <w:bookmarkStart w:id="41" w:name="_Toc514393771"/>
+      <w:r>
+        <w:t>Post Disturbance Fuel Information</w:t>
+      </w:r>
+      <w:bookmarkEnd w:id="41"/>
+    </w:p>
+    <w:p>
+      <w:pPr>
+        <w:pStyle w:val="textbody"/>
+      </w:pPr>
+      <w:bookmarkStart w:id="42" w:name="_Ref75498758"/>
+      <w:bookmarkStart w:id="43" w:name="_Ref75498752"/>
+      <w:r>
+        <w:t>This optional suite of parameters defines the c</w:t>
+      </w:r>
+      <w:r>
+        <w:t xml:space="preserve">onditions under which the </w:t>
+      </w:r>
+      <w:r>
+        <w:t xml:space="preserve">fuel types are </w:t>
+      </w:r>
+      <w:r>
+        <w:t>modified by other disturbances</w:t>
+      </w:r>
+      <w:r>
+        <w:t xml:space="preserve"> and must be preceded by the keyword </w:t>
+      </w:r>
+      <w:r>
+        <w:rPr>
+          <w:b/>
+        </w:rPr>
+        <w:t>DisturbanceConversionTable</w:t>
+      </w:r>
+      <w:r>
+        <w:t xml:space="preserve">.  The input is </w:t>
+      </w:r>
+      <w:r>
+        <w:t>fuel type index</w:t>
+      </w:r>
+      <w:r>
+        <w:t>, the maximum durat</w:t>
+      </w:r>
+      <w:r>
+        <w:t>ion (age in years) of each disturbance</w:t>
+      </w:r>
+      <w:r>
+        <w:t xml:space="preserve"> fuel type, and the exact </w:t>
+      </w:r>
       <w:r>
         <w:lastRenderedPageBreak/>
-        <w:t>Post Disturbance Fuel Information</w:t>
-      </w:r>
-      <w:bookmarkEnd w:id="39"/>
-    </w:p>
-    <w:p>
-      <w:pPr>
-        <w:pStyle w:val="textbody"/>
-      </w:pPr>
-      <w:bookmarkStart w:id="40" w:name="_Ref75498758"/>
-      <w:bookmarkStart w:id="41" w:name="_Ref75498752"/>
-      <w:r>
-        <w:t>This optional suite of parameters defines the c</w:t>
-      </w:r>
-      <w:r>
-        <w:t xml:space="preserve">onditions under which the </w:t>
-      </w:r>
-      <w:r>
-        <w:t xml:space="preserve">fuel types are </w:t>
-      </w:r>
-      <w:r>
-        <w:t>modified by other disturbances</w:t>
-      </w:r>
-      <w:r>
-        <w:t xml:space="preserve"> and must be preceded by the keyword </w:t>
-      </w:r>
-      <w:r>
-        <w:rPr>
-          <w:b/>
-        </w:rPr>
-        <w:t>DisturbanceConversionTable</w:t>
-      </w:r>
-      <w:r>
-        <w:t xml:space="preserve">.  The input is </w:t>
-      </w:r>
-      <w:r>
-        <w:t>fuel type index</w:t>
-      </w:r>
-      <w:r>
-        <w:t>, the maximum durat</w:t>
-      </w:r>
-      <w:r>
-        <w:t>ion (age in years) of each disturbance</w:t>
-      </w:r>
-      <w:r>
-        <w:t xml:space="preserve"> fuel type, and the exact name of the harvest prescription used in the Base Harvest Extension </w:t>
+        <w:t xml:space="preserve">name of the harvest prescription used in the Base Harvest Extension </w:t>
       </w:r>
       <w:r>
         <w:t xml:space="preserve">or disturbance type and severity class </w:t>
@@ -5437,28 +5623,28 @@
       <w:pPr>
         <w:pStyle w:val="Heading2"/>
       </w:pPr>
-      <w:bookmarkStart w:id="42" w:name="_Toc133907170"/>
-      <w:bookmarkStart w:id="43" w:name="_Toc484684397"/>
-      <w:bookmarkStart w:id="44" w:name="_Toc102232960"/>
-      <w:bookmarkEnd w:id="40"/>
-      <w:bookmarkEnd w:id="41"/>
+      <w:bookmarkStart w:id="44" w:name="_Toc133907170"/>
+      <w:bookmarkStart w:id="45" w:name="_Toc102232960"/>
+      <w:bookmarkStart w:id="46" w:name="_Toc514393772"/>
+      <w:bookmarkEnd w:id="42"/>
+      <w:bookmarkEnd w:id="43"/>
       <w:r>
         <w:t xml:space="preserve">Fuel Type </w:t>
       </w:r>
       <w:r>
         <w:t>Map</w:t>
       </w:r>
-      <w:bookmarkEnd w:id="42"/>
+      <w:bookmarkEnd w:id="44"/>
       <w:r>
         <w:t>s</w:t>
       </w:r>
-      <w:bookmarkEnd w:id="43"/>
+      <w:bookmarkEnd w:id="46"/>
     </w:p>
     <w:p>
       <w:pPr>
         <w:pStyle w:val="textbody"/>
       </w:pPr>
-      <w:bookmarkStart w:id="45" w:name="_Toc133907171"/>
+      <w:bookmarkStart w:id="47" w:name="_Toc133907171"/>
       <w:r>
         <w:t>The next parameter, Map</w:t>
       </w:r>
@@ -5520,19 +5706,43 @@
       <w:pPr>
         <w:pStyle w:val="Heading2"/>
       </w:pPr>
-      <w:bookmarkStart w:id="46" w:name="_Toc484684398"/>
+      <w:bookmarkStart w:id="48" w:name="_Toc514393773"/>
+      <w:r>
+        <w:t>Percent Conifer Map Name</w:t>
+      </w:r>
+      <w:bookmarkEnd w:id="48"/>
+    </w:p>
+    <w:p>
+      <w:pPr>
+        <w:pStyle w:val="textbody"/>
+      </w:pPr>
+      <w:r>
+        <w:t>The next parameter, PctConiferMapName, describes where the percent conifer output maps are placed and their format.</w:t>
+      </w:r>
+      <w:r>
+        <w:t xml:space="preserve"> </w:t>
+      </w:r>
+      <w:r>
+        <w:t>The first portion lists the directory where the maps should be placed relative to the location of the scenario text file (e.g., fire/). The parameter value “timestep” must be included and will be replaced with the output time step. Other characters can be inserted as desired. A meaningful file extension (e.g., .gis) should also be included.</w:t>
+      </w:r>
+    </w:p>
+    <w:p>
+      <w:pPr>
+        <w:pStyle w:val="Heading2"/>
+      </w:pPr>
+      <w:bookmarkStart w:id="49" w:name="_Toc514393774"/>
       <w:r>
         <w:lastRenderedPageBreak/>
-        <w:t>Percent Conifer Map Name</w:t>
-      </w:r>
-      <w:bookmarkEnd w:id="46"/>
+        <w:t>Percent Dead Fir Map Name</w:t>
+      </w:r>
+      <w:bookmarkEnd w:id="49"/>
     </w:p>
     <w:p>
       <w:pPr>
         <w:pStyle w:val="textbody"/>
       </w:pPr>
       <w:r>
-        <w:t>The next parameter, PctConiferMapName, describes where the percent conifer output maps are placed and their format.</w:t>
+        <w:t>The final parameter, PctDeadFirMapName, describes where the percent dead fir output maps are placed and their format.</w:t>
       </w:r>
       <w:r>
         <w:t xml:space="preserve"> </w:t>
@@ -5543,45 +5753,21 @@
     </w:p>
     <w:p>
       <w:pPr>
-        <w:pStyle w:val="Heading2"/>
-      </w:pPr>
-      <w:bookmarkStart w:id="47" w:name="_Toc484684399"/>
-      <w:r>
-        <w:t>Percent Dead Fir Map Name</w:t>
-      </w:r>
+        <w:pStyle w:val="Heading1"/>
+      </w:pPr>
+      <w:bookmarkStart w:id="50" w:name="_Toc133386212"/>
+      <w:bookmarkStart w:id="51" w:name="_Toc133907147"/>
+      <w:bookmarkStart w:id="52" w:name="_Ref133933751"/>
+      <w:bookmarkStart w:id="53" w:name="_Toc514393775"/>
       <w:bookmarkEnd w:id="47"/>
-    </w:p>
-    <w:p>
-      <w:pPr>
-        <w:pStyle w:val="textbody"/>
-      </w:pPr>
-      <w:r>
-        <w:t>The final parameter, PctDeadFirMapName, describes where the percent dead fir output maps are placed and their format.</w:t>
-      </w:r>
-      <w:r>
-        <w:t xml:space="preserve"> </w:t>
-      </w:r>
-      <w:r>
-        <w:t>The first portion lists the directory where the maps should be placed relative to the location of the scenario text file (e.g., fire/). The parameter value “timestep” must be included and will be replaced with the output time step. Other characters can be inserted as desired. A meaningful file extension (e.g., .gis) should also be included.</w:t>
-      </w:r>
-    </w:p>
-    <w:p>
-      <w:pPr>
-        <w:pStyle w:val="Heading1"/>
-      </w:pPr>
-      <w:bookmarkStart w:id="48" w:name="_Toc133386212"/>
-      <w:bookmarkStart w:id="49" w:name="_Toc133907147"/>
-      <w:bookmarkStart w:id="50" w:name="_Ref133933751"/>
-      <w:bookmarkStart w:id="51" w:name="_Toc484684400"/>
-      <w:bookmarkEnd w:id="45"/>
       <w:r>
         <w:lastRenderedPageBreak/>
         <w:t>Example File</w:t>
       </w:r>
-      <w:bookmarkEnd w:id="48"/>
-      <w:bookmarkEnd w:id="49"/>
       <w:bookmarkEnd w:id="50"/>
       <w:bookmarkEnd w:id="51"/>
+      <w:bookmarkEnd w:id="52"/>
+      <w:bookmarkEnd w:id="53"/>
     </w:p>
     <w:p>
       <w:pPr>
@@ -6169,7 +6355,7 @@
         <w:spacing w:after="0" w:line="240" w:lineRule="auto"/>
       </w:pPr>
     </w:p>
-    <w:bookmarkEnd w:id="44"/>
+    <w:bookmarkEnd w:id="45"/>
     <w:p>
       <w:pPr>
         <w:pStyle w:val="textbody"/>
@@ -6177,8 +6363,8 @@
       </w:pPr>
     </w:p>
     <w:sectPr>
-      <w:headerReference w:type="default" r:id="rId12"/>
-      <w:footerReference w:type="default" r:id="rId13"/>
+      <w:headerReference w:type="default" r:id="rId11"/>
+      <w:footerReference w:type="default" r:id="rId12"/>
       <w:pgSz w:w="12240" w:h="15840" w:code="1"/>
       <w:pgMar w:top="1627" w:right="1627" w:bottom="2707" w:left="1627" w:header="935" w:footer="720" w:gutter="0"/>
       <w:pgNumType w:start="1"/>
@@ -6190,7 +6376,7 @@
 </file>
 
 <file path=word/endnotes.xml><?xml version="1.0" encoding="utf-8"?>
-<w:endnotes xmlns:wpc="http://schemas.microsoft.com/office/word/2010/wordprocessingCanvas" xmlns:mc="http://schemas.openxmlformats.org/markup-compatibility/2006" xmlns:o="urn:schemas-microsoft-com:office:office" xmlns:r="http://schemas.openxmlformats.org/officeDocument/2006/relationships" xmlns:m="http://schemas.openxmlformats.org/officeDocument/2006/math" xmlns:v="urn:schemas-microsoft-com:vml" xmlns:wp14="http://schemas.microsoft.com/office/word/2010/wordprocessingDrawing" xmlns:wp="http://schemas.openxmlformats.org/drawingml/2006/wordprocessingDrawing" xmlns:w10="urn:schemas-microsoft-com:office:word" xmlns:w="http://schemas.openxmlformats.org/wordprocessingml/2006/main" xmlns:w14="http://schemas.microsoft.com/office/word/2010/wordml" xmlns:wpg="http://schemas.microsoft.com/office/word/2010/wordprocessingGroup" xmlns:wpi="http://schemas.microsoft.com/office/word/2010/wordprocessingInk" xmlns:wne="http://schemas.microsoft.com/office/word/2006/wordml" xmlns:wps="http://schemas.microsoft.com/office/word/2010/wordprocessingShape" mc:Ignorable="w14 wp14">
+<w:endnotes xmlns:wpc="http://schemas.microsoft.com/office/word/2010/wordprocessingCanvas" xmlns:cx="http://schemas.microsoft.com/office/drawing/2014/chartex" xmlns:cx1="http://schemas.microsoft.com/office/drawing/2015/9/8/chartex" xmlns:mc="http://schemas.openxmlformats.org/markup-compatibility/2006" xmlns:o="urn:schemas-microsoft-com:office:office" xmlns:r="http://schemas.openxmlformats.org/officeDocument/2006/relationships" xmlns:m="http://schemas.openxmlformats.org/officeDocument/2006/math" xmlns:v="urn:schemas-microsoft-com:vml" xmlns:wp14="http://schemas.microsoft.com/office/word/2010/wordprocessingDrawing" xmlns:wp="http://schemas.openxmlformats.org/drawingml/2006/wordprocessingDrawing" xmlns:w10="urn:schemas-microsoft-com:office:word" xmlns:w="http://schemas.openxmlformats.org/wordprocessingml/2006/main" xmlns:w14="http://schemas.microsoft.com/office/word/2010/wordml" xmlns:w15="http://schemas.microsoft.com/office/word/2012/wordml" xmlns:w16se="http://schemas.microsoft.com/office/word/2015/wordml/symex" xmlns:wpg="http://schemas.microsoft.com/office/word/2010/wordprocessingGroup" xmlns:wpi="http://schemas.microsoft.com/office/word/2010/wordprocessingInk" xmlns:wne="http://schemas.microsoft.com/office/word/2006/wordml" xmlns:wps="http://schemas.microsoft.com/office/word/2010/wordprocessingShape" mc:Ignorable="w14 w15 w16se wp14">
   <w:endnote w:type="separator" w:id="-1">
     <w:p>
       <w:r>
@@ -6209,7 +6395,7 @@
 </file>
 
 <file path=word/footer1.xml><?xml version="1.0" encoding="utf-8"?>
-<w:ftr xmlns:wpc="http://schemas.microsoft.com/office/word/2010/wordprocessingCanvas" xmlns:mc="http://schemas.openxmlformats.org/markup-compatibility/2006" xmlns:o="urn:schemas-microsoft-com:office:office" xmlns:r="http://schemas.openxmlformats.org/officeDocument/2006/relationships" xmlns:m="http://schemas.openxmlformats.org/officeDocument/2006/math" xmlns:v="urn:schemas-microsoft-com:vml" xmlns:wp14="http://schemas.microsoft.com/office/word/2010/wordprocessingDrawing" xmlns:wp="http://schemas.openxmlformats.org/drawingml/2006/wordprocessingDrawing" xmlns:w10="urn:schemas-microsoft-com:office:word" xmlns:w="http://schemas.openxmlformats.org/wordprocessingml/2006/main" xmlns:w14="http://schemas.microsoft.com/office/word/2010/wordml" xmlns:wpg="http://schemas.microsoft.com/office/word/2010/wordprocessingGroup" xmlns:wpi="http://schemas.microsoft.com/office/word/2010/wordprocessingInk" xmlns:wne="http://schemas.microsoft.com/office/word/2006/wordml" xmlns:wps="http://schemas.microsoft.com/office/word/2010/wordprocessingShape" mc:Ignorable="w14 wp14">
+<w:ftr xmlns:wpc="http://schemas.microsoft.com/office/word/2010/wordprocessingCanvas" xmlns:cx="http://schemas.microsoft.com/office/drawing/2014/chartex" xmlns:cx1="http://schemas.microsoft.com/office/drawing/2015/9/8/chartex" xmlns:mc="http://schemas.openxmlformats.org/markup-compatibility/2006" xmlns:o="urn:schemas-microsoft-com:office:office" xmlns:r="http://schemas.openxmlformats.org/officeDocument/2006/relationships" xmlns:m="http://schemas.openxmlformats.org/officeDocument/2006/math" xmlns:v="urn:schemas-microsoft-com:vml" xmlns:wp14="http://schemas.microsoft.com/office/word/2010/wordprocessingDrawing" xmlns:wp="http://schemas.openxmlformats.org/drawingml/2006/wordprocessingDrawing" xmlns:w10="urn:schemas-microsoft-com:office:word" xmlns:w="http://schemas.openxmlformats.org/wordprocessingml/2006/main" xmlns:w14="http://schemas.microsoft.com/office/word/2010/wordml" xmlns:w15="http://schemas.microsoft.com/office/word/2012/wordml" xmlns:w16se="http://schemas.microsoft.com/office/word/2015/wordml/symex" xmlns:wpg="http://schemas.microsoft.com/office/word/2010/wordprocessingGroup" xmlns:wpi="http://schemas.microsoft.com/office/word/2010/wordprocessingInk" xmlns:wne="http://schemas.microsoft.com/office/word/2006/wordml" xmlns:wps="http://schemas.microsoft.com/office/word/2010/wordprocessingShape" mc:Ignorable="w14 w15 w16se wp14">
   <w:p>
     <w:pPr>
       <w:pStyle w:val="Footer"/>
@@ -6257,7 +6443,7 @@
         <w:rFonts w:ascii="Arial" w:hAnsi="Arial" w:cs="Arial"/>
         <w:noProof/>
       </w:rPr>
-      <w:t>6</w:t>
+      <w:t>1</w:t>
     </w:r>
     <w:r>
       <w:rPr>
@@ -6276,7 +6462,7 @@
 </file>
 
 <file path=word/footnotes.xml><?xml version="1.0" encoding="utf-8"?>
-<w:footnotes xmlns:wpc="http://schemas.microsoft.com/office/word/2010/wordprocessingCanvas" xmlns:mc="http://schemas.openxmlformats.org/markup-compatibility/2006" xmlns:o="urn:schemas-microsoft-com:office:office" xmlns:r="http://schemas.openxmlformats.org/officeDocument/2006/relationships" xmlns:m="http://schemas.openxmlformats.org/officeDocument/2006/math" xmlns:v="urn:schemas-microsoft-com:vml" xmlns:wp14="http://schemas.microsoft.com/office/word/2010/wordprocessingDrawing" xmlns:wp="http://schemas.openxmlformats.org/drawingml/2006/wordprocessingDrawing" xmlns:w10="urn:schemas-microsoft-com:office:word" xmlns:w="http://schemas.openxmlformats.org/wordprocessingml/2006/main" xmlns:w14="http://schemas.microsoft.com/office/word/2010/wordml" xmlns:wpg="http://schemas.microsoft.com/office/word/2010/wordprocessingGroup" xmlns:wpi="http://schemas.microsoft.com/office/word/2010/wordprocessingInk" xmlns:wne="http://schemas.microsoft.com/office/word/2006/wordml" xmlns:wps="http://schemas.microsoft.com/office/word/2010/wordprocessingShape" mc:Ignorable="w14 wp14">
+<w:footnotes xmlns:wpc="http://schemas.microsoft.com/office/word/2010/wordprocessingCanvas" xmlns:cx="http://schemas.microsoft.com/office/drawing/2014/chartex" xmlns:cx1="http://schemas.microsoft.com/office/drawing/2015/9/8/chartex" xmlns:mc="http://schemas.openxmlformats.org/markup-compatibility/2006" xmlns:o="urn:schemas-microsoft-com:office:office" xmlns:r="http://schemas.openxmlformats.org/officeDocument/2006/relationships" xmlns:m="http://schemas.openxmlformats.org/officeDocument/2006/math" xmlns:v="urn:schemas-microsoft-com:vml" xmlns:wp14="http://schemas.microsoft.com/office/word/2010/wordprocessingDrawing" xmlns:wp="http://schemas.openxmlformats.org/drawingml/2006/wordprocessingDrawing" xmlns:w10="urn:schemas-microsoft-com:office:word" xmlns:w="http://schemas.openxmlformats.org/wordprocessingml/2006/main" xmlns:w14="http://schemas.microsoft.com/office/word/2010/wordml" xmlns:w15="http://schemas.microsoft.com/office/word/2012/wordml" xmlns:w16se="http://schemas.microsoft.com/office/word/2015/wordml/symex" xmlns:wpg="http://schemas.microsoft.com/office/word/2010/wordprocessingGroup" xmlns:wpi="http://schemas.microsoft.com/office/word/2010/wordprocessingInk" xmlns:wne="http://schemas.microsoft.com/office/word/2006/wordml" xmlns:wps="http://schemas.microsoft.com/office/word/2010/wordprocessingShape" mc:Ignorable="w14 w15 w16se wp14">
   <w:footnote w:type="separator" w:id="-1">
     <w:p>
       <w:r>
@@ -6295,7 +6481,7 @@
 </file>
 
 <file path=word/header1.xml><?xml version="1.0" encoding="utf-8"?>
-<w:hdr xmlns:wpc="http://schemas.microsoft.com/office/word/2010/wordprocessingCanvas" xmlns:mc="http://schemas.openxmlformats.org/markup-compatibility/2006" xmlns:o="urn:schemas-microsoft-com:office:office" xmlns:r="http://schemas.openxmlformats.org/officeDocument/2006/relationships" xmlns:m="http://schemas.openxmlformats.org/officeDocument/2006/math" xmlns:v="urn:schemas-microsoft-com:vml" xmlns:wp14="http://schemas.microsoft.com/office/word/2010/wordprocessingDrawing" xmlns:wp="http://schemas.openxmlformats.org/drawingml/2006/wordprocessingDrawing" xmlns:w10="urn:schemas-microsoft-com:office:word" xmlns:w="http://schemas.openxmlformats.org/wordprocessingml/2006/main" xmlns:w14="http://schemas.microsoft.com/office/word/2010/wordml" xmlns:wpg="http://schemas.microsoft.com/office/word/2010/wordprocessingGroup" xmlns:wpi="http://schemas.microsoft.com/office/word/2010/wordprocessingInk" xmlns:wne="http://schemas.microsoft.com/office/word/2006/wordml" xmlns:wps="http://schemas.microsoft.com/office/word/2010/wordprocessingShape" mc:Ignorable="w14 wp14">
+<w:hdr xmlns:wpc="http://schemas.microsoft.com/office/word/2010/wordprocessingCanvas" xmlns:cx="http://schemas.microsoft.com/office/drawing/2014/chartex" xmlns:cx1="http://schemas.microsoft.com/office/drawing/2015/9/8/chartex" xmlns:mc="http://schemas.openxmlformats.org/markup-compatibility/2006" xmlns:o="urn:schemas-microsoft-com:office:office" xmlns:r="http://schemas.openxmlformats.org/officeDocument/2006/relationships" xmlns:m="http://schemas.openxmlformats.org/officeDocument/2006/math" xmlns:v="urn:schemas-microsoft-com:vml" xmlns:wp14="http://schemas.microsoft.com/office/word/2010/wordprocessingDrawing" xmlns:wp="http://schemas.openxmlformats.org/drawingml/2006/wordprocessingDrawing" xmlns:w10="urn:schemas-microsoft-com:office:word" xmlns:w="http://schemas.openxmlformats.org/wordprocessingml/2006/main" xmlns:w14="http://schemas.microsoft.com/office/word/2010/wordml" xmlns:w15="http://schemas.microsoft.com/office/word/2012/wordml" xmlns:w16se="http://schemas.microsoft.com/office/word/2015/wordml/symex" xmlns:wpg="http://schemas.microsoft.com/office/word/2010/wordprocessingGroup" xmlns:wpi="http://schemas.microsoft.com/office/word/2010/wordprocessingInk" xmlns:wne="http://schemas.microsoft.com/office/word/2006/wordml" xmlns:wps="http://schemas.microsoft.com/office/word/2010/wordprocessingShape" mc:Ignorable="w14 w15 w16se wp14">
   <w:p>
     <w:pPr>
       <w:pStyle w:val="Header"/>
@@ -6309,7 +6495,7 @@
 </file>
 
 <file path=word/header2.xml><?xml version="1.0" encoding="utf-8"?>
-<w:hdr xmlns:wpc="http://schemas.microsoft.com/office/word/2010/wordprocessingCanvas" xmlns:mc="http://schemas.openxmlformats.org/markup-compatibility/2006" xmlns:o="urn:schemas-microsoft-com:office:office" xmlns:r="http://schemas.openxmlformats.org/officeDocument/2006/relationships" xmlns:m="http://schemas.openxmlformats.org/officeDocument/2006/math" xmlns:v="urn:schemas-microsoft-com:vml" xmlns:wp14="http://schemas.microsoft.com/office/word/2010/wordprocessingDrawing" xmlns:wp="http://schemas.openxmlformats.org/drawingml/2006/wordprocessingDrawing" xmlns:w10="urn:schemas-microsoft-com:office:word" xmlns:w="http://schemas.openxmlformats.org/wordprocessingml/2006/main" xmlns:w14="http://schemas.microsoft.com/office/word/2010/wordml" xmlns:wpg="http://schemas.microsoft.com/office/word/2010/wordprocessingGroup" xmlns:wpi="http://schemas.microsoft.com/office/word/2010/wordprocessingInk" xmlns:wne="http://schemas.microsoft.com/office/word/2006/wordml" xmlns:wps="http://schemas.microsoft.com/office/word/2010/wordprocessingShape" mc:Ignorable="w14 wp14">
+<w:hdr xmlns:wpc="http://schemas.microsoft.com/office/word/2010/wordprocessingCanvas" xmlns:cx="http://schemas.microsoft.com/office/drawing/2014/chartex" xmlns:cx1="http://schemas.microsoft.com/office/drawing/2015/9/8/chartex" xmlns:mc="http://schemas.openxmlformats.org/markup-compatibility/2006" xmlns:o="urn:schemas-microsoft-com:office:office" xmlns:r="http://schemas.openxmlformats.org/officeDocument/2006/relationships" xmlns:m="http://schemas.openxmlformats.org/officeDocument/2006/math" xmlns:v="urn:schemas-microsoft-com:vml" xmlns:wp14="http://schemas.microsoft.com/office/word/2010/wordprocessingDrawing" xmlns:wp="http://schemas.openxmlformats.org/drawingml/2006/wordprocessingDrawing" xmlns:w10="urn:schemas-microsoft-com:office:word" xmlns:w="http://schemas.openxmlformats.org/wordprocessingml/2006/main" xmlns:w14="http://schemas.microsoft.com/office/word/2010/wordml" xmlns:w15="http://schemas.microsoft.com/office/word/2012/wordml" xmlns:w16se="http://schemas.microsoft.com/office/word/2015/wordml/symex" xmlns:wpg="http://schemas.microsoft.com/office/word/2010/wordprocessingGroup" xmlns:wpi="http://schemas.microsoft.com/office/word/2010/wordprocessingInk" xmlns:wne="http://schemas.microsoft.com/office/word/2006/wordml" xmlns:wps="http://schemas.microsoft.com/office/word/2010/wordprocessingShape" mc:Ignorable="w14 w15 w16se wp14">
   <w:p>
     <w:pPr>
       <w:pStyle w:val="Header"/>
@@ -6320,39 +6506,19 @@
         <w:tab w:val="right" w:pos="9000"/>
       </w:tabs>
     </w:pPr>
-    <w:r>
-      <w:fldChar w:fldCharType="begin"/>
-    </w:r>
-    <w:r>
-      <w:instrText xml:space="preserve"> DOCPROPERTY  "Extension Name"  \* MERGEFORMAT </w:instrText>
-    </w:r>
-    <w:r>
-      <w:fldChar w:fldCharType="separate"/>
-    </w:r>
-    <w:r>
-      <w:t>Dynamic Biomass Fuel System</w:t>
-    </w:r>
-    <w:r>
-      <w:fldChar w:fldCharType="end"/>
-    </w:r>
+    <w:fldSimple w:instr=" DOCPROPERTY  &quot;Extension Name&quot;  \* MERGEFORMAT ">
+      <w:r>
+        <w:t>Dynamic Biomass Fuel System</w:t>
+      </w:r>
+    </w:fldSimple>
     <w:r>
       <w:t xml:space="preserve"> v</w:t>
     </w:r>
-    <w:r>
-      <w:fldChar w:fldCharType="begin"/>
-    </w:r>
-    <w:r>
-      <w:instrText xml:space="preserve"> DOCPROPERTY  "Extension Version"  \* MERGEFORMAT </w:instrText>
-    </w:r>
-    <w:r>
-      <w:fldChar w:fldCharType="separate"/>
-    </w:r>
-    <w:r>
-      <w:t>2.2</w:t>
-    </w:r>
-    <w:r>
-      <w:fldChar w:fldCharType="end"/>
-    </w:r>
+    <w:fldSimple w:instr=" DOCPROPERTY  &quot;Extension Version&quot;  \* MERGEFORMAT ">
+      <w:r>
+        <w:t>2.2</w:t>
+      </w:r>
+    </w:fldSimple>
     <w:r>
       <w:tab/>
     </w:r>
@@ -6365,8 +6531,8 @@
 </file>
 
 <file path=word/numbering.xml><?xml version="1.0" encoding="utf-8"?>
-<w:numbering xmlns:wpc="http://schemas.microsoft.com/office/word/2010/wordprocessingCanvas" xmlns:mc="http://schemas.openxmlformats.org/markup-compatibility/2006" xmlns:o="urn:schemas-microsoft-com:office:office" xmlns:r="http://schemas.openxmlformats.org/officeDocument/2006/relationships" xmlns:m="http://schemas.openxmlformats.org/officeDocument/2006/math" xmlns:v="urn:schemas-microsoft-com:vml" xmlns:wp14="http://schemas.microsoft.com/office/word/2010/wordprocessingDrawing" xmlns:wp="http://schemas.openxmlformats.org/drawingml/2006/wordprocessingDrawing" xmlns:w10="urn:schemas-microsoft-com:office:word" xmlns:w="http://schemas.openxmlformats.org/wordprocessingml/2006/main" xmlns:w14="http://schemas.microsoft.com/office/word/2010/wordml" xmlns:wpg="http://schemas.microsoft.com/office/word/2010/wordprocessingGroup" xmlns:wpi="http://schemas.microsoft.com/office/word/2010/wordprocessingInk" xmlns:wne="http://schemas.microsoft.com/office/word/2006/wordml" xmlns:wps="http://schemas.microsoft.com/office/word/2010/wordprocessingShape" mc:Ignorable="w14 wp14">
-  <w:abstractNum w:abstractNumId="0">
+<w:numbering xmlns:wpc="http://schemas.microsoft.com/office/word/2010/wordprocessingCanvas" xmlns:cx="http://schemas.microsoft.com/office/drawing/2014/chartex" xmlns:cx1="http://schemas.microsoft.com/office/drawing/2015/9/8/chartex" xmlns:mc="http://schemas.openxmlformats.org/markup-compatibility/2006" xmlns:o="urn:schemas-microsoft-com:office:office" xmlns:r="http://schemas.openxmlformats.org/officeDocument/2006/relationships" xmlns:m="http://schemas.openxmlformats.org/officeDocument/2006/math" xmlns:v="urn:schemas-microsoft-com:vml" xmlns:wp14="http://schemas.microsoft.com/office/word/2010/wordprocessingDrawing" xmlns:wp="http://schemas.openxmlformats.org/drawingml/2006/wordprocessingDrawing" xmlns:w10="urn:schemas-microsoft-com:office:word" xmlns:w="http://schemas.openxmlformats.org/wordprocessingml/2006/main" xmlns:w14="http://schemas.microsoft.com/office/word/2010/wordml" xmlns:w15="http://schemas.microsoft.com/office/word/2012/wordml" xmlns:w16se="http://schemas.microsoft.com/office/word/2015/wordml/symex" xmlns:wpg="http://schemas.microsoft.com/office/word/2010/wordprocessingGroup" xmlns:wpi="http://schemas.microsoft.com/office/word/2010/wordprocessingInk" xmlns:wne="http://schemas.microsoft.com/office/word/2006/wordml" xmlns:wps="http://schemas.microsoft.com/office/word/2010/wordprocessingShape" mc:Ignorable="w14 w15 w16se wp14">
+  <w:abstractNum w:abstractNumId="0" w15:restartNumberingAfterBreak="0">
     <w:nsid w:val="027F602A"/>
     <w:multiLevelType w:val="multilevel"/>
     <w:tmpl w:val="694870F6"/>
@@ -6515,7 +6681,7 @@
       </w:rPr>
     </w:lvl>
   </w:abstractNum>
-  <w:abstractNum w:abstractNumId="1">
+  <w:abstractNum w:abstractNumId="1" w15:restartNumberingAfterBreak="0">
     <w:nsid w:val="654B3C70"/>
     <w:multiLevelType w:val="multilevel"/>
     <w:tmpl w:val="9DA2F63C"/>
@@ -6650,7 +6816,7 @@
       </w:rPr>
     </w:lvl>
   </w:abstractNum>
-  <w:abstractNum w:abstractNumId="2">
+  <w:abstractNum w:abstractNumId="2" w15:restartNumberingAfterBreak="0">
     <w:nsid w:val="6CD045EB"/>
     <w:multiLevelType w:val="hybridMultilevel"/>
     <w:tmpl w:val="F9EA342A"/>
@@ -6790,7 +6956,7 @@
       </w:rPr>
     </w:lvl>
   </w:abstractNum>
-  <w:abstractNum w:abstractNumId="3">
+  <w:abstractNum w:abstractNumId="3" w15:restartNumberingAfterBreak="0">
     <w:nsid w:val="72236D1F"/>
     <w:multiLevelType w:val="hybridMultilevel"/>
     <w:tmpl w:val="1076F93A"/>
@@ -6974,7 +7140,7 @@
 </file>
 
 <file path=word/styles.xml><?xml version="1.0" encoding="utf-8"?>
-<w:styles xmlns:mc="http://schemas.openxmlformats.org/markup-compatibility/2006" xmlns:r="http://schemas.openxmlformats.org/officeDocument/2006/relationships" xmlns:w="http://schemas.openxmlformats.org/wordprocessingml/2006/main" xmlns:w14="http://schemas.microsoft.com/office/word/2010/wordml" mc:Ignorable="w14">
+<w:styles xmlns:mc="http://schemas.openxmlformats.org/markup-compatibility/2006" xmlns:r="http://schemas.openxmlformats.org/officeDocument/2006/relationships" xmlns:w="http://schemas.openxmlformats.org/wordprocessingml/2006/main" xmlns:w14="http://schemas.microsoft.com/office/word/2010/wordml" xmlns:w15="http://schemas.microsoft.com/office/word/2012/wordml" xmlns:w16se="http://schemas.microsoft.com/office/word/2015/wordml/symex" mc:Ignorable="w14 w15 w16se">
   <w:docDefaults>
     <w:rPrDefault>
       <w:rPr>
@@ -6984,7 +7150,7 @@
     </w:rPrDefault>
     <w:pPrDefault/>
   </w:docDefaults>
-  <w:latentStyles w:defLockedState="0" w:defUIPriority="0" w:defSemiHidden="0" w:defUnhideWhenUsed="0" w:defQFormat="0" w:count="267">
+  <w:latentStyles w:defLockedState="0" w:defUIPriority="0" w:defSemiHidden="0" w:defUnhideWhenUsed="0" w:defQFormat="0" w:count="371">
     <w:lsdException w:name="Normal" w:qFormat="1"/>
     <w:lsdException w:name="heading 1" w:qFormat="1"/>
     <w:lsdException w:name="heading 2" w:qFormat="1"/>
@@ -6992,20 +7158,148 @@
     <w:lsdException w:name="heading 4" w:qFormat="1"/>
     <w:lsdException w:name="heading 5" w:qFormat="1"/>
     <w:lsdException w:name="heading 6" w:qFormat="1"/>
-    <w:lsdException w:name="heading 7" w:qFormat="1"/>
-    <w:lsdException w:name="heading 8" w:qFormat="1"/>
-    <w:lsdException w:name="heading 9" w:qFormat="1"/>
-    <w:lsdException w:name="toc 1" w:uiPriority="39"/>
-    <w:lsdException w:name="toc 2" w:uiPriority="39"/>
-    <w:lsdException w:name="toc 3" w:uiPriority="39"/>
-    <w:lsdException w:name="caption" w:qFormat="1"/>
+    <w:lsdException w:name="heading 7" w:semiHidden="1" w:unhideWhenUsed="1" w:qFormat="1"/>
+    <w:lsdException w:name="heading 8" w:semiHidden="1" w:unhideWhenUsed="1" w:qFormat="1"/>
+    <w:lsdException w:name="heading 9" w:semiHidden="1" w:unhideWhenUsed="1" w:qFormat="1"/>
+    <w:lsdException w:name="index 1" w:semiHidden="1" w:unhideWhenUsed="1"/>
+    <w:lsdException w:name="index 2" w:semiHidden="1" w:unhideWhenUsed="1"/>
+    <w:lsdException w:name="index 3" w:semiHidden="1" w:unhideWhenUsed="1"/>
+    <w:lsdException w:name="index 4" w:semiHidden="1" w:unhideWhenUsed="1"/>
+    <w:lsdException w:name="index 5" w:semiHidden="1" w:unhideWhenUsed="1"/>
+    <w:lsdException w:name="index 6" w:semiHidden="1" w:unhideWhenUsed="1"/>
+    <w:lsdException w:name="index 7" w:semiHidden="1" w:unhideWhenUsed="1"/>
+    <w:lsdException w:name="index 8" w:semiHidden="1" w:unhideWhenUsed="1"/>
+    <w:lsdException w:name="index 9" w:semiHidden="1" w:unhideWhenUsed="1"/>
+    <w:lsdException w:name="toc 1" w:semiHidden="1" w:uiPriority="39" w:unhideWhenUsed="1"/>
+    <w:lsdException w:name="toc 2" w:semiHidden="1" w:uiPriority="39" w:unhideWhenUsed="1"/>
+    <w:lsdException w:name="toc 3" w:semiHidden="1" w:uiPriority="39" w:unhideWhenUsed="1"/>
+    <w:lsdException w:name="toc 4" w:semiHidden="1" w:unhideWhenUsed="1"/>
+    <w:lsdException w:name="toc 5" w:semiHidden="1" w:unhideWhenUsed="1"/>
+    <w:lsdException w:name="toc 6" w:semiHidden="1" w:unhideWhenUsed="1"/>
+    <w:lsdException w:name="toc 7" w:semiHidden="1" w:unhideWhenUsed="1"/>
+    <w:lsdException w:name="toc 8" w:semiHidden="1" w:unhideWhenUsed="1"/>
+    <w:lsdException w:name="toc 9" w:semiHidden="1" w:unhideWhenUsed="1"/>
+    <w:lsdException w:name="Normal Indent" w:semiHidden="1" w:unhideWhenUsed="1"/>
+    <w:lsdException w:name="footnote text" w:semiHidden="1" w:unhideWhenUsed="1"/>
+    <w:lsdException w:name="annotation text" w:semiHidden="1" w:unhideWhenUsed="1"/>
+    <w:lsdException w:name="header" w:semiHidden="1" w:unhideWhenUsed="1"/>
+    <w:lsdException w:name="footer" w:semiHidden="1" w:unhideWhenUsed="1"/>
+    <w:lsdException w:name="index heading" w:semiHidden="1" w:unhideWhenUsed="1"/>
+    <w:lsdException w:name="caption" w:semiHidden="1" w:unhideWhenUsed="1" w:qFormat="1"/>
+    <w:lsdException w:name="table of figures" w:semiHidden="1" w:unhideWhenUsed="1"/>
+    <w:lsdException w:name="envelope address" w:semiHidden="1" w:unhideWhenUsed="1"/>
+    <w:lsdException w:name="envelope return" w:semiHidden="1" w:unhideWhenUsed="1"/>
+    <w:lsdException w:name="footnote reference" w:semiHidden="1" w:unhideWhenUsed="1"/>
+    <w:lsdException w:name="annotation reference" w:semiHidden="1" w:unhideWhenUsed="1"/>
+    <w:lsdException w:name="line number" w:semiHidden="1" w:unhideWhenUsed="1"/>
+    <w:lsdException w:name="page number" w:semiHidden="1" w:unhideWhenUsed="1"/>
+    <w:lsdException w:name="endnote reference" w:semiHidden="1" w:unhideWhenUsed="1"/>
+    <w:lsdException w:name="endnote text" w:semiHidden="1" w:unhideWhenUsed="1"/>
+    <w:lsdException w:name="table of authorities" w:semiHidden="1" w:unhideWhenUsed="1"/>
+    <w:lsdException w:name="macro" w:semiHidden="1" w:unhideWhenUsed="1"/>
+    <w:lsdException w:name="toa heading" w:semiHidden="1" w:unhideWhenUsed="1"/>
+    <w:lsdException w:name="List" w:semiHidden="1" w:unhideWhenUsed="1"/>
+    <w:lsdException w:name="List Bullet" w:semiHidden="1" w:unhideWhenUsed="1"/>
+    <w:lsdException w:name="List 2" w:semiHidden="1" w:unhideWhenUsed="1"/>
+    <w:lsdException w:name="List 3" w:semiHidden="1" w:unhideWhenUsed="1"/>
+    <w:lsdException w:name="List Bullet 2" w:semiHidden="1" w:unhideWhenUsed="1"/>
+    <w:lsdException w:name="List Bullet 3" w:semiHidden="1" w:unhideWhenUsed="1"/>
+    <w:lsdException w:name="List Bullet 4" w:semiHidden="1" w:unhideWhenUsed="1"/>
+    <w:lsdException w:name="List Bullet 5" w:semiHidden="1" w:unhideWhenUsed="1"/>
+    <w:lsdException w:name="List Number 2" w:semiHidden="1" w:unhideWhenUsed="1"/>
+    <w:lsdException w:name="List Number 3" w:semiHidden="1" w:unhideWhenUsed="1"/>
+    <w:lsdException w:name="List Number 4" w:semiHidden="1" w:unhideWhenUsed="1"/>
+    <w:lsdException w:name="List Number 5" w:semiHidden="1" w:unhideWhenUsed="1"/>
     <w:lsdException w:name="Title" w:qFormat="1"/>
-    <w:lsdException w:name="Default Paragraph Font" w:uiPriority="1"/>
+    <w:lsdException w:name="Closing" w:semiHidden="1" w:unhideWhenUsed="1"/>
+    <w:lsdException w:name="Signature" w:semiHidden="1" w:unhideWhenUsed="1"/>
+    <w:lsdException w:name="Default Paragraph Font" w:semiHidden="1" w:uiPriority="1" w:unhideWhenUsed="1"/>
+    <w:lsdException w:name="Body Text" w:semiHidden="1" w:unhideWhenUsed="1"/>
+    <w:lsdException w:name="Body Text Indent" w:semiHidden="1" w:unhideWhenUsed="1"/>
+    <w:lsdException w:name="List Continue" w:semiHidden="1" w:unhideWhenUsed="1"/>
+    <w:lsdException w:name="List Continue 2" w:semiHidden="1" w:unhideWhenUsed="1"/>
+    <w:lsdException w:name="List Continue 3" w:semiHidden="1" w:unhideWhenUsed="1"/>
+    <w:lsdException w:name="List Continue 4" w:semiHidden="1" w:unhideWhenUsed="1"/>
+    <w:lsdException w:name="List Continue 5" w:semiHidden="1" w:unhideWhenUsed="1"/>
+    <w:lsdException w:name="Message Header" w:semiHidden="1" w:unhideWhenUsed="1"/>
     <w:lsdException w:name="Subtitle" w:qFormat="1"/>
-    <w:lsdException w:name="Hyperlink" w:uiPriority="99"/>
+    <w:lsdException w:name="Body Text First Indent 2" w:semiHidden="1" w:unhideWhenUsed="1"/>
+    <w:lsdException w:name="Note Heading" w:semiHidden="1" w:unhideWhenUsed="1"/>
+    <w:lsdException w:name="Body Text 2" w:semiHidden="1" w:unhideWhenUsed="1"/>
+    <w:lsdException w:name="Body Text 3" w:semiHidden="1" w:unhideWhenUsed="1"/>
+    <w:lsdException w:name="Body Text Indent 2" w:semiHidden="1" w:unhideWhenUsed="1"/>
+    <w:lsdException w:name="Body Text Indent 3" w:semiHidden="1" w:unhideWhenUsed="1"/>
+    <w:lsdException w:name="Block Text" w:semiHidden="1" w:unhideWhenUsed="1"/>
+    <w:lsdException w:name="Hyperlink" w:semiHidden="1" w:uiPriority="99" w:unhideWhenUsed="1"/>
+    <w:lsdException w:name="FollowedHyperlink" w:semiHidden="1" w:unhideWhenUsed="1"/>
     <w:lsdException w:name="Strong" w:qFormat="1"/>
     <w:lsdException w:name="Emphasis" w:qFormat="1"/>
-    <w:lsdException w:name="No List" w:uiPriority="99"/>
+    <w:lsdException w:name="Document Map" w:semiHidden="1" w:unhideWhenUsed="1"/>
+    <w:lsdException w:name="Plain Text" w:semiHidden="1" w:unhideWhenUsed="1"/>
+    <w:lsdException w:name="E-mail Signature" w:semiHidden="1" w:unhideWhenUsed="1"/>
+    <w:lsdException w:name="HTML Top of Form" w:semiHidden="1" w:unhideWhenUsed="1"/>
+    <w:lsdException w:name="HTML Bottom of Form" w:semiHidden="1" w:unhideWhenUsed="1"/>
+    <w:lsdException w:name="Normal (Web)" w:semiHidden="1" w:unhideWhenUsed="1"/>
+    <w:lsdException w:name="HTML Acronym" w:semiHidden="1" w:unhideWhenUsed="1"/>
+    <w:lsdException w:name="HTML Address" w:semiHidden="1" w:unhideWhenUsed="1"/>
+    <w:lsdException w:name="HTML Cite" w:semiHidden="1" w:unhideWhenUsed="1"/>
+    <w:lsdException w:name="HTML Code" w:semiHidden="1" w:unhideWhenUsed="1"/>
+    <w:lsdException w:name="HTML Definition" w:semiHidden="1" w:unhideWhenUsed="1"/>
+    <w:lsdException w:name="HTML Keyboard" w:semiHidden="1" w:unhideWhenUsed="1"/>
+    <w:lsdException w:name="HTML Preformatted" w:semiHidden="1" w:unhideWhenUsed="1"/>
+    <w:lsdException w:name="HTML Sample" w:semiHidden="1" w:unhideWhenUsed="1"/>
+    <w:lsdException w:name="HTML Typewriter" w:semiHidden="1" w:unhideWhenUsed="1"/>
+    <w:lsdException w:name="HTML Variable" w:semiHidden="1" w:unhideWhenUsed="1"/>
+    <w:lsdException w:name="Normal Table" w:semiHidden="1" w:unhideWhenUsed="1"/>
+    <w:lsdException w:name="annotation subject" w:semiHidden="1" w:unhideWhenUsed="1"/>
+    <w:lsdException w:name="No List" w:semiHidden="1" w:uiPriority="99" w:unhideWhenUsed="1"/>
+    <w:lsdException w:name="Outline List 1" w:semiHidden="1" w:unhideWhenUsed="1"/>
+    <w:lsdException w:name="Outline List 2" w:semiHidden="1" w:unhideWhenUsed="1"/>
+    <w:lsdException w:name="Outline List 3" w:semiHidden="1" w:unhideWhenUsed="1"/>
+    <w:lsdException w:name="Table Simple 1" w:semiHidden="1" w:unhideWhenUsed="1"/>
+    <w:lsdException w:name="Table Simple 2" w:semiHidden="1" w:unhideWhenUsed="1"/>
+    <w:lsdException w:name="Table Simple 3" w:semiHidden="1" w:unhideWhenUsed="1"/>
+    <w:lsdException w:name="Table Classic 1" w:semiHidden="1" w:unhideWhenUsed="1"/>
+    <w:lsdException w:name="Table Classic 2" w:semiHidden="1" w:unhideWhenUsed="1"/>
+    <w:lsdException w:name="Table Classic 3" w:semiHidden="1" w:unhideWhenUsed="1"/>
+    <w:lsdException w:name="Table Classic 4" w:semiHidden="1" w:unhideWhenUsed="1"/>
+    <w:lsdException w:name="Table Colorful 1" w:semiHidden="1" w:unhideWhenUsed="1"/>
+    <w:lsdException w:name="Table Colorful 2" w:semiHidden="1" w:unhideWhenUsed="1"/>
+    <w:lsdException w:name="Table Colorful 3" w:semiHidden="1" w:unhideWhenUsed="1"/>
+    <w:lsdException w:name="Table Columns 1" w:semiHidden="1" w:unhideWhenUsed="1"/>
+    <w:lsdException w:name="Table Columns 2" w:semiHidden="1" w:unhideWhenUsed="1"/>
+    <w:lsdException w:name="Table Columns 3" w:semiHidden="1" w:unhideWhenUsed="1"/>
+    <w:lsdException w:name="Table Columns 4" w:semiHidden="1" w:unhideWhenUsed="1"/>
+    <w:lsdException w:name="Table Columns 5" w:semiHidden="1" w:unhideWhenUsed="1"/>
+    <w:lsdException w:name="Table Grid 1" w:semiHidden="1" w:unhideWhenUsed="1"/>
+    <w:lsdException w:name="Table Grid 2" w:semiHidden="1" w:unhideWhenUsed="1"/>
+    <w:lsdException w:name="Table Grid 3" w:semiHidden="1" w:unhideWhenUsed="1"/>
+    <w:lsdException w:name="Table Grid 4" w:semiHidden="1" w:unhideWhenUsed="1"/>
+    <w:lsdException w:name="Table Grid 5" w:semiHidden="1" w:unhideWhenUsed="1"/>
+    <w:lsdException w:name="Table Grid 6" w:semiHidden="1" w:unhideWhenUsed="1"/>
+    <w:lsdException w:name="Table Grid 7" w:semiHidden="1" w:unhideWhenUsed="1"/>
+    <w:lsdException w:name="Table Grid 8" w:semiHidden="1" w:unhideWhenUsed="1"/>
+    <w:lsdException w:name="Table List 1" w:semiHidden="1" w:unhideWhenUsed="1"/>
+    <w:lsdException w:name="Table List 2" w:semiHidden="1" w:unhideWhenUsed="1"/>
+    <w:lsdException w:name="Table List 3" w:semiHidden="1" w:unhideWhenUsed="1"/>
+    <w:lsdException w:name="Table List 4" w:semiHidden="1" w:unhideWhenUsed="1"/>
+    <w:lsdException w:name="Table List 5" w:semiHidden="1" w:unhideWhenUsed="1"/>
+    <w:lsdException w:name="Table List 6" w:semiHidden="1" w:unhideWhenUsed="1"/>
+    <w:lsdException w:name="Table List 7" w:semiHidden="1" w:unhideWhenUsed="1"/>
+    <w:lsdException w:name="Table List 8" w:semiHidden="1" w:unhideWhenUsed="1"/>
+    <w:lsdException w:name="Table 3D effects 1" w:semiHidden="1" w:unhideWhenUsed="1"/>
+    <w:lsdException w:name="Table 3D effects 2" w:semiHidden="1" w:unhideWhenUsed="1"/>
+    <w:lsdException w:name="Table 3D effects 3" w:semiHidden="1" w:unhideWhenUsed="1"/>
+    <w:lsdException w:name="Table Contemporary" w:semiHidden="1" w:unhideWhenUsed="1"/>
+    <w:lsdException w:name="Table Elegant" w:semiHidden="1" w:unhideWhenUsed="1"/>
+    <w:lsdException w:name="Table Professional" w:semiHidden="1" w:unhideWhenUsed="1"/>
+    <w:lsdException w:name="Table Subtle 1" w:semiHidden="1" w:unhideWhenUsed="1"/>
+    <w:lsdException w:name="Table Subtle 2" w:semiHidden="1" w:unhideWhenUsed="1"/>
+    <w:lsdException w:name="Table Web 1" w:semiHidden="1" w:unhideWhenUsed="1"/>
+    <w:lsdException w:name="Table Web 2" w:semiHidden="1" w:unhideWhenUsed="1"/>
+    <w:lsdException w:name="Table Web 3" w:semiHidden="1" w:unhideWhenUsed="1"/>
+    <w:lsdException w:name="Balloon Text" w:semiHidden="1" w:unhideWhenUsed="1"/>
+    <w:lsdException w:name="Table Theme" w:semiHidden="1" w:unhideWhenUsed="1"/>
     <w:lsdException w:name="Placeholder Text" w:semiHidden="1" w:uiPriority="99"/>
     <w:lsdException w:name="No Spacing" w:uiPriority="1" w:qFormat="1"/>
     <w:lsdException w:name="Light Shading" w:uiPriority="60"/>
@@ -7117,13 +7411,117 @@
     <w:lsdException w:name="Book Title" w:uiPriority="33" w:qFormat="1"/>
     <w:lsdException w:name="Bibliography" w:semiHidden="1" w:uiPriority="37" w:unhideWhenUsed="1"/>
     <w:lsdException w:name="TOC Heading" w:semiHidden="1" w:uiPriority="39" w:unhideWhenUsed="1" w:qFormat="1"/>
+    <w:lsdException w:name="Plain Table 1" w:uiPriority="41"/>
+    <w:lsdException w:name="Plain Table 2" w:uiPriority="42"/>
+    <w:lsdException w:name="Plain Table 3" w:uiPriority="43"/>
+    <w:lsdException w:name="Plain Table 4" w:uiPriority="44"/>
+    <w:lsdException w:name="Plain Table 5" w:uiPriority="45"/>
+    <w:lsdException w:name="Grid Table Light" w:uiPriority="40"/>
+    <w:lsdException w:name="Grid Table 1 Light" w:uiPriority="46"/>
+    <w:lsdException w:name="Grid Table 2" w:uiPriority="47"/>
+    <w:lsdException w:name="Grid Table 3" w:uiPriority="48"/>
+    <w:lsdException w:name="Grid Table 4" w:uiPriority="49"/>
+    <w:lsdException w:name="Grid Table 5 Dark" w:uiPriority="50"/>
+    <w:lsdException w:name="Grid Table 6 Colorful" w:uiPriority="51"/>
+    <w:lsdException w:name="Grid Table 7 Colorful" w:uiPriority="52"/>
+    <w:lsdException w:name="Grid Table 1 Light Accent 1" w:uiPriority="46"/>
+    <w:lsdException w:name="Grid Table 2 Accent 1" w:uiPriority="47"/>
+    <w:lsdException w:name="Grid Table 3 Accent 1" w:uiPriority="48"/>
+    <w:lsdException w:name="Grid Table 4 Accent 1" w:uiPriority="49"/>
+    <w:lsdException w:name="Grid Table 5 Dark Accent 1" w:uiPriority="50"/>
+    <w:lsdException w:name="Grid Table 6 Colorful Accent 1" w:uiPriority="51"/>
+    <w:lsdException w:name="Grid Table 7 Colorful Accent 1" w:uiPriority="52"/>
+    <w:lsdException w:name="Grid Table 1 Light Accent 2" w:uiPriority="46"/>
+    <w:lsdException w:name="Grid Table 2 Accent 2" w:uiPriority="47"/>
+    <w:lsdException w:name="Grid Table 3 Accent 2" w:uiPriority="48"/>
+    <w:lsdException w:name="Grid Table 4 Accent 2" w:uiPriority="49"/>
+    <w:lsdException w:name="Grid Table 5 Dark Accent 2" w:uiPriority="50"/>
+    <w:lsdException w:name="Grid Table 6 Colorful Accent 2" w:uiPriority="51"/>
+    <w:lsdException w:name="Grid Table 7 Colorful Accent 2" w:uiPriority="52"/>
+    <w:lsdException w:name="Grid Table 1 Light Accent 3" w:uiPriority="46"/>
+    <w:lsdException w:name="Grid Table 2 Accent 3" w:uiPriority="47"/>
+    <w:lsdException w:name="Grid Table 3 Accent 3" w:uiPriority="48"/>
+    <w:lsdException w:name="Grid Table 4 Accent 3" w:uiPriority="49"/>
+    <w:lsdException w:name="Grid Table 5 Dark Accent 3" w:uiPriority="50"/>
+    <w:lsdException w:name="Grid Table 6 Colorful Accent 3" w:uiPriority="51"/>
+    <w:lsdException w:name="Grid Table 7 Colorful Accent 3" w:uiPriority="52"/>
+    <w:lsdException w:name="Grid Table 1 Light Accent 4" w:uiPriority="46"/>
+    <w:lsdException w:name="Grid Table 2 Accent 4" w:uiPriority="47"/>
+    <w:lsdException w:name="Grid Table 3 Accent 4" w:uiPriority="48"/>
+    <w:lsdException w:name="Grid Table 4 Accent 4" w:uiPriority="49"/>
+    <w:lsdException w:name="Grid Table 5 Dark Accent 4" w:uiPriority="50"/>
+    <w:lsdException w:name="Grid Table 6 Colorful Accent 4" w:uiPriority="51"/>
+    <w:lsdException w:name="Grid Table 7 Colorful Accent 4" w:uiPriority="52"/>
+    <w:lsdException w:name="Grid Table 1 Light Accent 5" w:uiPriority="46"/>
+    <w:lsdException w:name="Grid Table 2 Accent 5" w:uiPriority="47"/>
+    <w:lsdException w:name="Grid Table 3 Accent 5" w:uiPriority="48"/>
+    <w:lsdException w:name="Grid Table 4 Accent 5" w:uiPriority="49"/>
+    <w:lsdException w:name="Grid Table 5 Dark Accent 5" w:uiPriority="50"/>
+    <w:lsdException w:name="Grid Table 6 Colorful Accent 5" w:uiPriority="51"/>
+    <w:lsdException w:name="Grid Table 7 Colorful Accent 5" w:uiPriority="52"/>
+    <w:lsdException w:name="Grid Table 1 Light Accent 6" w:uiPriority="46"/>
+    <w:lsdException w:name="Grid Table 2 Accent 6" w:uiPriority="47"/>
+    <w:lsdException w:name="Grid Table 3 Accent 6" w:uiPriority="48"/>
+    <w:lsdException w:name="Grid Table 4 Accent 6" w:uiPriority="49"/>
+    <w:lsdException w:name="Grid Table 5 Dark Accent 6" w:uiPriority="50"/>
+    <w:lsdException w:name="Grid Table 6 Colorful Accent 6" w:uiPriority="51"/>
+    <w:lsdException w:name="Grid Table 7 Colorful Accent 6" w:uiPriority="52"/>
+    <w:lsdException w:name="List Table 1 Light" w:uiPriority="46"/>
+    <w:lsdException w:name="List Table 2" w:uiPriority="47"/>
+    <w:lsdException w:name="List Table 3" w:uiPriority="48"/>
+    <w:lsdException w:name="List Table 4" w:uiPriority="49"/>
+    <w:lsdException w:name="List Table 5 Dark" w:uiPriority="50"/>
+    <w:lsdException w:name="List Table 6 Colorful" w:uiPriority="51"/>
+    <w:lsdException w:name="List Table 7 Colorful" w:uiPriority="52"/>
+    <w:lsdException w:name="List Table 1 Light Accent 1" w:uiPriority="46"/>
+    <w:lsdException w:name="List Table 2 Accent 1" w:uiPriority="47"/>
+    <w:lsdException w:name="List Table 3 Accent 1" w:uiPriority="48"/>
+    <w:lsdException w:name="List Table 4 Accent 1" w:uiPriority="49"/>
+    <w:lsdException w:name="List Table 5 Dark Accent 1" w:uiPriority="50"/>
+    <w:lsdException w:name="List Table 6 Colorful Accent 1" w:uiPriority="51"/>
+    <w:lsdException w:name="List Table 7 Colorful Accent 1" w:uiPriority="52"/>
+    <w:lsdException w:name="List Table 1 Light Accent 2" w:uiPriority="46"/>
+    <w:lsdException w:name="List Table 2 Accent 2" w:uiPriority="47"/>
+    <w:lsdException w:name="List Table 3 Accent 2" w:uiPriority="48"/>
+    <w:lsdException w:name="List Table 4 Accent 2" w:uiPriority="49"/>
+    <w:lsdException w:name="List Table 5 Dark Accent 2" w:uiPriority="50"/>
+    <w:lsdException w:name="List Table 6 Colorful Accent 2" w:uiPriority="51"/>
+    <w:lsdException w:name="List Table 7 Colorful Accent 2" w:uiPriority="52"/>
+    <w:lsdException w:name="List Table 1 Light Accent 3" w:uiPriority="46"/>
+    <w:lsdException w:name="List Table 2 Accent 3" w:uiPriority="47"/>
+    <w:lsdException w:name="List Table 3 Accent 3" w:uiPriority="48"/>
+    <w:lsdException w:name="List Table 4 Accent 3" w:uiPriority="49"/>
+    <w:lsdException w:name="List Table 5 Dark Accent 3" w:uiPriority="50"/>
+    <w:lsdException w:name="List Table 6 Colorful Accent 3" w:uiPriority="51"/>
+    <w:lsdException w:name="List Table 7 Colorful Accent 3" w:uiPriority="52"/>
+    <w:lsdException w:name="List Table 1 Light Accent 4" w:uiPriority="46"/>
+    <w:lsdException w:name="List Table 2 Accent 4" w:uiPriority="47"/>
+    <w:lsdException w:name="List Table 3 Accent 4" w:uiPriority="48"/>
+    <w:lsdException w:name="List Table 4 Accent 4" w:uiPriority="49"/>
+    <w:lsdException w:name="List Table 5 Dark Accent 4" w:uiPriority="50"/>
+    <w:lsdException w:name="List Table 6 Colorful Accent 4" w:uiPriority="51"/>
+    <w:lsdException w:name="List Table 7 Colorful Accent 4" w:uiPriority="52"/>
+    <w:lsdException w:name="List Table 1 Light Accent 5" w:uiPriority="46"/>
+    <w:lsdException w:name="List Table 2 Accent 5" w:uiPriority="47"/>
+    <w:lsdException w:name="List Table 3 Accent 5" w:uiPriority="48"/>
+    <w:lsdException w:name="List Table 4 Accent 5" w:uiPriority="49"/>
+    <w:lsdException w:name="List Table 5 Dark Accent 5" w:uiPriority="50"/>
+    <w:lsdException w:name="List Table 6 Colorful Accent 5" w:uiPriority="51"/>
+    <w:lsdException w:name="List Table 7 Colorful Accent 5" w:uiPriority="52"/>
+    <w:lsdException w:name="List Table 1 Light Accent 6" w:uiPriority="46"/>
+    <w:lsdException w:name="List Table 2 Accent 6" w:uiPriority="47"/>
+    <w:lsdException w:name="List Table 3 Accent 6" w:uiPriority="48"/>
+    <w:lsdException w:name="List Table 4 Accent 6" w:uiPriority="49"/>
+    <w:lsdException w:name="List Table 5 Dark Accent 6" w:uiPriority="50"/>
+    <w:lsdException w:name="List Table 6 Colorful Accent 6" w:uiPriority="51"/>
+    <w:lsdException w:name="List Table 7 Colorful Accent 6" w:uiPriority="52"/>
   </w:latentStyles>
   <w:style w:type="paragraph" w:default="1" w:styleId="Normal">
     <w:name w:val="Normal"/>
     <w:qFormat/>
-    <w:rsid w:val="00B27889"/>
+    <w:rsid w:val="00B04A3B"/>
     <w:pPr>
-      <w:spacing w:after="200" w:line="276" w:lineRule="auto"/>
+      <w:spacing w:after="160" w:line="259" w:lineRule="auto"/>
     </w:pPr>
     <w:rPr>
       <w:rFonts w:asciiTheme="minorHAnsi" w:eastAsiaTheme="minorHAnsi" w:hAnsiTheme="minorHAnsi" w:cstheme="minorBidi"/>
@@ -7306,7 +7704,7 @@
     <w:uiPriority w:val="1"/>
     <w:semiHidden/>
     <w:unhideWhenUsed/>
-    <w:rsid w:val="00B27889"/>
+    <w:rsid w:val="00B04A3B"/>
   </w:style>
   <w:style w:type="table" w:default="1" w:styleId="TableNormal">
     <w:name w:val="Normal Table"/>
@@ -7328,7 +7726,7 @@
     <w:uiPriority w:val="99"/>
     <w:semiHidden/>
     <w:unhideWhenUsed/>
-    <w:rsid w:val="00B27889"/>
+    <w:rsid w:val="00B04A3B"/>
   </w:style>
   <w:style w:type="paragraph" w:customStyle="1" w:styleId="heading">
     <w:name w:val="heading"/>
@@ -7860,196 +8258,6 @@
 </w:styles>
 </file>
 
-<file path=word/stylesWithEffects.xml><?xml version="1.0" encoding="utf-8"?>
-<w:styles xmlns:wpc="http://schemas.microsoft.com/office/word/2010/wordprocessingCanvas" xmlns:mc="http://schemas.openxmlformats.org/markup-compatibility/2006" xmlns:o="urn:schemas-microsoft-com:office:office" xmlns:r="http://schemas.openxmlformats.org/officeDocument/2006/relationships" xmlns:m="http://schemas.openxmlformats.org/officeDocument/2006/math" xmlns:v="urn:schemas-microsoft-com:vml" xmlns:wp14="http://schemas.microsoft.com/office/word/2010/wordprocessingDrawing" xmlns:wp="http://schemas.openxmlformats.org/drawingml/2006/wordprocessingDrawing" xmlns:w10="urn:schemas-microsoft-com:office:word" xmlns:w="http://schemas.openxmlformats.org/wordprocessingml/2006/main" xmlns:w14="http://schemas.microsoft.com/office/word/2010/wordml" xmlns:wpg="http://schemas.microsoft.com/office/word/2010/wordprocessingGroup" xmlns:wpi="http://schemas.microsoft.com/office/word/2010/wordprocessingInk" xmlns:wne="http://schemas.microsoft.com/office/word/2006/wordml" xmlns:wps="http://schemas.microsoft.com/office/word/2010/wordprocessingShape" mc:Ignorable="w14 wp14">
-  <w:docDefaults>
-    <w:rPrDefault>
-      <w:rPr>
-        <w:rFonts w:asciiTheme="minorHAnsi" w:eastAsiaTheme="minorEastAsia" w:hAnsiTheme="minorHAnsi" w:cstheme="minorBidi"/>
-        <w:sz w:val="22"/>
-        <w:szCs w:val="22"/>
-        <w:lang w:val="en-US" w:eastAsia="en-US" w:bidi="ar-SA"/>
-      </w:rPr>
-    </w:rPrDefault>
-    <w:pPrDefault>
-      <w:pPr>
-        <w:spacing w:after="200" w:line="276" w:lineRule="auto"/>
-      </w:pPr>
-    </w:pPrDefault>
-  </w:docDefaults>
-  <w:latentStyles w:defLockedState="0" w:defUIPriority="99" w:defSemiHidden="1" w:defUnhideWhenUsed="1" w:defQFormat="0" w:count="267">
-    <w:lsdException w:name="Normal" w:semiHidden="0" w:uiPriority="0" w:unhideWhenUsed="0" w:qFormat="1"/>
-    <w:lsdException w:name="heading 1" w:semiHidden="0" w:uiPriority="9" w:unhideWhenUsed="0" w:qFormat="1"/>
-    <w:lsdException w:name="heading 2" w:uiPriority="9" w:qFormat="1"/>
-    <w:lsdException w:name="heading 3" w:uiPriority="9" w:qFormat="1"/>
-    <w:lsdException w:name="heading 4" w:uiPriority="9" w:qFormat="1"/>
-    <w:lsdException w:name="heading 5" w:uiPriority="9" w:qFormat="1"/>
-    <w:lsdException w:name="heading 6" w:uiPriority="9" w:qFormat="1"/>
-    <w:lsdException w:name="heading 7" w:uiPriority="9" w:qFormat="1"/>
-    <w:lsdException w:name="heading 8" w:uiPriority="9" w:qFormat="1"/>
-    <w:lsdException w:name="heading 9" w:uiPriority="9" w:qFormat="1"/>
-    <w:lsdException w:name="toc 1" w:uiPriority="39"/>
-    <w:lsdException w:name="toc 2" w:uiPriority="39"/>
-    <w:lsdException w:name="toc 3" w:uiPriority="39"/>
-    <w:lsdException w:name="toc 4" w:uiPriority="39"/>
-    <w:lsdException w:name="toc 5" w:uiPriority="39"/>
-    <w:lsdException w:name="toc 6" w:uiPriority="39"/>
-    <w:lsdException w:name="toc 7" w:uiPriority="39"/>
-    <w:lsdException w:name="toc 8" w:uiPriority="39"/>
-    <w:lsdException w:name="toc 9" w:uiPriority="39"/>
-    <w:lsdException w:name="caption" w:uiPriority="35" w:qFormat="1"/>
-    <w:lsdException w:name="Title" w:semiHidden="0" w:uiPriority="10" w:unhideWhenUsed="0" w:qFormat="1"/>
-    <w:lsdException w:name="Default Paragraph Font" w:uiPriority="1"/>
-    <w:lsdException w:name="Subtitle" w:semiHidden="0" w:uiPriority="11" w:unhideWhenUsed="0" w:qFormat="1"/>
-    <w:lsdException w:name="Strong" w:semiHidden="0" w:uiPriority="22" w:unhideWhenUsed="0" w:qFormat="1"/>
-    <w:lsdException w:name="Emphasis" w:semiHidden="0" w:uiPriority="20" w:unhideWhenUsed="0" w:qFormat="1"/>
-    <w:lsdException w:name="Table Grid" w:semiHidden="0" w:uiPriority="59" w:unhideWhenUsed="0"/>
-    <w:lsdException w:name="Placeholder Text" w:unhideWhenUsed="0"/>
-    <w:lsdException w:name="No Spacing" w:semiHidden="0" w:uiPriority="1" w:unhideWhenUsed="0" w:qFormat="1"/>
-    <w:lsdException w:name="Light Shading" w:semiHidden="0" w:uiPriority="60" w:unhideWhenUsed="0"/>
-    <w:lsdException w:name="Light List" w:semiHidden="0" w:uiPriority="61" w:unhideWhenUsed="0"/>
-    <w:lsdException w:name="Light Grid" w:semiHidden="0" w:uiPriority="62" w:unhideWhenUsed="0"/>
-    <w:lsdException w:name="Medium Shading 1" w:semiHidden="0" w:uiPriority="63" w:unhideWhenUsed="0"/>
-    <w:lsdException w:name="Medium Shading 2" w:semiHidden="0" w:uiPriority="64" w:unhideWhenUsed="0"/>
-    <w:lsdException w:name="Medium List 1" w:semiHidden="0" w:uiPriority="65" w:unhideWhenUsed="0"/>
-    <w:lsdException w:name="Medium List 2" w:semiHidden="0" w:uiPriority="66" w:unhideWhenUsed="0"/>
-    <w:lsdException w:name="Medium Grid 1" w:semiHidden="0" w:uiPriority="67" w:unhideWhenUsed="0"/>
-    <w:lsdException w:name="Medium Grid 2" w:semiHidden="0" w:uiPriority="68" w:unhideWhenUsed="0"/>
-    <w:lsdException w:name="Medium Grid 3" w:semiHidden="0" w:uiPriority="69" w:unhideWhenUsed="0"/>
-    <w:lsdException w:name="Dark List" w:semiHidden="0" w:uiPriority="70" w:unhideWhenUsed="0"/>
-    <w:lsdException w:name="Colorful Shading" w:semiHidden="0" w:uiPriority="71" w:unhideWhenUsed="0"/>
-    <w:lsdException w:name="Colorful List" w:semiHidden="0" w:uiPriority="72" w:unhideWhenUsed="0"/>
-    <w:lsdException w:name="Colorful Grid" w:semiHidden="0" w:uiPriority="73" w:unhideWhenUsed="0"/>
-    <w:lsdException w:name="Light Shading Accent 1" w:semiHidden="0" w:uiPriority="60" w:unhideWhenUsed="0"/>
-    <w:lsdException w:name="Light List Accent 1" w:semiHidden="0" w:uiPriority="61" w:unhideWhenUsed="0"/>
-    <w:lsdException w:name="Light Grid Accent 1" w:semiHidden="0" w:uiPriority="62" w:unhideWhenUsed="0"/>
-    <w:lsdException w:name="Medium Shading 1 Accent 1" w:semiHidden="0" w:uiPriority="63" w:unhideWhenUsed="0"/>
-    <w:lsdException w:name="Medium Shading 2 Accent 1" w:semiHidden="0" w:uiPriority="64" w:unhideWhenUsed="0"/>
-    <w:lsdException w:name="Medium List 1 Accent 1" w:semiHidden="0" w:uiPriority="65" w:unhideWhenUsed="0"/>
-    <w:lsdException w:name="Revision" w:unhideWhenUsed="0"/>
-    <w:lsdException w:name="List Paragraph" w:semiHidden="0" w:uiPriority="34" w:unhideWhenUsed="0" w:qFormat="1"/>
-    <w:lsdException w:name="Quote" w:semiHidden="0" w:uiPriority="29" w:unhideWhenUsed="0" w:qFormat="1"/>
-    <w:lsdException w:name="Intense Quote" w:semiHidden="0" w:uiPriority="30" w:unhideWhenUsed="0" w:qFormat="1"/>
-    <w:lsdException w:name="Medium List 2 Accent 1" w:semiHidden="0" w:uiPriority="66" w:unhideWhenUsed="0"/>
-    <w:lsdException w:name="Medium Grid 1 Accent 1" w:semiHidden="0" w:uiPriority="67" w:unhideWhenUsed="0"/>
-    <w:lsdException w:name="Medium Grid 2 Accent 1" w:semiHidden="0" w:uiPriority="68" w:unhideWhenUsed="0"/>
-    <w:lsdException w:name="Medium Grid 3 Accent 1" w:semiHidden="0" w:uiPriority="69" w:unhideWhenUsed="0"/>
-    <w:lsdException w:name="Dark List Accent 1" w:semiHidden="0" w:uiPriority="70" w:unhideWhenUsed="0"/>
-    <w:lsdException w:name="Colorful Shading Accent 1" w:semiHidden="0" w:uiPriority="71" w:unhideWhenUsed="0"/>
-    <w:lsdException w:name="Colorful List Accent 1" w:semiHidden="0" w:uiPriority="72" w:unhideWhenUsed="0"/>
-    <w:lsdException w:name="Colorful Grid Accent 1" w:semiHidden="0" w:uiPriority="73" w:unhideWhenUsed="0"/>
-    <w:lsdException w:name="Light Shading Accent 2" w:semiHidden="0" w:uiPriority="60" w:unhideWhenUsed="0"/>
-    <w:lsdException w:name="Light List Accent 2" w:semiHidden="0" w:uiPriority="61" w:unhideWhenUsed="0"/>
-    <w:lsdException w:name="Light Grid Accent 2" w:semiHidden="0" w:uiPriority="62" w:unhideWhenUsed="0"/>
-    <w:lsdException w:name="Medium Shading 1 Accent 2" w:semiHidden="0" w:uiPriority="63" w:unhideWhenUsed="0"/>
-    <w:lsdException w:name="Medium Shading 2 Accent 2" w:semiHidden="0" w:uiPriority="64" w:unhideWhenUsed="0"/>
-    <w:lsdException w:name="Medium List 1 Accent 2" w:semiHidden="0" w:uiPriority="65" w:unhideWhenUsed="0"/>
-    <w:lsdException w:name="Medium List 2 Accent 2" w:semiHidden="0" w:uiPriority="66" w:unhideWhenUsed="0"/>
-    <w:lsdException w:name="Medium Grid 1 Accent 2" w:semiHidden="0" w:uiPriority="67" w:unhideWhenUsed="0"/>
-    <w:lsdException w:name="Medium Grid 2 Accent 2" w:semiHidden="0" w:uiPriority="68" w:unhideWhenUsed="0"/>
-    <w:lsdException w:name="Medium Grid 3 Accent 2" w:semiHidden="0" w:uiPriority="69" w:unhideWhenUsed="0"/>
-    <w:lsdException w:name="Dark List Accent 2" w:semiHidden="0" w:uiPriority="70" w:unhideWhenUsed="0"/>
-    <w:lsdException w:name="Colorful Shading Accent 2" w:semiHidden="0" w:uiPriority="71" w:unhideWhenUsed="0"/>
-    <w:lsdException w:name="Colorful List Accent 2" w:semiHidden="0" w:uiPriority="72" w:unhideWhenUsed="0"/>
-    <w:lsdException w:name="Colorful Grid Accent 2" w:semiHidden="0" w:uiPriority="73" w:unhideWhenUsed="0"/>
-    <w:lsdException w:name="Light Shading Accent 3" w:semiHidden="0" w:uiPriority="60" w:unhideWhenUsed="0"/>
-    <w:lsdException w:name="Light List Accent 3" w:semiHidden="0" w:uiPriority="61" w:unhideWhenUsed="0"/>
-    <w:lsdException w:name="Light Grid Accent 3" w:semiHidden="0" w:uiPriority="62" w:unhideWhenUsed="0"/>
-    <w:lsdException w:name="Medium Shading 1 Accent 3" w:semiHidden="0" w:uiPriority="63" w:unhideWhenUsed="0"/>
-    <w:lsdException w:name="Medium Shading 2 Accent 3" w:semiHidden="0" w:uiPriority="64" w:unhideWhenUsed="0"/>
-    <w:lsdException w:name="Medium List 1 Accent 3" w:semiHidden="0" w:uiPriority="65" w:unhideWhenUsed="0"/>
-    <w:lsdException w:name="Medium List 2 Accent 3" w:semiHidden="0" w:uiPriority="66" w:unhideWhenUsed="0"/>
-    <w:lsdException w:name="Medium Grid 1 Accent 3" w:semiHidden="0" w:uiPriority="67" w:unhideWhenUsed="0"/>
-    <w:lsdException w:name="Medium Grid 2 Accent 3" w:semiHidden="0" w:uiPriority="68" w:unhideWhenUsed="0"/>
-    <w:lsdException w:name="Medium Grid 3 Accent 3" w:semiHidden="0" w:uiPriority="69" w:unhideWhenUsed="0"/>
-    <w:lsdException w:name="Dark List Accent 3" w:semiHidden="0" w:uiPriority="70" w:unhideWhenUsed="0"/>
-    <w:lsdException w:name="Colorful Shading Accent 3" w:semiHidden="0" w:uiPriority="71" w:unhideWhenUsed="0"/>
-    <w:lsdException w:name="Colorful List Accent 3" w:semiHidden="0" w:uiPriority="72" w:unhideWhenUsed="0"/>
-    <w:lsdException w:name="Colorful Grid Accent 3" w:semiHidden="0" w:uiPriority="73" w:unhideWhenUsed="0"/>
-    <w:lsdException w:name="Light Shading Accent 4" w:semiHidden="0" w:uiPriority="60" w:unhideWhenUsed="0"/>
-    <w:lsdException w:name="Light List Accent 4" w:semiHidden="0" w:uiPriority="61" w:unhideWhenUsed="0"/>
-    <w:lsdException w:name="Light Grid Accent 4" w:semiHidden="0" w:uiPriority="62" w:unhideWhenUsed="0"/>
-    <w:lsdException w:name="Medium Shading 1 Accent 4" w:semiHidden="0" w:uiPriority="63" w:unhideWhenUsed="0"/>
-    <w:lsdException w:name="Medium Shading 2 Accent 4" w:semiHidden="0" w:uiPriority="64" w:unhideWhenUsed="0"/>
-    <w:lsdException w:name="Medium List 1 Accent 4" w:semiHidden="0" w:uiPriority="65" w:unhideWhenUsed="0"/>
-    <w:lsdException w:name="Medium List 2 Accent 4" w:semiHidden="0" w:uiPriority="66" w:unhideWhenUsed="0"/>
-    <w:lsdException w:name="Medium Grid 1 Accent 4" w:semiHidden="0" w:uiPriority="67" w:unhideWhenUsed="0"/>
-    <w:lsdException w:name="Medium Grid 2 Accent 4" w:semiHidden="0" w:uiPriority="68" w:unhideWhenUsed="0"/>
-    <w:lsdException w:name="Medium Grid 3 Accent 4" w:semiHidden="0" w:uiPriority="69" w:unhideWhenUsed="0"/>
-    <w:lsdException w:name="Dark List Accent 4" w:semiHidden="0" w:uiPriority="70" w:unhideWhenUsed="0"/>
-    <w:lsdException w:name="Colorful Shading Accent 4" w:semiHidden="0" w:uiPriority="71" w:unhideWhenUsed="0"/>
-    <w:lsdException w:name="Colorful List Accent 4" w:semiHidden="0" w:uiPriority="72" w:unhideWhenUsed="0"/>
-    <w:lsdException w:name="Colorful Grid Accent 4" w:semiHidden="0" w:uiPriority="73" w:unhideWhenUsed="0"/>
-    <w:lsdException w:name="Light Shading Accent 5" w:semiHidden="0" w:uiPriority="60" w:unhideWhenUsed="0"/>
-    <w:lsdException w:name="Light List Accent 5" w:semiHidden="0" w:uiPriority="61" w:unhideWhenUsed="0"/>
-    <w:lsdException w:name="Light Grid Accent 5" w:semiHidden="0" w:uiPriority="62" w:unhideWhenUsed="0"/>
-    <w:lsdException w:name="Medium Shading 1 Accent 5" w:semiHidden="0" w:uiPriority="63" w:unhideWhenUsed="0"/>
-    <w:lsdException w:name="Medium Shading 2 Accent 5" w:semiHidden="0" w:uiPriority="64" w:unhideWhenUsed="0"/>
-    <w:lsdException w:name="Medium List 1 Accent 5" w:semiHidden="0" w:uiPriority="65" w:unhideWhenUsed="0"/>
-    <w:lsdException w:name="Medium List 2 Accent 5" w:semiHidden="0" w:uiPriority="66" w:unhideWhenUsed="0"/>
-    <w:lsdException w:name="Medium Grid 1 Accent 5" w:semiHidden="0" w:uiPriority="67" w:unhideWhenUsed="0"/>
-    <w:lsdException w:name="Medium Grid 2 Accent 5" w:semiHidden="0" w:uiPriority="68" w:unhideWhenUsed="0"/>
-    <w:lsdException w:name="Medium Grid 3 Accent 5" w:semiHidden="0" w:uiPriority="69" w:unhideWhenUsed="0"/>
-    <w:lsdException w:name="Dark List Accent 5" w:semiHidden="0" w:uiPriority="70" w:unhideWhenUsed="0"/>
-    <w:lsdException w:name="Colorful Shading Accent 5" w:semiHidden="0" w:uiPriority="71" w:unhideWhenUsed="0"/>
-    <w:lsdException w:name="Colorful List Accent 5" w:semiHidden="0" w:uiPriority="72" w:unhideWhenUsed="0"/>
-    <w:lsdException w:name="Colorful Grid Accent 5" w:semiHidden="0" w:uiPriority="73" w:unhideWhenUsed="0"/>
-    <w:lsdException w:name="Light Shading Accent 6" w:semiHidden="0" w:uiPriority="60" w:unhideWhenUsed="0"/>
-    <w:lsdException w:name="Light List Accent 6" w:semiHidden="0" w:uiPriority="61" w:unhideWhenUsed="0"/>
-    <w:lsdException w:name="Light Grid Accent 6" w:semiHidden="0" w:uiPriority="62" w:unhideWhenUsed="0"/>
-    <w:lsdException w:name="Medium Shading 1 Accent 6" w:semiHidden="0" w:uiPriority="63" w:unhideWhenUsed="0"/>
-    <w:lsdException w:name="Medium Shading 2 Accent 6" w:semiHidden="0" w:uiPriority="64" w:unhideWhenUsed="0"/>
-    <w:lsdException w:name="Medium List 1 Accent 6" w:semiHidden="0" w:uiPriority="65" w:unhideWhenUsed="0"/>
-    <w:lsdException w:name="Medium List 2 Accent 6" w:semiHidden="0" w:uiPriority="66" w:unhideWhenUsed="0"/>
-    <w:lsdException w:name="Medium Grid 1 Accent 6" w:semiHidden="0" w:uiPriority="67" w:unhideWhenUsed="0"/>
-    <w:lsdException w:name="Medium Grid 2 Accent 6" w:semiHidden="0" w:uiPriority="68" w:unhideWhenUsed="0"/>
-    <w:lsdException w:name="Medium Grid 3 Accent 6" w:semiHidden="0" w:uiPriority="69" w:unhideWhenUsed="0"/>
-    <w:lsdException w:name="Dark List Accent 6" w:semiHidden="0" w:uiPriority="70" w:unhideWhenUsed="0"/>
-    <w:lsdException w:name="Colorful Shading Accent 6" w:semiHidden="0" w:uiPriority="71" w:unhideWhenUsed="0"/>
-    <w:lsdException w:name="Colorful List Accent 6" w:semiHidden="0" w:uiPriority="72" w:unhideWhenUsed="0"/>
-    <w:lsdException w:name="Colorful Grid Accent 6" w:semiHidden="0" w:uiPriority="73" w:unhideWhenUsed="0"/>
-    <w:lsdException w:name="Subtle Emphasis" w:semiHidden="0" w:uiPriority="19" w:unhideWhenUsed="0" w:qFormat="1"/>
-    <w:lsdException w:name="Intense Emphasis" w:semiHidden="0" w:uiPriority="21" w:unhideWhenUsed="0" w:qFormat="1"/>
-    <w:lsdException w:name="Subtle Reference" w:semiHidden="0" w:uiPriority="31" w:unhideWhenUsed="0" w:qFormat="1"/>
-    <w:lsdException w:name="Intense Reference" w:semiHidden="0" w:uiPriority="32" w:unhideWhenUsed="0" w:qFormat="1"/>
-    <w:lsdException w:name="Book Title" w:semiHidden="0" w:uiPriority="33" w:unhideWhenUsed="0" w:qFormat="1"/>
-    <w:lsdException w:name="Bibliography" w:uiPriority="37"/>
-    <w:lsdException w:name="TOC Heading" w:uiPriority="39" w:qFormat="1"/>
-  </w:latentStyles>
-  <w:style w:type="paragraph" w:default="1" w:styleId="Normal">
-    <w:name w:val="Normal"/>
-    <w:qFormat/>
-  </w:style>
-  <w:style w:type="character" w:default="1" w:styleId="DefaultParagraphFont">
-    <w:name w:val="Default Paragraph Font"/>
-    <w:uiPriority w:val="1"/>
-    <w:semiHidden/>
-    <w:unhideWhenUsed/>
-  </w:style>
-  <w:style w:type="table" w:default="1" w:styleId="TableNormal">
-    <w:name w:val="Normal Table"/>
-    <w:uiPriority w:val="99"/>
-    <w:semiHidden/>
-    <w:unhideWhenUsed/>
-    <w:tblPr>
-      <w:tblInd w:w="0" w:type="dxa"/>
-      <w:tblCellMar>
-        <w:top w:w="0" w:type="dxa"/>
-        <w:left w:w="108" w:type="dxa"/>
-        <w:bottom w:w="0" w:type="dxa"/>
-        <w:right w:w="108" w:type="dxa"/>
-      </w:tblCellMar>
-    </w:tblPr>
-  </w:style>
-  <w:style w:type="numbering" w:default="1" w:styleId="NoList">
-    <w:name w:val="No List"/>
-    <w:uiPriority w:val="99"/>
-    <w:semiHidden/>
-    <w:unhideWhenUsed/>
-  </w:style>
-</w:styles>
-</file>
-
 <file path=word/theme/theme1.xml><?xml version="1.0" encoding="utf-8"?>
 <a:theme xmlns:a="http://schemas.openxmlformats.org/drawingml/2006/main" name="Office Theme">
   <a:themeElements>
@@ -8338,7 +8546,7 @@
 </file>
 
 <file path=customXml/itemProps1.xml><?xml version="1.0" encoding="utf-8"?>
-<ds:datastoreItem xmlns:ds="http://schemas.openxmlformats.org/officeDocument/2006/customXml" ds:itemID="{7C27C794-9A85-495B-827F-74997E3421DD}">
+<ds:datastoreItem xmlns:ds="http://schemas.openxmlformats.org/officeDocument/2006/customXml" ds:itemID="{BAAF7220-5B76-4086-AEAE-B355C2DE0507}">
   <ds:schemaRefs>
     <ds:schemaRef ds:uri="http://schemas.openxmlformats.org/officeDocument/2006/bibliography"/>
   </ds:schemaRefs>

</xml_diff>